<commit_message>
vault backup: 2023-10-14 12:06:39
</commit_message>
<xml_diff>
--- a/Vakken/Journalistieke en Redactionele Vaardigheden/Interview/V2_Interview Vincent Icke Artikel.docx
+++ b/Vakken/Journalistieke en Redactionele Vaardigheden/Interview/V2_Interview Vincent Icke Artikel.docx
@@ -876,7 +876,25 @@
           <w:szCs w:val="24"/>
           <w:lang w:val="nl-NL" w:eastAsia="en-NL"/>
         </w:rPr>
-        <w:t xml:space="preserve"> uit. “Maar stel jij bent nou een beschaving die door de Melkweg kan reizen, dus over een afstand van 10,000en lichtjaren”. Dan is de ruimte niet je vijand, maar dan is de ruimte je vriend. </w:t>
+        <w:t xml:space="preserve"> uit. “Maar stel jij bent nou een beschaving die door de Melkweg kan reizen, dus over een afstand van </w:t>
+      </w:r>
+      <w:r>
+        <w:rPr>
+          <w:rFonts w:ascii="Simplistic Sans" w:eastAsia="Times New Roman" w:hAnsi="Simplistic Sans" w:cs="Times New Roman"/>
+          <w:sz w:val="24"/>
+          <w:szCs w:val="24"/>
+          <w:lang w:val="nl-NL" w:eastAsia="en-NL"/>
+        </w:rPr>
+        <w:t>tienduizend</w:t>
+      </w:r>
+      <w:r>
+        <w:rPr>
+          <w:rFonts w:ascii="Simplistic Sans" w:eastAsia="Times New Roman" w:hAnsi="Simplistic Sans" w:cs="Times New Roman"/>
+          <w:sz w:val="24"/>
+          <w:szCs w:val="24"/>
+          <w:lang w:val="nl-NL" w:eastAsia="en-NL"/>
+        </w:rPr>
+        <w:t xml:space="preserve">en lichtjaren”. Dan is de ruimte niet je vijand, maar dan is de ruimte je vriend. </w:t>
       </w:r>
     </w:p>
     <w:p>

</xml_diff>

<commit_message>
vault backup: 2023-10-16 10:59:40
</commit_message>
<xml_diff>
--- a/Vakken/Journalistieke en Redactionele Vaardigheden/Interview/V2_Interview Vincent Icke Artikel.docx
+++ b/Vakken/Journalistieke en Redactionele Vaardigheden/Interview/V2_Interview Vincent Icke Artikel.docx
@@ -212,7 +212,7 @@
           <w:szCs w:val="24"/>
           <w:lang w:val="nl-NL" w:eastAsia="en-NL"/>
         </w:rPr>
-        <w:t xml:space="preserve"> wekt met zijn aanstekelijke passie voor het universum de interesse van velen. </w:t>
+        <w:t xml:space="preserve"> wekt met zijn aanstekelijke passie voor het universum de interesse van velen.</w:t>
       </w:r>
     </w:p>
     <w:p>
@@ -825,7 +825,25 @@
           <w:szCs w:val="24"/>
           <w:lang w:val="nl-NL" w:eastAsia="en-NL"/>
         </w:rPr>
-        <w:t xml:space="preserve">“Als je mij op het zuidelijkste puntje van de Zuidpool neerzet en ik heb een behoorlijke winterjas aan, dan kan ik het misschien nog wel een paar dagen uithouden. Maar als je mij in de ruimte zet, met een witte jas of zonder winterjas, hou ik het geen 3 minuten vol. Dan ben ik morsdood.” - Vincent </w:t>
+        <w:t>“Als je mij op het zuidelijkste puntje van de Zuidpool neerzet en ik heb een behoorlijke winterjas aan, dan kan ik het misschien nog wel een paar dagen uithouden. Maar als je mij in de ruimte zet, met een wi</w:t>
+      </w:r>
+      <w:r>
+        <w:rPr>
+          <w:rFonts w:ascii="Simplistic Sans" w:eastAsia="Times New Roman" w:hAnsi="Simplistic Sans" w:cs="Times New Roman"/>
+          <w:sz w:val="24"/>
+          <w:szCs w:val="24"/>
+          <w:lang w:val="nl-NL" w:eastAsia="en-NL"/>
+        </w:rPr>
+        <w:t>nter</w:t>
+      </w:r>
+      <w:r>
+        <w:rPr>
+          <w:rFonts w:ascii="Simplistic Sans" w:eastAsia="Times New Roman" w:hAnsi="Simplistic Sans" w:cs="Times New Roman"/>
+          <w:sz w:val="24"/>
+          <w:szCs w:val="24"/>
+          <w:lang w:val="nl-NL" w:eastAsia="en-NL"/>
+        </w:rPr>
+        <w:t xml:space="preserve">jas of zonder winterjas, hou ik het geen 3 minuten vol. Dan ben ik morsdood.” - Vincent </w:t>
       </w:r>
       <w:proofErr w:type="spellStart"/>
       <w:r>

</xml_diff>

<commit_message>
vault backup: 2023-10-20 09:09:06
</commit_message>
<xml_diff>
--- a/Vakken/Journalistieke en Redactionele Vaardigheden/Interview/V2_Interview Vincent Icke Artikel.docx
+++ b/Vakken/Journalistieke en Redactionele Vaardigheden/Interview/V2_Interview Vincent Icke Artikel.docx
@@ -62,9 +62,8 @@
           <w:szCs w:val="36"/>
           <w:lang w:val="nl-NL" w:eastAsia="en-NL"/>
         </w:rPr>
-        <w:t xml:space="preserve">Werktitel: Interview </w:t>
-      </w:r>
-      <w:proofErr w:type="spellStart"/>
+        <w:t>Kosmische Inspiratie:</w:t>
+      </w:r>
       <w:r>
         <w:rPr>
           <w:rFonts w:ascii="Simplistic Sans" w:eastAsia="Times New Roman" w:hAnsi="Simplistic Sans" w:cs="Times New Roman"/>
@@ -74,9 +73,8 @@
           <w:szCs w:val="36"/>
           <w:lang w:val="nl-NL" w:eastAsia="en-NL"/>
         </w:rPr>
-        <w:t>Prof.Dr</w:t>
-      </w:r>
-      <w:proofErr w:type="spellEnd"/>
+        <w:t xml:space="preserve"> </w:t>
+      </w:r>
       <w:r>
         <w:rPr>
           <w:rFonts w:ascii="Simplistic Sans" w:eastAsia="Times New Roman" w:hAnsi="Simplistic Sans" w:cs="Times New Roman"/>
@@ -86,53 +84,7 @@
           <w:szCs w:val="36"/>
           <w:lang w:val="nl-NL" w:eastAsia="en-NL"/>
         </w:rPr>
-        <w:t>.</w:t>
-      </w:r>
-      <w:r>
-        <w:rPr>
-          <w:rFonts w:ascii="Simplistic Sans" w:eastAsia="Times New Roman" w:hAnsi="Simplistic Sans" w:cs="Times New Roman"/>
-          <w:b/>
-          <w:bCs/>
-          <w:sz w:val="36"/>
-          <w:szCs w:val="36"/>
-          <w:lang w:val="nl-NL" w:eastAsia="en-NL"/>
-        </w:rPr>
-        <w:t xml:space="preserve"> </w:t>
-      </w:r>
-      <w:r>
-        <w:rPr>
-          <w:rFonts w:ascii="Simplistic Sans" w:eastAsia="Times New Roman" w:hAnsi="Simplistic Sans" w:cs="Times New Roman"/>
-          <w:b/>
-          <w:bCs/>
-          <w:sz w:val="36"/>
-          <w:szCs w:val="36"/>
-          <w:lang w:val="nl-NL" w:eastAsia="en-NL"/>
-        </w:rPr>
-        <w:t xml:space="preserve">Vincent </w:t>
-      </w:r>
-      <w:proofErr w:type="spellStart"/>
-      <w:r>
-        <w:rPr>
-          <w:rFonts w:ascii="Simplistic Sans" w:eastAsia="Times New Roman" w:hAnsi="Simplistic Sans" w:cs="Times New Roman"/>
-          <w:b/>
-          <w:bCs/>
-          <w:sz w:val="36"/>
-          <w:szCs w:val="36"/>
-          <w:lang w:val="nl-NL" w:eastAsia="en-NL"/>
-        </w:rPr>
-        <w:t>Icke</w:t>
-      </w:r>
-      <w:proofErr w:type="spellEnd"/>
-      <w:r>
-        <w:rPr>
-          <w:rFonts w:ascii="Simplistic Sans" w:eastAsia="Times New Roman" w:hAnsi="Simplistic Sans" w:cs="Times New Roman"/>
-          <w:b/>
-          <w:bCs/>
-          <w:sz w:val="36"/>
-          <w:szCs w:val="36"/>
-          <w:lang w:val="nl-NL" w:eastAsia="en-NL"/>
-        </w:rPr>
-        <w:t xml:space="preserve"> Artikel</w:t>
+        <w:t>Het Heelal beter begrijpen door kunst</w:t>
       </w:r>
     </w:p>
     <w:p>
@@ -192,6 +144,15 @@
           <w:szCs w:val="24"/>
           <w:lang w:val="nl-NL" w:eastAsia="en-NL"/>
         </w:rPr>
+        <w:t xml:space="preserve"> (77)</w:t>
+      </w:r>
+      <w:r>
+        <w:rPr>
+          <w:rFonts w:ascii="Simplistic Sans" w:eastAsia="Times New Roman" w:hAnsi="Simplistic Sans" w:cs="Times New Roman"/>
+          <w:sz w:val="24"/>
+          <w:szCs w:val="24"/>
+          <w:lang w:val="nl-NL" w:eastAsia="en-NL"/>
+        </w:rPr>
         <w:t xml:space="preserve"> is gewoon hoogleraar theoretische sterrenkunde aan de Universiteit van Leiden en bijzonder hoogleraar Kosmologie aan de Universiteit van Amsterdam. </w:t>
       </w:r>
       <w:commentRangeStart w:id="0"/>
@@ -320,7 +281,7 @@
           <w:szCs w:val="24"/>
           <w:lang w:val="nl-NL" w:eastAsia="en-NL"/>
         </w:rPr>
-        <w:t xml:space="preserve">Naast wetenschapper is Vincent </w:t>
+        <w:t xml:space="preserve">Naast wetenschapper is </w:t>
       </w:r>
       <w:proofErr w:type="spellStart"/>
       <w:r>
@@ -358,8 +319,9 @@
           <w:szCs w:val="24"/>
           <w:lang w:val="nl-NL" w:eastAsia="en-NL"/>
         </w:rPr>
-        <w:t xml:space="preserve"> Zelf verteld ie hoe hij is opgegroeid met kunst: “</w:t>
-      </w:r>
+        <w:t xml:space="preserve"> Zelf verteld ie hoe hij is opgegroeid met kunst: </w:t>
+      </w:r>
+      <w:proofErr w:type="gramStart"/>
       <w:r>
         <w:rPr>
           <w:rFonts w:ascii="Simplistic Sans" w:eastAsia="Times New Roman" w:hAnsi="Simplistic Sans" w:cs="Times New Roman"/>
@@ -367,7 +329,26 @@
           <w:szCs w:val="24"/>
           <w:lang w:val="nl-NL" w:eastAsia="en-NL"/>
         </w:rPr>
-        <w:t xml:space="preserve"> In dit artikel </w:t>
+        <w:t>“</w:t>
+      </w:r>
+      <w:r>
+        <w:rPr>
+          <w:rFonts w:ascii="Simplistic Sans" w:eastAsia="Times New Roman" w:hAnsi="Simplistic Sans" w:cs="Times New Roman"/>
+          <w:sz w:val="24"/>
+          <w:szCs w:val="24"/>
+          <w:lang w:val="nl-NL" w:eastAsia="en-NL"/>
+        </w:rPr>
+        <w:t xml:space="preserve"> In</w:t>
+      </w:r>
+      <w:proofErr w:type="gramEnd"/>
+      <w:r>
+        <w:rPr>
+          <w:rFonts w:ascii="Simplistic Sans" w:eastAsia="Times New Roman" w:hAnsi="Simplistic Sans" w:cs="Times New Roman"/>
+          <w:sz w:val="24"/>
+          <w:szCs w:val="24"/>
+          <w:lang w:val="nl-NL" w:eastAsia="en-NL"/>
+        </w:rPr>
+        <w:t xml:space="preserve"> dit artikel </w:t>
       </w:r>
       <w:r>
         <w:rPr>
@@ -688,7 +669,7 @@
           <w:szCs w:val="24"/>
           <w:lang w:val="nl-NL" w:eastAsia="en-NL"/>
         </w:rPr>
-        <w:t xml:space="preserve">In 2020 presenteerde Vincent </w:t>
+        <w:t xml:space="preserve">In 2020 presenteerde </w:t>
       </w:r>
       <w:proofErr w:type="spellStart"/>
       <w:r>
@@ -1259,7 +1240,7 @@
           <w:szCs w:val="24"/>
           <w:lang w:val="nl-NL" w:eastAsia="en-NL"/>
         </w:rPr>
-        <w:t xml:space="preserve">In 2024 wordt er ook een fontein geplaatst in Leiden, ontworpen door Vincent </w:t>
+        <w:t xml:space="preserve">In 2024 wordt er ook een fontein geplaatst in Leiden, ontworpen door </w:t>
       </w:r>
       <w:proofErr w:type="spellStart"/>
       <w:r>
@@ -1526,7 +1507,29 @@
           <w:szCs w:val="24"/>
           <w:lang w:val="nl-NL" w:eastAsia="en-NL"/>
         </w:rPr>
-        <w:t>(beeld Einsteinfontein, aangevraagd)</w:t>
+        <w:t>(</w:t>
+      </w:r>
+      <w:proofErr w:type="gramStart"/>
+      <w:r>
+        <w:rPr>
+          <w:rFonts w:ascii="Simplistic Sans" w:eastAsia="Times New Roman" w:hAnsi="Simplistic Sans" w:cs="Times New Roman"/>
+          <w:strike/>
+          <w:sz w:val="24"/>
+          <w:szCs w:val="24"/>
+          <w:lang w:val="nl-NL" w:eastAsia="en-NL"/>
+        </w:rPr>
+        <w:t>beeld</w:t>
+      </w:r>
+      <w:proofErr w:type="gramEnd"/>
+      <w:r>
+        <w:rPr>
+          <w:rFonts w:ascii="Simplistic Sans" w:eastAsia="Times New Roman" w:hAnsi="Simplistic Sans" w:cs="Times New Roman"/>
+          <w:strike/>
+          <w:sz w:val="24"/>
+          <w:szCs w:val="24"/>
+          <w:lang w:val="nl-NL" w:eastAsia="en-NL"/>
+        </w:rPr>
+        <w:t xml:space="preserve"> Einsteinfontein, aangevraagd)</w:t>
       </w:r>
     </w:p>
     <w:p>
@@ -1564,7 +1567,33 @@
           <w:highlight w:val="yellow"/>
           <w:lang w:val="nl-NL" w:eastAsia="en-NL"/>
         </w:rPr>
-        <w:t xml:space="preserve">Hoe komt Vincent aan </w:t>
+        <w:t xml:space="preserve">Hoe komt </w:t>
+      </w:r>
+      <w:proofErr w:type="spellStart"/>
+      <w:r>
+        <w:rPr>
+          <w:rFonts w:ascii="Simplistic Sans" w:eastAsia="Times New Roman" w:hAnsi="Simplistic Sans" w:cs="Times New Roman"/>
+          <w:b/>
+          <w:bCs/>
+          <w:sz w:val="27"/>
+          <w:szCs w:val="27"/>
+          <w:highlight w:val="yellow"/>
+          <w:lang w:val="nl-NL" w:eastAsia="en-NL"/>
+        </w:rPr>
+        <w:t>Icke</w:t>
+      </w:r>
+      <w:proofErr w:type="spellEnd"/>
+      <w:r>
+        <w:rPr>
+          <w:rFonts w:ascii="Simplistic Sans" w:eastAsia="Times New Roman" w:hAnsi="Simplistic Sans" w:cs="Times New Roman"/>
+          <w:b/>
+          <w:bCs/>
+          <w:sz w:val="27"/>
+          <w:szCs w:val="27"/>
+          <w:highlight w:val="yellow"/>
+          <w:lang w:val="nl-NL" w:eastAsia="en-NL"/>
+        </w:rPr>
+        <w:t xml:space="preserve"> aan </w:t>
       </w:r>
       <w:r>
         <w:rPr>
@@ -2017,6 +2046,7 @@
         <w:t xml:space="preserve"> breed </w:t>
       </w:r>
       <w:proofErr w:type="spellStart"/>
+      <w:proofErr w:type="gramStart"/>
       <w:r>
         <w:rPr>
           <w:rFonts w:ascii="Arial" w:hAnsi="Arial" w:cs="Arial"/>
@@ -2026,6 +2056,7 @@
         <w:t>publiek</w:t>
       </w:r>
       <w:proofErr w:type="spellEnd"/>
+      <w:proofErr w:type="gramEnd"/>
     </w:p>
     <w:p>
       <w:pPr>
@@ -3017,6 +3048,7 @@
           <w:rFonts w:ascii="Arial" w:hAnsi="Arial" w:cs="Arial"/>
           <w:color w:val="000000"/>
           <w:spacing w:val="3"/>
+          <w:highlight w:val="green"/>
         </w:rPr>
         <w:t xml:space="preserve">&gt; </w:t>
       </w:r>
@@ -3026,6 +3058,7 @@
           <w:rFonts w:ascii="Arial" w:hAnsi="Arial" w:cs="Arial"/>
           <w:color w:val="000000"/>
           <w:spacing w:val="3"/>
+          <w:highlight w:val="green"/>
         </w:rPr>
         <w:t>vermeld</w:t>
       </w:r>
@@ -3035,15 +3068,17 @@
           <w:rFonts w:ascii="Arial" w:hAnsi="Arial" w:cs="Arial"/>
           <w:color w:val="000000"/>
           <w:spacing w:val="3"/>
-        </w:rPr>
-        <w:t xml:space="preserve"> </w:t>
-      </w:r>
-      <w:proofErr w:type="spellStart"/>
-      <w:r>
-        <w:rPr>
-          <w:rFonts w:ascii="Arial" w:hAnsi="Arial" w:cs="Arial"/>
-          <w:color w:val="000000"/>
-          <w:spacing w:val="3"/>
+          <w:highlight w:val="green"/>
+        </w:rPr>
+        <w:t xml:space="preserve"> </w:t>
+      </w:r>
+      <w:proofErr w:type="spellStart"/>
+      <w:r>
+        <w:rPr>
+          <w:rFonts w:ascii="Arial" w:hAnsi="Arial" w:cs="Arial"/>
+          <w:color w:val="000000"/>
+          <w:spacing w:val="3"/>
+          <w:highlight w:val="green"/>
         </w:rPr>
         <w:t>tussen</w:t>
       </w:r>
@@ -3053,15 +3088,17 @@
           <w:rFonts w:ascii="Arial" w:hAnsi="Arial" w:cs="Arial"/>
           <w:color w:val="000000"/>
           <w:spacing w:val="3"/>
-        </w:rPr>
-        <w:t xml:space="preserve"> </w:t>
-      </w:r>
-      <w:proofErr w:type="spellStart"/>
-      <w:r>
-        <w:rPr>
-          <w:rFonts w:ascii="Arial" w:hAnsi="Arial" w:cs="Arial"/>
-          <w:color w:val="000000"/>
-          <w:spacing w:val="3"/>
+          <w:highlight w:val="green"/>
+        </w:rPr>
+        <w:t xml:space="preserve"> </w:t>
+      </w:r>
+      <w:proofErr w:type="spellStart"/>
+      <w:r>
+        <w:rPr>
+          <w:rFonts w:ascii="Arial" w:hAnsi="Arial" w:cs="Arial"/>
+          <w:color w:val="000000"/>
+          <w:spacing w:val="3"/>
+          <w:highlight w:val="green"/>
         </w:rPr>
         <w:t>haakjes</w:t>
       </w:r>
@@ -3071,6 +3108,7 @@
           <w:rFonts w:ascii="Arial" w:hAnsi="Arial" w:cs="Arial"/>
           <w:color w:val="000000"/>
           <w:spacing w:val="3"/>
+          <w:highlight w:val="green"/>
         </w:rPr>
         <w:t xml:space="preserve"> de </w:t>
       </w:r>
@@ -3080,6 +3118,7 @@
           <w:rFonts w:ascii="Arial" w:hAnsi="Arial" w:cs="Arial"/>
           <w:color w:val="000000"/>
           <w:spacing w:val="3"/>
+          <w:highlight w:val="green"/>
         </w:rPr>
         <w:t>leeftijd</w:t>
       </w:r>
@@ -3089,6 +3128,7 @@
           <w:rFonts w:ascii="Arial" w:hAnsi="Arial" w:cs="Arial"/>
           <w:color w:val="000000"/>
           <w:spacing w:val="3"/>
+          <w:highlight w:val="green"/>
         </w:rPr>
         <w:t xml:space="preserve"> van de </w:t>
       </w:r>
@@ -3098,6 +3138,7 @@
           <w:rFonts w:ascii="Arial" w:hAnsi="Arial" w:cs="Arial"/>
           <w:color w:val="000000"/>
           <w:spacing w:val="3"/>
+          <w:highlight w:val="green"/>
         </w:rPr>
         <w:t>wetenschapper</w:t>
       </w:r>
@@ -3107,15 +3148,17 @@
           <w:rFonts w:ascii="Arial" w:hAnsi="Arial" w:cs="Arial"/>
           <w:color w:val="000000"/>
           <w:spacing w:val="3"/>
-        </w:rPr>
-        <w:t xml:space="preserve"> </w:t>
-      </w:r>
-      <w:proofErr w:type="spellStart"/>
-      <w:r>
-        <w:rPr>
-          <w:rFonts w:ascii="Arial" w:hAnsi="Arial" w:cs="Arial"/>
-          <w:color w:val="000000"/>
-          <w:spacing w:val="3"/>
+          <w:highlight w:val="green"/>
+        </w:rPr>
+        <w:t xml:space="preserve"> </w:t>
+      </w:r>
+      <w:proofErr w:type="spellStart"/>
+      <w:r>
+        <w:rPr>
+          <w:rFonts w:ascii="Arial" w:hAnsi="Arial" w:cs="Arial"/>
+          <w:color w:val="000000"/>
+          <w:spacing w:val="3"/>
+          <w:highlight w:val="green"/>
         </w:rPr>
         <w:t>bij</w:t>
       </w:r>
@@ -3125,6 +3168,7 @@
           <w:rFonts w:ascii="Arial" w:hAnsi="Arial" w:cs="Arial"/>
           <w:color w:val="000000"/>
           <w:spacing w:val="3"/>
+          <w:highlight w:val="green"/>
         </w:rPr>
         <w:t xml:space="preserve"> de </w:t>
       </w:r>
@@ -3134,6 +3178,7 @@
           <w:rFonts w:ascii="Arial" w:hAnsi="Arial" w:cs="Arial"/>
           <w:color w:val="000000"/>
           <w:spacing w:val="3"/>
+          <w:highlight w:val="green"/>
         </w:rPr>
         <w:t>eerste</w:t>
       </w:r>
@@ -3143,15 +3188,17 @@
           <w:rFonts w:ascii="Arial" w:hAnsi="Arial" w:cs="Arial"/>
           <w:color w:val="000000"/>
           <w:spacing w:val="3"/>
-        </w:rPr>
-        <w:t xml:space="preserve"> </w:t>
-      </w:r>
-      <w:proofErr w:type="spellStart"/>
-      <w:r>
-        <w:rPr>
-          <w:rFonts w:ascii="Arial" w:hAnsi="Arial" w:cs="Arial"/>
-          <w:color w:val="000000"/>
-          <w:spacing w:val="3"/>
+          <w:highlight w:val="green"/>
+        </w:rPr>
+        <w:t xml:space="preserve"> </w:t>
+      </w:r>
+      <w:proofErr w:type="spellStart"/>
+      <w:r>
+        <w:rPr>
+          <w:rFonts w:ascii="Arial" w:hAnsi="Arial" w:cs="Arial"/>
+          <w:color w:val="000000"/>
+          <w:spacing w:val="3"/>
+          <w:highlight w:val="green"/>
         </w:rPr>
         <w:t>keer</w:t>
       </w:r>
@@ -3161,15 +3208,17 @@
           <w:rFonts w:ascii="Arial" w:hAnsi="Arial" w:cs="Arial"/>
           <w:color w:val="000000"/>
           <w:spacing w:val="3"/>
-        </w:rPr>
-        <w:t xml:space="preserve"> </w:t>
-      </w:r>
-      <w:proofErr w:type="spellStart"/>
-      <w:r>
-        <w:rPr>
-          <w:rFonts w:ascii="Arial" w:hAnsi="Arial" w:cs="Arial"/>
-          <w:color w:val="000000"/>
-          <w:spacing w:val="3"/>
+          <w:highlight w:val="green"/>
+        </w:rPr>
+        <w:t xml:space="preserve"> </w:t>
+      </w:r>
+      <w:proofErr w:type="spellStart"/>
+      <w:r>
+        <w:rPr>
+          <w:rFonts w:ascii="Arial" w:hAnsi="Arial" w:cs="Arial"/>
+          <w:color w:val="000000"/>
+          <w:spacing w:val="3"/>
+          <w:highlight w:val="green"/>
         </w:rPr>
         <w:t>dat</w:t>
       </w:r>
@@ -3179,19 +3228,23 @@
           <w:rFonts w:ascii="Arial" w:hAnsi="Arial" w:cs="Arial"/>
           <w:color w:val="000000"/>
           <w:spacing w:val="3"/>
+          <w:highlight w:val="green"/>
         </w:rPr>
         <w:t xml:space="preserve"> je hem </w:t>
       </w:r>
       <w:proofErr w:type="spellStart"/>
-      <w:r>
-        <w:rPr>
-          <w:rFonts w:ascii="Arial" w:hAnsi="Arial" w:cs="Arial"/>
-          <w:color w:val="000000"/>
-          <w:spacing w:val="3"/>
+      <w:proofErr w:type="gramStart"/>
+      <w:r>
+        <w:rPr>
+          <w:rFonts w:ascii="Arial" w:hAnsi="Arial" w:cs="Arial"/>
+          <w:color w:val="000000"/>
+          <w:spacing w:val="3"/>
+          <w:highlight w:val="green"/>
         </w:rPr>
         <w:t>vermeldt</w:t>
       </w:r>
       <w:proofErr w:type="spellEnd"/>
+      <w:proofErr w:type="gramEnd"/>
     </w:p>
     <w:p>
       <w:pPr>
@@ -3211,6 +3264,7 @@
           <w:rFonts w:ascii="Arial" w:hAnsi="Arial" w:cs="Arial"/>
           <w:color w:val="000000"/>
           <w:spacing w:val="3"/>
+          <w:highlight w:val="green"/>
         </w:rPr>
         <w:t xml:space="preserve">&gt; </w:t>
       </w:r>
@@ -3220,6 +3274,7 @@
           <w:rFonts w:ascii="Arial" w:hAnsi="Arial" w:cs="Arial"/>
           <w:color w:val="000000"/>
           <w:spacing w:val="3"/>
+          <w:highlight w:val="green"/>
         </w:rPr>
         <w:t>gebruikelijk</w:t>
       </w:r>
@@ -3229,6 +3284,7 @@
           <w:rFonts w:ascii="Arial" w:hAnsi="Arial" w:cs="Arial"/>
           <w:color w:val="000000"/>
           <w:spacing w:val="3"/>
+          <w:highlight w:val="green"/>
         </w:rPr>
         <w:t xml:space="preserve"> is de </w:t>
       </w:r>
@@ -3238,6 +3294,7 @@
           <w:rFonts w:ascii="Arial" w:hAnsi="Arial" w:cs="Arial"/>
           <w:color w:val="000000"/>
           <w:spacing w:val="3"/>
+          <w:highlight w:val="green"/>
         </w:rPr>
         <w:t>achternaam</w:t>
       </w:r>
@@ -3247,6 +3304,7 @@
           <w:rFonts w:ascii="Arial" w:hAnsi="Arial" w:cs="Arial"/>
           <w:color w:val="000000"/>
           <w:spacing w:val="3"/>
+          <w:highlight w:val="green"/>
         </w:rPr>
         <w:t xml:space="preserve"> (</w:t>
       </w:r>
@@ -3256,6 +3314,7 @@
           <w:rFonts w:ascii="Arial" w:hAnsi="Arial" w:cs="Arial"/>
           <w:color w:val="000000"/>
           <w:spacing w:val="3"/>
+          <w:highlight w:val="green"/>
         </w:rPr>
         <w:t>na</w:t>
       </w:r>
@@ -3265,15 +3324,17 @@
           <w:rFonts w:ascii="Arial" w:hAnsi="Arial" w:cs="Arial"/>
           <w:color w:val="000000"/>
           <w:spacing w:val="3"/>
-        </w:rPr>
-        <w:t xml:space="preserve"> </w:t>
-      </w:r>
-      <w:proofErr w:type="spellStart"/>
-      <w:r>
-        <w:rPr>
-          <w:rFonts w:ascii="Arial" w:hAnsi="Arial" w:cs="Arial"/>
-          <w:color w:val="000000"/>
-          <w:spacing w:val="3"/>
+          <w:highlight w:val="green"/>
+        </w:rPr>
+        <w:t xml:space="preserve"> </w:t>
+      </w:r>
+      <w:proofErr w:type="spellStart"/>
+      <w:r>
+        <w:rPr>
+          <w:rFonts w:ascii="Arial" w:hAnsi="Arial" w:cs="Arial"/>
+          <w:color w:val="000000"/>
+          <w:spacing w:val="3"/>
+          <w:highlight w:val="green"/>
         </w:rPr>
         <w:t>eerste</w:t>
       </w:r>
@@ -3283,15 +3344,17 @@
           <w:rFonts w:ascii="Arial" w:hAnsi="Arial" w:cs="Arial"/>
           <w:color w:val="000000"/>
           <w:spacing w:val="3"/>
-        </w:rPr>
-        <w:t xml:space="preserve"> </w:t>
-      </w:r>
-      <w:proofErr w:type="spellStart"/>
-      <w:r>
-        <w:rPr>
-          <w:rFonts w:ascii="Arial" w:hAnsi="Arial" w:cs="Arial"/>
-          <w:color w:val="000000"/>
-          <w:spacing w:val="3"/>
+          <w:highlight w:val="green"/>
+        </w:rPr>
+        <w:t xml:space="preserve"> </w:t>
+      </w:r>
+      <w:proofErr w:type="spellStart"/>
+      <w:r>
+        <w:rPr>
+          <w:rFonts w:ascii="Arial" w:hAnsi="Arial" w:cs="Arial"/>
+          <w:color w:val="000000"/>
+          <w:spacing w:val="3"/>
+          <w:highlight w:val="green"/>
         </w:rPr>
         <w:t>keer</w:t>
       </w:r>
@@ -3301,15 +3364,17 @@
           <w:rFonts w:ascii="Arial" w:hAnsi="Arial" w:cs="Arial"/>
           <w:color w:val="000000"/>
           <w:spacing w:val="3"/>
-        </w:rPr>
-        <w:t xml:space="preserve"> </w:t>
-      </w:r>
-      <w:proofErr w:type="spellStart"/>
-      <w:r>
-        <w:rPr>
-          <w:rFonts w:ascii="Arial" w:hAnsi="Arial" w:cs="Arial"/>
-          <w:color w:val="000000"/>
-          <w:spacing w:val="3"/>
+          <w:highlight w:val="green"/>
+        </w:rPr>
+        <w:t xml:space="preserve"> </w:t>
+      </w:r>
+      <w:proofErr w:type="spellStart"/>
+      <w:r>
+        <w:rPr>
+          <w:rFonts w:ascii="Arial" w:hAnsi="Arial" w:cs="Arial"/>
+          <w:color w:val="000000"/>
+          <w:spacing w:val="3"/>
+          <w:highlight w:val="green"/>
         </w:rPr>
         <w:t>voluit</w:t>
       </w:r>
@@ -3319,6 +3384,7 @@
           <w:rFonts w:ascii="Arial" w:hAnsi="Arial" w:cs="Arial"/>
           <w:color w:val="000000"/>
           <w:spacing w:val="3"/>
+          <w:highlight w:val="green"/>
         </w:rPr>
         <w:t xml:space="preserve">) </w:t>
       </w:r>
@@ -3328,6 +3394,7 @@
           <w:rFonts w:ascii="Arial" w:hAnsi="Arial" w:cs="Arial"/>
           <w:color w:val="000000"/>
           <w:spacing w:val="3"/>
+          <w:highlight w:val="green"/>
         </w:rPr>
         <w:t>tenzij</w:t>
       </w:r>
@@ -3337,15 +3404,17 @@
           <w:rFonts w:ascii="Arial" w:hAnsi="Arial" w:cs="Arial"/>
           <w:color w:val="000000"/>
           <w:spacing w:val="3"/>
-        </w:rPr>
-        <w:t xml:space="preserve"> </w:t>
-      </w:r>
-      <w:proofErr w:type="spellStart"/>
-      <w:r>
-        <w:rPr>
-          <w:rFonts w:ascii="Arial" w:hAnsi="Arial" w:cs="Arial"/>
-          <w:color w:val="000000"/>
-          <w:spacing w:val="3"/>
+          <w:highlight w:val="green"/>
+        </w:rPr>
+        <w:t xml:space="preserve"> </w:t>
+      </w:r>
+      <w:proofErr w:type="spellStart"/>
+      <w:r>
+        <w:rPr>
+          <w:rFonts w:ascii="Arial" w:hAnsi="Arial" w:cs="Arial"/>
+          <w:color w:val="000000"/>
+          <w:spacing w:val="3"/>
+          <w:highlight w:val="green"/>
         </w:rPr>
         <w:t>een</w:t>
       </w:r>
@@ -3355,6 +3424,7 @@
           <w:rFonts w:ascii="Arial" w:hAnsi="Arial" w:cs="Arial"/>
           <w:color w:val="000000"/>
           <w:spacing w:val="3"/>
+          <w:highlight w:val="green"/>
         </w:rPr>
         <w:t xml:space="preserve"> heel </w:t>
       </w:r>
@@ -3364,6 +3434,7 @@
           <w:rFonts w:ascii="Arial" w:hAnsi="Arial" w:cs="Arial"/>
           <w:color w:val="000000"/>
           <w:spacing w:val="3"/>
+          <w:highlight w:val="green"/>
         </w:rPr>
         <w:t>jong</w:t>
       </w:r>
@@ -3373,15 +3444,17 @@
           <w:rFonts w:ascii="Arial" w:hAnsi="Arial" w:cs="Arial"/>
           <w:color w:val="000000"/>
           <w:spacing w:val="3"/>
-        </w:rPr>
-        <w:t xml:space="preserve"> </w:t>
-      </w:r>
-      <w:proofErr w:type="spellStart"/>
-      <w:r>
-        <w:rPr>
-          <w:rFonts w:ascii="Arial" w:hAnsi="Arial" w:cs="Arial"/>
-          <w:color w:val="000000"/>
-          <w:spacing w:val="3"/>
+          <w:highlight w:val="green"/>
+        </w:rPr>
+        <w:t xml:space="preserve"> </w:t>
+      </w:r>
+      <w:proofErr w:type="spellStart"/>
+      <w:r>
+        <w:rPr>
+          <w:rFonts w:ascii="Arial" w:hAnsi="Arial" w:cs="Arial"/>
+          <w:color w:val="000000"/>
+          <w:spacing w:val="3"/>
+          <w:highlight w:val="green"/>
         </w:rPr>
         <w:t>iemand</w:t>
       </w:r>
@@ -3391,6 +3464,7 @@
           <w:rFonts w:ascii="Arial" w:hAnsi="Arial" w:cs="Arial"/>
           <w:color w:val="000000"/>
           <w:spacing w:val="3"/>
+          <w:highlight w:val="green"/>
         </w:rPr>
         <w:t xml:space="preserve"> of heel </w:t>
       </w:r>
@@ -3400,6 +3474,7 @@
           <w:rFonts w:ascii="Arial" w:hAnsi="Arial" w:cs="Arial"/>
           <w:color w:val="000000"/>
           <w:spacing w:val="3"/>
+          <w:highlight w:val="green"/>
         </w:rPr>
         <w:t>persoonlijk</w:t>
       </w:r>
@@ -3409,15 +3484,17 @@
           <w:rFonts w:ascii="Arial" w:hAnsi="Arial" w:cs="Arial"/>
           <w:color w:val="000000"/>
           <w:spacing w:val="3"/>
-        </w:rPr>
-        <w:t xml:space="preserve"> </w:t>
-      </w:r>
-      <w:proofErr w:type="spellStart"/>
-      <w:r>
-        <w:rPr>
-          <w:rFonts w:ascii="Arial" w:hAnsi="Arial" w:cs="Arial"/>
-          <w:color w:val="000000"/>
-          <w:spacing w:val="3"/>
+          <w:highlight w:val="green"/>
+        </w:rPr>
+        <w:t xml:space="preserve"> </w:t>
+      </w:r>
+      <w:proofErr w:type="spellStart"/>
+      <w:r>
+        <w:rPr>
+          <w:rFonts w:ascii="Arial" w:hAnsi="Arial" w:cs="Arial"/>
+          <w:color w:val="000000"/>
+          <w:spacing w:val="3"/>
+          <w:highlight w:val="green"/>
         </w:rPr>
         <w:t>stuk</w:t>
       </w:r>
@@ -3427,19 +3504,23 @@
           <w:rFonts w:ascii="Arial" w:hAnsi="Arial" w:cs="Arial"/>
           <w:color w:val="000000"/>
           <w:spacing w:val="3"/>
+          <w:highlight w:val="green"/>
         </w:rPr>
         <w:t xml:space="preserve">, of </w:t>
       </w:r>
       <w:proofErr w:type="spellStart"/>
-      <w:r>
-        <w:rPr>
-          <w:rFonts w:ascii="Arial" w:hAnsi="Arial" w:cs="Arial"/>
-          <w:color w:val="000000"/>
-          <w:spacing w:val="3"/>
+      <w:proofErr w:type="gramStart"/>
+      <w:r>
+        <w:rPr>
+          <w:rFonts w:ascii="Arial" w:hAnsi="Arial" w:cs="Arial"/>
+          <w:color w:val="000000"/>
+          <w:spacing w:val="3"/>
+          <w:highlight w:val="green"/>
         </w:rPr>
         <w:t>anoniem</w:t>
       </w:r>
       <w:proofErr w:type="spellEnd"/>
+      <w:proofErr w:type="gramEnd"/>
     </w:p>
     <w:p>
       <w:pPr>
@@ -3493,6 +3574,7 @@
           <w:rFonts w:ascii="Arial" w:hAnsi="Arial" w:cs="Arial"/>
           <w:color w:val="000000"/>
           <w:spacing w:val="3"/>
+          <w:highlight w:val="green"/>
         </w:rPr>
         <w:t xml:space="preserve">&gt; Denk </w:t>
       </w:r>
@@ -3502,6 +3584,7 @@
           <w:rFonts w:ascii="Arial" w:hAnsi="Arial" w:cs="Arial"/>
           <w:color w:val="000000"/>
           <w:spacing w:val="3"/>
+          <w:highlight w:val="green"/>
         </w:rPr>
         <w:t>aan</w:t>
       </w:r>
@@ -3511,15 +3594,17 @@
           <w:rFonts w:ascii="Arial" w:hAnsi="Arial" w:cs="Arial"/>
           <w:color w:val="000000"/>
           <w:spacing w:val="3"/>
-        </w:rPr>
-        <w:t xml:space="preserve"> </w:t>
-      </w:r>
-      <w:proofErr w:type="spellStart"/>
-      <w:r>
-        <w:rPr>
-          <w:rFonts w:ascii="Arial" w:hAnsi="Arial" w:cs="Arial"/>
-          <w:color w:val="000000"/>
-          <w:spacing w:val="3"/>
+          <w:highlight w:val="green"/>
+        </w:rPr>
+        <w:t xml:space="preserve"> </w:t>
+      </w:r>
+      <w:proofErr w:type="spellStart"/>
+      <w:r>
+        <w:rPr>
+          <w:rFonts w:ascii="Arial" w:hAnsi="Arial" w:cs="Arial"/>
+          <w:color w:val="000000"/>
+          <w:spacing w:val="3"/>
+          <w:highlight w:val="green"/>
         </w:rPr>
         <w:t>een</w:t>
       </w:r>
@@ -3529,15 +3614,17 @@
           <w:rFonts w:ascii="Arial" w:hAnsi="Arial" w:cs="Arial"/>
           <w:color w:val="000000"/>
           <w:spacing w:val="3"/>
-        </w:rPr>
-        <w:t xml:space="preserve"> </w:t>
-      </w:r>
-      <w:proofErr w:type="spellStart"/>
-      <w:r>
-        <w:rPr>
-          <w:rFonts w:ascii="Arial" w:hAnsi="Arial" w:cs="Arial"/>
-          <w:color w:val="000000"/>
-          <w:spacing w:val="3"/>
+          <w:highlight w:val="green"/>
+        </w:rPr>
+        <w:t xml:space="preserve"> </w:t>
+      </w:r>
+      <w:proofErr w:type="spellStart"/>
+      <w:r>
+        <w:rPr>
+          <w:rFonts w:ascii="Arial" w:hAnsi="Arial" w:cs="Arial"/>
+          <w:color w:val="000000"/>
+          <w:spacing w:val="3"/>
+          <w:highlight w:val="green"/>
         </w:rPr>
         <w:t>mooie</w:t>
       </w:r>
@@ -3547,6 +3634,7 @@
           <w:rFonts w:ascii="Arial" w:hAnsi="Arial" w:cs="Arial"/>
           <w:color w:val="000000"/>
           <w:spacing w:val="3"/>
+          <w:highlight w:val="green"/>
         </w:rPr>
         <w:t xml:space="preserve"> kop die de </w:t>
       </w:r>
@@ -3556,6 +3644,7 @@
           <w:rFonts w:ascii="Arial" w:hAnsi="Arial" w:cs="Arial"/>
           <w:color w:val="000000"/>
           <w:spacing w:val="3"/>
+          <w:highlight w:val="green"/>
         </w:rPr>
         <w:t>geïnterviewde</w:t>
       </w:r>
@@ -3565,15 +3654,17 @@
           <w:rFonts w:ascii="Arial" w:hAnsi="Arial" w:cs="Arial"/>
           <w:color w:val="000000"/>
           <w:spacing w:val="3"/>
-        </w:rPr>
-        <w:t xml:space="preserve"> </w:t>
-      </w:r>
-      <w:proofErr w:type="spellStart"/>
-      <w:r>
-        <w:rPr>
-          <w:rFonts w:ascii="Arial" w:hAnsi="Arial" w:cs="Arial"/>
-          <w:color w:val="000000"/>
-          <w:spacing w:val="3"/>
+          <w:highlight w:val="green"/>
+        </w:rPr>
+        <w:t xml:space="preserve"> </w:t>
+      </w:r>
+      <w:proofErr w:type="spellStart"/>
+      <w:r>
+        <w:rPr>
+          <w:rFonts w:ascii="Arial" w:hAnsi="Arial" w:cs="Arial"/>
+          <w:color w:val="000000"/>
+          <w:spacing w:val="3"/>
+          <w:highlight w:val="green"/>
         </w:rPr>
         <w:t>karakteriseert</w:t>
       </w:r>
@@ -3583,6 +3674,7 @@
           <w:rFonts w:ascii="Arial" w:hAnsi="Arial" w:cs="Arial"/>
           <w:color w:val="000000"/>
           <w:spacing w:val="3"/>
+          <w:highlight w:val="green"/>
         </w:rPr>
         <w:t xml:space="preserve">, </w:t>
       </w:r>
@@ -3592,6 +3684,7 @@
           <w:rFonts w:ascii="Arial" w:hAnsi="Arial" w:cs="Arial"/>
           <w:color w:val="000000"/>
           <w:spacing w:val="3"/>
+          <w:highlight w:val="green"/>
         </w:rPr>
         <w:t>bijvoorbeeld</w:t>
       </w:r>
@@ -3601,15 +3694,17 @@
           <w:rFonts w:ascii="Arial" w:hAnsi="Arial" w:cs="Arial"/>
           <w:color w:val="000000"/>
           <w:spacing w:val="3"/>
-        </w:rPr>
-        <w:t xml:space="preserve"> </w:t>
-      </w:r>
-      <w:proofErr w:type="spellStart"/>
-      <w:r>
-        <w:rPr>
-          <w:rFonts w:ascii="Arial" w:hAnsi="Arial" w:cs="Arial"/>
-          <w:color w:val="000000"/>
-          <w:spacing w:val="3"/>
+          <w:highlight w:val="green"/>
+        </w:rPr>
+        <w:t xml:space="preserve"> </w:t>
+      </w:r>
+      <w:proofErr w:type="spellStart"/>
+      <w:r>
+        <w:rPr>
+          <w:rFonts w:ascii="Arial" w:hAnsi="Arial" w:cs="Arial"/>
+          <w:color w:val="000000"/>
+          <w:spacing w:val="3"/>
+          <w:highlight w:val="green"/>
         </w:rPr>
         <w:t>een</w:t>
       </w:r>
@@ -3619,15 +3714,17 @@
           <w:rFonts w:ascii="Arial" w:hAnsi="Arial" w:cs="Arial"/>
           <w:color w:val="000000"/>
           <w:spacing w:val="3"/>
-        </w:rPr>
-        <w:t xml:space="preserve"> </w:t>
-      </w:r>
-      <w:proofErr w:type="spellStart"/>
-      <w:r>
-        <w:rPr>
-          <w:rFonts w:ascii="Arial" w:hAnsi="Arial" w:cs="Arial"/>
-          <w:color w:val="000000"/>
-          <w:spacing w:val="3"/>
+          <w:highlight w:val="green"/>
+        </w:rPr>
+        <w:t xml:space="preserve"> </w:t>
+      </w:r>
+      <w:proofErr w:type="spellStart"/>
+      <w:r>
+        <w:rPr>
+          <w:rFonts w:ascii="Arial" w:hAnsi="Arial" w:cs="Arial"/>
+          <w:color w:val="000000"/>
+          <w:spacing w:val="3"/>
+          <w:highlight w:val="green"/>
         </w:rPr>
         <w:t>sterk</w:t>
       </w:r>
@@ -3637,6 +3734,7 @@
           <w:rFonts w:ascii="Arial" w:hAnsi="Arial" w:cs="Arial"/>
           <w:color w:val="000000"/>
           <w:spacing w:val="3"/>
+          <w:highlight w:val="green"/>
         </w:rPr>
         <w:t xml:space="preserve">, </w:t>
       </w:r>
@@ -3646,6 +3744,7 @@
           <w:rFonts w:ascii="Arial" w:hAnsi="Arial" w:cs="Arial"/>
           <w:color w:val="000000"/>
           <w:spacing w:val="3"/>
+          <w:highlight w:val="green"/>
         </w:rPr>
         <w:t>pakkend</w:t>
       </w:r>
@@ -3655,15 +3754,17 @@
           <w:rFonts w:ascii="Arial" w:hAnsi="Arial" w:cs="Arial"/>
           <w:color w:val="000000"/>
           <w:spacing w:val="3"/>
-        </w:rPr>
-        <w:t xml:space="preserve"> </w:t>
-      </w:r>
-      <w:proofErr w:type="spellStart"/>
-      <w:r>
-        <w:rPr>
-          <w:rFonts w:ascii="Arial" w:hAnsi="Arial" w:cs="Arial"/>
-          <w:color w:val="000000"/>
-          <w:spacing w:val="3"/>
+          <w:highlight w:val="green"/>
+        </w:rPr>
+        <w:t xml:space="preserve"> </w:t>
+      </w:r>
+      <w:proofErr w:type="spellStart"/>
+      <w:r>
+        <w:rPr>
+          <w:rFonts w:ascii="Arial" w:hAnsi="Arial" w:cs="Arial"/>
+          <w:color w:val="000000"/>
+          <w:spacing w:val="3"/>
+          <w:highlight w:val="green"/>
         </w:rPr>
         <w:t>citaat</w:t>
       </w:r>
@@ -3673,6 +3774,7 @@
           <w:rFonts w:ascii="Arial" w:hAnsi="Arial" w:cs="Arial"/>
           <w:color w:val="000000"/>
           <w:spacing w:val="3"/>
+          <w:highlight w:val="green"/>
         </w:rPr>
         <w:t xml:space="preserve"> of </w:t>
       </w:r>
@@ -3682,6 +3784,7 @@
           <w:rFonts w:ascii="Arial" w:hAnsi="Arial" w:cs="Arial"/>
           <w:color w:val="000000"/>
           <w:spacing w:val="3"/>
+          <w:highlight w:val="green"/>
         </w:rPr>
         <w:t>een</w:t>
       </w:r>
@@ -3691,15 +3794,17 @@
           <w:rFonts w:ascii="Arial" w:hAnsi="Arial" w:cs="Arial"/>
           <w:color w:val="000000"/>
           <w:spacing w:val="3"/>
-        </w:rPr>
-        <w:t xml:space="preserve"> </w:t>
-      </w:r>
-      <w:proofErr w:type="spellStart"/>
-      <w:r>
-        <w:rPr>
-          <w:rFonts w:ascii="Arial" w:hAnsi="Arial" w:cs="Arial"/>
-          <w:color w:val="000000"/>
-          <w:spacing w:val="3"/>
+          <w:highlight w:val="green"/>
+        </w:rPr>
+        <w:t xml:space="preserve"> </w:t>
+      </w:r>
+      <w:proofErr w:type="spellStart"/>
+      <w:r>
+        <w:rPr>
+          <w:rFonts w:ascii="Arial" w:hAnsi="Arial" w:cs="Arial"/>
+          <w:color w:val="000000"/>
+          <w:spacing w:val="3"/>
+          <w:highlight w:val="green"/>
         </w:rPr>
         <w:t>intrigerende</w:t>
       </w:r>
@@ -3709,15 +3814,17 @@
           <w:rFonts w:ascii="Arial" w:hAnsi="Arial" w:cs="Arial"/>
           <w:color w:val="000000"/>
           <w:spacing w:val="3"/>
-        </w:rPr>
-        <w:t xml:space="preserve"> </w:t>
-      </w:r>
-      <w:proofErr w:type="spellStart"/>
-      <w:r>
-        <w:rPr>
-          <w:rFonts w:ascii="Arial" w:hAnsi="Arial" w:cs="Arial"/>
-          <w:color w:val="000000"/>
-          <w:spacing w:val="3"/>
+          <w:highlight w:val="green"/>
+        </w:rPr>
+        <w:t xml:space="preserve"> </w:t>
+      </w:r>
+      <w:proofErr w:type="spellStart"/>
+      <w:r>
+        <w:rPr>
+          <w:rFonts w:ascii="Arial" w:hAnsi="Arial" w:cs="Arial"/>
+          <w:color w:val="000000"/>
+          <w:spacing w:val="3"/>
+          <w:highlight w:val="green"/>
         </w:rPr>
         <w:t>beschrijvende</w:t>
       </w:r>
@@ -3727,6 +3834,7 @@
           <w:rFonts w:ascii="Arial" w:hAnsi="Arial" w:cs="Arial"/>
           <w:color w:val="000000"/>
           <w:spacing w:val="3"/>
+          <w:highlight w:val="green"/>
         </w:rPr>
         <w:t xml:space="preserve"> kop die de lading </w:t>
       </w:r>
@@ -3736,6 +3844,7 @@
           <w:rFonts w:ascii="Arial" w:hAnsi="Arial" w:cs="Arial"/>
           <w:color w:val="000000"/>
           <w:spacing w:val="3"/>
+          <w:highlight w:val="green"/>
         </w:rPr>
         <w:t>dekt</w:t>
       </w:r>
@@ -3745,6 +3854,7 @@
           <w:rFonts w:ascii="Arial" w:hAnsi="Arial" w:cs="Arial"/>
           <w:color w:val="000000"/>
           <w:spacing w:val="3"/>
+          <w:highlight w:val="green"/>
         </w:rPr>
         <w:t xml:space="preserve">. </w:t>
       </w:r>
@@ -3754,6 +3864,7 @@
           <w:rFonts w:ascii="Arial" w:hAnsi="Arial" w:cs="Arial"/>
           <w:color w:val="000000"/>
           <w:spacing w:val="3"/>
+          <w:highlight w:val="green"/>
         </w:rPr>
         <w:t>Gebruik</w:t>
       </w:r>
@@ -3763,15 +3874,17 @@
           <w:rFonts w:ascii="Arial" w:hAnsi="Arial" w:cs="Arial"/>
           <w:color w:val="000000"/>
           <w:spacing w:val="3"/>
-        </w:rPr>
-        <w:t xml:space="preserve"> </w:t>
-      </w:r>
-      <w:proofErr w:type="spellStart"/>
-      <w:r>
-        <w:rPr>
-          <w:rFonts w:ascii="Arial" w:hAnsi="Arial" w:cs="Arial"/>
-          <w:color w:val="000000"/>
-          <w:spacing w:val="3"/>
+          <w:highlight w:val="green"/>
+        </w:rPr>
+        <w:t xml:space="preserve"> </w:t>
+      </w:r>
+      <w:proofErr w:type="spellStart"/>
+      <w:r>
+        <w:rPr>
+          <w:rFonts w:ascii="Arial" w:hAnsi="Arial" w:cs="Arial"/>
+          <w:color w:val="000000"/>
+          <w:spacing w:val="3"/>
+          <w:highlight w:val="green"/>
         </w:rPr>
         <w:t>eventueel</w:t>
       </w:r>
@@ -3781,15 +3894,17 @@
           <w:rFonts w:ascii="Arial" w:hAnsi="Arial" w:cs="Arial"/>
           <w:color w:val="000000"/>
           <w:spacing w:val="3"/>
-        </w:rPr>
-        <w:t xml:space="preserve"> </w:t>
-      </w:r>
-      <w:proofErr w:type="spellStart"/>
-      <w:r>
-        <w:rPr>
-          <w:rFonts w:ascii="Arial" w:hAnsi="Arial" w:cs="Arial"/>
-          <w:color w:val="000000"/>
-          <w:spacing w:val="3"/>
+          <w:highlight w:val="green"/>
+        </w:rPr>
+        <w:t xml:space="preserve"> </w:t>
+      </w:r>
+      <w:proofErr w:type="spellStart"/>
+      <w:r>
+        <w:rPr>
+          <w:rFonts w:ascii="Arial" w:hAnsi="Arial" w:cs="Arial"/>
+          <w:color w:val="000000"/>
+          <w:spacing w:val="3"/>
+          <w:highlight w:val="green"/>
         </w:rPr>
         <w:t>als</w:t>
       </w:r>
@@ -3799,6 +3914,7 @@
           <w:rFonts w:ascii="Arial" w:hAnsi="Arial" w:cs="Arial"/>
           <w:color w:val="000000"/>
           <w:spacing w:val="3"/>
+          <w:highlight w:val="green"/>
         </w:rPr>
         <w:t xml:space="preserve"> het </w:t>
       </w:r>
@@ -3808,6 +3924,7 @@
           <w:rFonts w:ascii="Arial" w:hAnsi="Arial" w:cs="Arial"/>
           <w:color w:val="000000"/>
           <w:spacing w:val="3"/>
+          <w:highlight w:val="green"/>
         </w:rPr>
         <w:t>echt</w:t>
       </w:r>
@@ -3817,15 +3934,17 @@
           <w:rFonts w:ascii="Arial" w:hAnsi="Arial" w:cs="Arial"/>
           <w:color w:val="000000"/>
           <w:spacing w:val="3"/>
-        </w:rPr>
-        <w:t xml:space="preserve"> </w:t>
-      </w:r>
-      <w:proofErr w:type="spellStart"/>
-      <w:r>
-        <w:rPr>
-          <w:rFonts w:ascii="Arial" w:hAnsi="Arial" w:cs="Arial"/>
-          <w:color w:val="000000"/>
-          <w:spacing w:val="3"/>
+          <w:highlight w:val="green"/>
+        </w:rPr>
+        <w:t xml:space="preserve"> </w:t>
+      </w:r>
+      <w:proofErr w:type="spellStart"/>
+      <w:r>
+        <w:rPr>
+          <w:rFonts w:ascii="Arial" w:hAnsi="Arial" w:cs="Arial"/>
+          <w:color w:val="000000"/>
+          <w:spacing w:val="3"/>
+          <w:highlight w:val="green"/>
         </w:rPr>
         <w:t>nodig</w:t>
       </w:r>
@@ -3835,6 +3954,7 @@
           <w:rFonts w:ascii="Arial" w:hAnsi="Arial" w:cs="Arial"/>
           <w:color w:val="000000"/>
           <w:spacing w:val="3"/>
+          <w:highlight w:val="green"/>
         </w:rPr>
         <w:t xml:space="preserve"> is, </w:t>
       </w:r>
@@ -3844,6 +3964,7 @@
           <w:rFonts w:ascii="Arial" w:hAnsi="Arial" w:cs="Arial"/>
           <w:color w:val="000000"/>
           <w:spacing w:val="3"/>
+          <w:highlight w:val="green"/>
         </w:rPr>
         <w:t>een</w:t>
       </w:r>
@@ -3853,15 +3974,17 @@
           <w:rFonts w:ascii="Arial" w:hAnsi="Arial" w:cs="Arial"/>
           <w:color w:val="000000"/>
           <w:spacing w:val="3"/>
-        </w:rPr>
-        <w:t xml:space="preserve"> </w:t>
-      </w:r>
-      <w:proofErr w:type="spellStart"/>
-      <w:r>
-        <w:rPr>
-          <w:rFonts w:ascii="Arial" w:hAnsi="Arial" w:cs="Arial"/>
-          <w:color w:val="000000"/>
-          <w:spacing w:val="3"/>
+          <w:highlight w:val="green"/>
+        </w:rPr>
+        <w:t xml:space="preserve"> </w:t>
+      </w:r>
+      <w:proofErr w:type="spellStart"/>
+      <w:r>
+        <w:rPr>
+          <w:rFonts w:ascii="Arial" w:hAnsi="Arial" w:cs="Arial"/>
+          <w:color w:val="000000"/>
+          <w:spacing w:val="3"/>
+          <w:highlight w:val="green"/>
         </w:rPr>
         <w:t>onderkop</w:t>
       </w:r>
@@ -3871,8 +3994,17 @@
           <w:rFonts w:ascii="Arial" w:hAnsi="Arial" w:cs="Arial"/>
           <w:color w:val="000000"/>
           <w:spacing w:val="3"/>
-        </w:rPr>
-        <w:t>. </w:t>
+          <w:highlight w:val="green"/>
+        </w:rPr>
+        <w:t>.</w:t>
+      </w:r>
+      <w:r>
+        <w:rPr>
+          <w:rFonts w:ascii="Arial" w:hAnsi="Arial" w:cs="Arial"/>
+          <w:color w:val="000000"/>
+          <w:spacing w:val="3"/>
+        </w:rPr>
+        <w:t> </w:t>
       </w:r>
     </w:p>
     <w:p>
@@ -5315,6 +5447,7 @@
         <w:t xml:space="preserve"> is met al wat je </w:t>
       </w:r>
       <w:proofErr w:type="spellStart"/>
+      <w:proofErr w:type="gramStart"/>
       <w:r>
         <w:rPr>
           <w:rFonts w:ascii="Arial" w:hAnsi="Arial" w:cs="Arial"/>
@@ -5324,6 +5457,7 @@
         <w:t>vernoemt</w:t>
       </w:r>
       <w:proofErr w:type="spellEnd"/>
+      <w:proofErr w:type="gramEnd"/>
     </w:p>
     <w:p>
       <w:pPr>
@@ -5524,8 +5658,18 @@
           <w:color w:val="000000"/>
           <w:spacing w:val="3"/>
         </w:rPr>
-        <w:t xml:space="preserve"> de rest</w:t>
-      </w:r>
+        <w:t xml:space="preserve"> de </w:t>
+      </w:r>
+      <w:proofErr w:type="gramStart"/>
+      <w:r>
+        <w:rPr>
+          <w:rFonts w:ascii="Arial" w:hAnsi="Arial" w:cs="Arial"/>
+          <w:color w:val="000000"/>
+          <w:spacing w:val="3"/>
+        </w:rPr>
+        <w:t>rest</w:t>
+      </w:r>
+      <w:proofErr w:type="gramEnd"/>
     </w:p>
     <w:p>
       <w:pPr>
@@ -5993,6 +6137,7 @@
         <w:t xml:space="preserve"> wat </w:t>
       </w:r>
       <w:proofErr w:type="spellStart"/>
+      <w:proofErr w:type="gramStart"/>
       <w:r>
         <w:rPr>
           <w:rFonts w:ascii="Arial" w:hAnsi="Arial" w:cs="Arial"/>
@@ -6002,6 +6147,7 @@
         <w:t>ie</w:t>
       </w:r>
       <w:proofErr w:type="spellEnd"/>
+      <w:proofErr w:type="gramEnd"/>
       <w:r>
         <w:rPr>
           <w:rFonts w:ascii="Arial" w:hAnsi="Arial" w:cs="Arial"/>
@@ -7934,6 +8080,7 @@
         <w:t xml:space="preserve"> </w:t>
       </w:r>
       <w:proofErr w:type="spellStart"/>
+      <w:proofErr w:type="gramStart"/>
       <w:r>
         <w:rPr>
           <w:rFonts w:ascii="Arial" w:hAnsi="Arial" w:cs="Arial"/>
@@ -7943,6 +8090,7 @@
         <w:t>variatie</w:t>
       </w:r>
       <w:proofErr w:type="spellEnd"/>
+      <w:proofErr w:type="gramEnd"/>
     </w:p>
     <w:p>
       <w:pPr>
@@ -8294,6 +8442,7 @@
         <w:t xml:space="preserve"> </w:t>
       </w:r>
       <w:proofErr w:type="spellStart"/>
+      <w:proofErr w:type="gramStart"/>
       <w:r>
         <w:rPr>
           <w:rFonts w:ascii="Arial" w:hAnsi="Arial" w:cs="Arial"/>
@@ -8303,6 +8452,7 @@
         <w:t>twijfel</w:t>
       </w:r>
       <w:proofErr w:type="spellEnd"/>
+      <w:proofErr w:type="gramEnd"/>
     </w:p>
     <w:p>
       <w:pPr>
@@ -10277,7 +10427,7 @@
           <w:spacing w:val="3"/>
           <w:sz w:val="29"/>
           <w:szCs w:val="29"/>
-          <w:lang w:val="en-NL" w:eastAsia="en-NL"/>
+          <w:lang w:eastAsia="en-NL"/>
         </w:rPr>
       </w:pPr>
       <w:proofErr w:type="spellStart"/>
@@ -10288,7 +10438,7 @@
           <w:spacing w:val="3"/>
           <w:sz w:val="24"/>
           <w:szCs w:val="24"/>
-          <w:lang w:val="en-NL" w:eastAsia="en-NL"/>
+          <w:lang w:eastAsia="en-NL"/>
         </w:rPr>
         <w:t>Hoihoi</w:t>
       </w:r>
@@ -10300,7 +10450,7 @@
           <w:spacing w:val="3"/>
           <w:sz w:val="24"/>
           <w:szCs w:val="24"/>
-          <w:lang w:val="en-NL" w:eastAsia="en-NL"/>
+          <w:lang w:eastAsia="en-NL"/>
         </w:rPr>
         <w:t xml:space="preserve">, </w:t>
       </w:r>
@@ -10312,7 +10462,7 @@
           <w:spacing w:val="3"/>
           <w:sz w:val="24"/>
           <w:szCs w:val="24"/>
-          <w:lang w:val="en-NL" w:eastAsia="en-NL"/>
+          <w:lang w:eastAsia="en-NL"/>
         </w:rPr>
         <w:t>hierbij</w:t>
       </w:r>
@@ -10324,7 +10474,7 @@
           <w:spacing w:val="3"/>
           <w:sz w:val="24"/>
           <w:szCs w:val="24"/>
-          <w:lang w:val="en-NL" w:eastAsia="en-NL"/>
+          <w:lang w:eastAsia="en-NL"/>
         </w:rPr>
         <w:t xml:space="preserve"> wat </w:t>
       </w:r>
@@ -10336,7 +10486,7 @@
           <w:spacing w:val="3"/>
           <w:sz w:val="24"/>
           <w:szCs w:val="24"/>
-          <w:lang w:val="en-NL" w:eastAsia="en-NL"/>
+          <w:lang w:eastAsia="en-NL"/>
         </w:rPr>
         <w:t>punten</w:t>
       </w:r>
@@ -10348,7 +10498,7 @@
           <w:spacing w:val="3"/>
           <w:sz w:val="24"/>
           <w:szCs w:val="24"/>
-          <w:lang w:val="en-NL" w:eastAsia="en-NL"/>
+          <w:lang w:eastAsia="en-NL"/>
         </w:rPr>
         <w:t>:</w:t>
       </w:r>
@@ -10361,7 +10511,7 @@
           <w:rFonts w:ascii="Calibri" w:eastAsia="Times New Roman" w:hAnsi="Calibri" w:cs="Calibri"/>
           <w:color w:val="202122"/>
           <w:spacing w:val="3"/>
-          <w:lang w:val="en-NL" w:eastAsia="en-NL"/>
+          <w:lang w:eastAsia="en-NL"/>
         </w:rPr>
       </w:pPr>
       <w:r>
@@ -10371,7 +10521,7 @@
           <w:spacing w:val="3"/>
           <w:sz w:val="24"/>
           <w:szCs w:val="24"/>
-          <w:lang w:val="en-NL" w:eastAsia="en-NL"/>
+          <w:lang w:eastAsia="en-NL"/>
         </w:rPr>
         <w:t>Intro:</w:t>
       </w:r>
@@ -10391,7 +10541,7 @@
           <w:spacing w:val="3"/>
           <w:sz w:val="24"/>
           <w:szCs w:val="24"/>
-          <w:lang w:val="en-NL" w:eastAsia="en-NL"/>
+          <w:lang w:eastAsia="en-NL"/>
         </w:rPr>
       </w:pPr>
       <w:r>
@@ -10401,7 +10551,7 @@
           <w:spacing w:val="3"/>
           <w:sz w:val="24"/>
           <w:szCs w:val="24"/>
-          <w:lang w:val="en-NL" w:eastAsia="en-NL"/>
+          <w:lang w:eastAsia="en-NL"/>
         </w:rPr>
         <w:t xml:space="preserve">Je intro </w:t>
       </w:r>
@@ -10413,7 +10563,7 @@
           <w:spacing w:val="3"/>
           <w:sz w:val="24"/>
           <w:szCs w:val="24"/>
-          <w:lang w:val="en-NL" w:eastAsia="en-NL"/>
+          <w:lang w:eastAsia="en-NL"/>
         </w:rPr>
         <w:t>introduceert</w:t>
       </w:r>
@@ -10425,7 +10575,7 @@
           <w:spacing w:val="3"/>
           <w:sz w:val="24"/>
           <w:szCs w:val="24"/>
-          <w:lang w:val="en-NL" w:eastAsia="en-NL"/>
+          <w:lang w:eastAsia="en-NL"/>
         </w:rPr>
         <w:t xml:space="preserve"> Vincent </w:t>
       </w:r>
@@ -10437,7 +10587,7 @@
           <w:spacing w:val="3"/>
           <w:sz w:val="24"/>
           <w:szCs w:val="24"/>
-          <w:lang w:val="en-NL" w:eastAsia="en-NL"/>
+          <w:lang w:eastAsia="en-NL"/>
         </w:rPr>
         <w:t>goed</w:t>
       </w:r>
@@ -10449,7 +10599,7 @@
           <w:spacing w:val="3"/>
           <w:sz w:val="24"/>
           <w:szCs w:val="24"/>
-          <w:lang w:val="en-NL" w:eastAsia="en-NL"/>
+          <w:lang w:eastAsia="en-NL"/>
         </w:rPr>
         <w:t xml:space="preserve">, </w:t>
       </w:r>
@@ -10461,7 +10611,7 @@
           <w:spacing w:val="3"/>
           <w:sz w:val="24"/>
           <w:szCs w:val="24"/>
-          <w:lang w:val="en-NL" w:eastAsia="en-NL"/>
+          <w:lang w:eastAsia="en-NL"/>
         </w:rPr>
         <w:t>zinlengte</w:t>
       </w:r>
@@ -10473,7 +10623,7 @@
           <w:spacing w:val="3"/>
           <w:sz w:val="24"/>
           <w:szCs w:val="24"/>
-          <w:lang w:val="en-NL" w:eastAsia="en-NL"/>
+          <w:lang w:eastAsia="en-NL"/>
         </w:rPr>
         <w:t xml:space="preserve"> is </w:t>
       </w:r>
@@ -10485,7 +10635,7 @@
           <w:spacing w:val="3"/>
           <w:sz w:val="24"/>
           <w:szCs w:val="24"/>
-          <w:lang w:val="en-NL" w:eastAsia="en-NL"/>
+          <w:lang w:eastAsia="en-NL"/>
         </w:rPr>
         <w:t>goed</w:t>
       </w:r>
@@ -10497,19 +10647,19 @@
           <w:spacing w:val="3"/>
           <w:sz w:val="24"/>
           <w:szCs w:val="24"/>
-          <w:lang w:val="en-NL" w:eastAsia="en-NL"/>
-        </w:rPr>
-        <w:t xml:space="preserve"> </w:t>
-      </w:r>
-      <w:proofErr w:type="spellStart"/>
-      <w:r>
-        <w:rPr>
-          <w:rFonts w:ascii="Lato" w:eastAsia="Times New Roman" w:hAnsi="Lato" w:cs="Times New Roman"/>
-          <w:color w:val="202122"/>
-          <w:spacing w:val="3"/>
-          <w:sz w:val="24"/>
-          <w:szCs w:val="24"/>
-          <w:lang w:val="en-NL" w:eastAsia="en-NL"/>
+          <w:lang w:eastAsia="en-NL"/>
+        </w:rPr>
+        <w:t xml:space="preserve"> </w:t>
+      </w:r>
+      <w:proofErr w:type="spellStart"/>
+      <w:r>
+        <w:rPr>
+          <w:rFonts w:ascii="Lato" w:eastAsia="Times New Roman" w:hAnsi="Lato" w:cs="Times New Roman"/>
+          <w:color w:val="202122"/>
+          <w:spacing w:val="3"/>
+          <w:sz w:val="24"/>
+          <w:szCs w:val="24"/>
+          <w:lang w:eastAsia="en-NL"/>
         </w:rPr>
         <w:t>en</w:t>
       </w:r>
@@ -10521,19 +10671,19 @@
           <w:spacing w:val="3"/>
           <w:sz w:val="24"/>
           <w:szCs w:val="24"/>
-          <w:lang w:val="en-NL" w:eastAsia="en-NL"/>
-        </w:rPr>
-        <w:t xml:space="preserve"> </w:t>
-      </w:r>
-      <w:proofErr w:type="spellStart"/>
-      <w:r>
-        <w:rPr>
-          <w:rFonts w:ascii="Lato" w:eastAsia="Times New Roman" w:hAnsi="Lato" w:cs="Times New Roman"/>
-          <w:color w:val="202122"/>
-          <w:spacing w:val="3"/>
-          <w:sz w:val="24"/>
-          <w:szCs w:val="24"/>
-          <w:lang w:val="en-NL" w:eastAsia="en-NL"/>
+          <w:lang w:eastAsia="en-NL"/>
+        </w:rPr>
+        <w:t xml:space="preserve"> </w:t>
+      </w:r>
+      <w:proofErr w:type="spellStart"/>
+      <w:r>
+        <w:rPr>
+          <w:rFonts w:ascii="Lato" w:eastAsia="Times New Roman" w:hAnsi="Lato" w:cs="Times New Roman"/>
+          <w:color w:val="202122"/>
+          <w:spacing w:val="3"/>
+          <w:sz w:val="24"/>
+          <w:szCs w:val="24"/>
+          <w:lang w:eastAsia="en-NL"/>
         </w:rPr>
         <w:t>tekst</w:t>
       </w:r>
@@ -10545,19 +10695,19 @@
           <w:spacing w:val="3"/>
           <w:sz w:val="24"/>
           <w:szCs w:val="24"/>
-          <w:lang w:val="en-NL" w:eastAsia="en-NL"/>
-        </w:rPr>
-        <w:t xml:space="preserve"> </w:t>
-      </w:r>
-      <w:proofErr w:type="spellStart"/>
-      <w:r>
-        <w:rPr>
-          <w:rFonts w:ascii="Lato" w:eastAsia="Times New Roman" w:hAnsi="Lato" w:cs="Times New Roman"/>
-          <w:color w:val="202122"/>
-          <w:spacing w:val="3"/>
-          <w:sz w:val="24"/>
-          <w:szCs w:val="24"/>
-          <w:lang w:val="en-NL" w:eastAsia="en-NL"/>
+          <w:lang w:eastAsia="en-NL"/>
+        </w:rPr>
+        <w:t xml:space="preserve"> </w:t>
+      </w:r>
+      <w:proofErr w:type="spellStart"/>
+      <w:r>
+        <w:rPr>
+          <w:rFonts w:ascii="Lato" w:eastAsia="Times New Roman" w:hAnsi="Lato" w:cs="Times New Roman"/>
+          <w:color w:val="202122"/>
+          <w:spacing w:val="3"/>
+          <w:sz w:val="24"/>
+          <w:szCs w:val="24"/>
+          <w:lang w:eastAsia="en-NL"/>
         </w:rPr>
         <w:t>leest</w:t>
       </w:r>
@@ -10569,23 +10719,25 @@
           <w:spacing w:val="3"/>
           <w:sz w:val="24"/>
           <w:szCs w:val="24"/>
-          <w:lang w:val="en-NL" w:eastAsia="en-NL"/>
+          <w:lang w:eastAsia="en-NL"/>
         </w:rPr>
         <w:t xml:space="preserve"> lekker </w:t>
       </w:r>
       <w:proofErr w:type="spellStart"/>
-      <w:r>
-        <w:rPr>
-          <w:rFonts w:ascii="Lato" w:eastAsia="Times New Roman" w:hAnsi="Lato" w:cs="Times New Roman"/>
-          <w:color w:val="202122"/>
-          <w:spacing w:val="3"/>
-          <w:sz w:val="24"/>
-          <w:szCs w:val="24"/>
-          <w:lang w:val="en-NL" w:eastAsia="en-NL"/>
+      <w:proofErr w:type="gramStart"/>
+      <w:r>
+        <w:rPr>
+          <w:rFonts w:ascii="Lato" w:eastAsia="Times New Roman" w:hAnsi="Lato" w:cs="Times New Roman"/>
+          <w:color w:val="202122"/>
+          <w:spacing w:val="3"/>
+          <w:sz w:val="24"/>
+          <w:szCs w:val="24"/>
+          <w:lang w:eastAsia="en-NL"/>
         </w:rPr>
         <w:t>weg</w:t>
       </w:r>
       <w:proofErr w:type="spellEnd"/>
+      <w:proofErr w:type="gramEnd"/>
     </w:p>
     <w:p>
       <w:pPr>
@@ -10602,7 +10754,7 @@
           <w:spacing w:val="3"/>
           <w:sz w:val="24"/>
           <w:szCs w:val="24"/>
-          <w:lang w:val="en-NL" w:eastAsia="en-NL"/>
+          <w:lang w:eastAsia="en-NL"/>
         </w:rPr>
       </w:pPr>
       <w:r>
@@ -10612,7 +10764,7 @@
           <w:spacing w:val="3"/>
           <w:sz w:val="24"/>
           <w:szCs w:val="24"/>
-          <w:lang w:val="en-NL" w:eastAsia="en-NL"/>
+          <w:lang w:eastAsia="en-NL"/>
         </w:rPr>
         <w:t xml:space="preserve">De intro </w:t>
       </w:r>
@@ -10624,7 +10776,7 @@
           <w:spacing w:val="3"/>
           <w:sz w:val="24"/>
           <w:szCs w:val="24"/>
-          <w:lang w:val="en-NL" w:eastAsia="en-NL"/>
+          <w:lang w:eastAsia="en-NL"/>
         </w:rPr>
         <w:t>benoemt</w:t>
       </w:r>
@@ -10636,7 +10788,7 @@
           <w:spacing w:val="3"/>
           <w:sz w:val="24"/>
           <w:szCs w:val="24"/>
-          <w:lang w:val="en-NL" w:eastAsia="en-NL"/>
+          <w:lang w:eastAsia="en-NL"/>
         </w:rPr>
         <w:t xml:space="preserve"> je </w:t>
       </w:r>
@@ -10648,7 +10800,7 @@
           <w:spacing w:val="3"/>
           <w:sz w:val="24"/>
           <w:szCs w:val="24"/>
-          <w:lang w:val="en-NL" w:eastAsia="en-NL"/>
+          <w:lang w:eastAsia="en-NL"/>
         </w:rPr>
         <w:t>invalshoek</w:t>
       </w:r>
@@ -10660,19 +10812,19 @@
           <w:spacing w:val="3"/>
           <w:sz w:val="24"/>
           <w:szCs w:val="24"/>
-          <w:lang w:val="en-NL" w:eastAsia="en-NL"/>
-        </w:rPr>
-        <w:t xml:space="preserve"> </w:t>
-      </w:r>
-      <w:proofErr w:type="spellStart"/>
-      <w:r>
-        <w:rPr>
-          <w:rFonts w:ascii="Lato" w:eastAsia="Times New Roman" w:hAnsi="Lato" w:cs="Times New Roman"/>
-          <w:color w:val="202122"/>
-          <w:spacing w:val="3"/>
-          <w:sz w:val="24"/>
-          <w:szCs w:val="24"/>
-          <w:lang w:val="en-NL" w:eastAsia="en-NL"/>
+          <w:lang w:eastAsia="en-NL"/>
+        </w:rPr>
+        <w:t xml:space="preserve"> </w:t>
+      </w:r>
+      <w:proofErr w:type="spellStart"/>
+      <w:r>
+        <w:rPr>
+          <w:rFonts w:ascii="Lato" w:eastAsia="Times New Roman" w:hAnsi="Lato" w:cs="Times New Roman"/>
+          <w:color w:val="202122"/>
+          <w:spacing w:val="3"/>
+          <w:sz w:val="24"/>
+          <w:szCs w:val="24"/>
+          <w:lang w:eastAsia="en-NL"/>
         </w:rPr>
         <w:t>duidelijk</w:t>
       </w:r>
@@ -10684,7 +10836,7 @@
           <w:spacing w:val="3"/>
           <w:sz w:val="24"/>
           <w:szCs w:val="24"/>
-          <w:lang w:val="en-NL" w:eastAsia="en-NL"/>
+          <w:lang w:eastAsia="en-NL"/>
         </w:rPr>
         <w:t xml:space="preserve">. Het </w:t>
       </w:r>
@@ -10696,7 +10848,7 @@
           <w:spacing w:val="3"/>
           <w:sz w:val="24"/>
           <w:szCs w:val="24"/>
-          <w:lang w:val="en-NL" w:eastAsia="en-NL"/>
+          <w:lang w:eastAsia="en-NL"/>
         </w:rPr>
         <w:t>belichten</w:t>
       </w:r>
@@ -10708,7 +10860,7 @@
           <w:spacing w:val="3"/>
           <w:sz w:val="24"/>
           <w:szCs w:val="24"/>
-          <w:lang w:val="en-NL" w:eastAsia="en-NL"/>
+          <w:lang w:eastAsia="en-NL"/>
         </w:rPr>
         <w:t xml:space="preserve"> van </w:t>
       </w:r>
@@ -10720,7 +10872,7 @@
           <w:spacing w:val="3"/>
           <w:sz w:val="24"/>
           <w:szCs w:val="24"/>
-          <w:lang w:val="en-NL" w:eastAsia="en-NL"/>
+          <w:lang w:eastAsia="en-NL"/>
         </w:rPr>
         <w:t>zijn</w:t>
       </w:r>
@@ -10732,19 +10884,19 @@
           <w:spacing w:val="3"/>
           <w:sz w:val="24"/>
           <w:szCs w:val="24"/>
-          <w:lang w:val="en-NL" w:eastAsia="en-NL"/>
-        </w:rPr>
-        <w:t xml:space="preserve"> </w:t>
-      </w:r>
-      <w:proofErr w:type="spellStart"/>
-      <w:r>
-        <w:rPr>
-          <w:rFonts w:ascii="Lato" w:eastAsia="Times New Roman" w:hAnsi="Lato" w:cs="Times New Roman"/>
-          <w:color w:val="202122"/>
-          <w:spacing w:val="3"/>
-          <w:sz w:val="24"/>
-          <w:szCs w:val="24"/>
-          <w:lang w:val="en-NL" w:eastAsia="en-NL"/>
+          <w:lang w:eastAsia="en-NL"/>
+        </w:rPr>
+        <w:t xml:space="preserve"> </w:t>
+      </w:r>
+      <w:proofErr w:type="spellStart"/>
+      <w:r>
+        <w:rPr>
+          <w:rFonts w:ascii="Lato" w:eastAsia="Times New Roman" w:hAnsi="Lato" w:cs="Times New Roman"/>
+          <w:color w:val="202122"/>
+          <w:spacing w:val="3"/>
+          <w:sz w:val="24"/>
+          <w:szCs w:val="24"/>
+          <w:lang w:eastAsia="en-NL"/>
         </w:rPr>
         <w:t>kunstwerken</w:t>
       </w:r>
@@ -10756,7 +10908,7 @@
           <w:spacing w:val="3"/>
           <w:sz w:val="24"/>
           <w:szCs w:val="24"/>
-          <w:lang w:val="en-NL" w:eastAsia="en-NL"/>
+          <w:lang w:eastAsia="en-NL"/>
         </w:rPr>
         <w:t xml:space="preserve"> is </w:t>
       </w:r>
@@ -10768,7 +10920,7 @@
           <w:spacing w:val="3"/>
           <w:sz w:val="24"/>
           <w:szCs w:val="24"/>
-          <w:lang w:val="en-NL" w:eastAsia="en-NL"/>
+          <w:lang w:eastAsia="en-NL"/>
         </w:rPr>
         <w:t>alleen</w:t>
       </w:r>
@@ -10780,19 +10932,19 @@
           <w:spacing w:val="3"/>
           <w:sz w:val="24"/>
           <w:szCs w:val="24"/>
-          <w:lang w:val="en-NL" w:eastAsia="en-NL"/>
-        </w:rPr>
-        <w:t xml:space="preserve"> </w:t>
-      </w:r>
-      <w:proofErr w:type="spellStart"/>
-      <w:r>
-        <w:rPr>
-          <w:rFonts w:ascii="Lato" w:eastAsia="Times New Roman" w:hAnsi="Lato" w:cs="Times New Roman"/>
-          <w:color w:val="202122"/>
-          <w:spacing w:val="3"/>
-          <w:sz w:val="24"/>
-          <w:szCs w:val="24"/>
-          <w:lang w:val="en-NL" w:eastAsia="en-NL"/>
+          <w:lang w:eastAsia="en-NL"/>
+        </w:rPr>
+        <w:t xml:space="preserve"> </w:t>
+      </w:r>
+      <w:proofErr w:type="spellStart"/>
+      <w:r>
+        <w:rPr>
+          <w:rFonts w:ascii="Lato" w:eastAsia="Times New Roman" w:hAnsi="Lato" w:cs="Times New Roman"/>
+          <w:color w:val="202122"/>
+          <w:spacing w:val="3"/>
+          <w:sz w:val="24"/>
+          <w:szCs w:val="24"/>
+          <w:lang w:eastAsia="en-NL"/>
         </w:rPr>
         <w:t>verder</w:t>
       </w:r>
@@ -10804,19 +10956,19 @@
           <w:spacing w:val="3"/>
           <w:sz w:val="24"/>
           <w:szCs w:val="24"/>
-          <w:lang w:val="en-NL" w:eastAsia="en-NL"/>
-        </w:rPr>
-        <w:t xml:space="preserve"> </w:t>
-      </w:r>
-      <w:proofErr w:type="spellStart"/>
-      <w:r>
-        <w:rPr>
-          <w:rFonts w:ascii="Lato" w:eastAsia="Times New Roman" w:hAnsi="Lato" w:cs="Times New Roman"/>
-          <w:color w:val="202122"/>
-          <w:spacing w:val="3"/>
-          <w:sz w:val="24"/>
-          <w:szCs w:val="24"/>
-          <w:lang w:val="en-NL" w:eastAsia="en-NL"/>
+          <w:lang w:eastAsia="en-NL"/>
+        </w:rPr>
+        <w:t xml:space="preserve"> </w:t>
+      </w:r>
+      <w:proofErr w:type="spellStart"/>
+      <w:r>
+        <w:rPr>
+          <w:rFonts w:ascii="Lato" w:eastAsia="Times New Roman" w:hAnsi="Lato" w:cs="Times New Roman"/>
+          <w:color w:val="202122"/>
+          <w:spacing w:val="3"/>
+          <w:sz w:val="24"/>
+          <w:szCs w:val="24"/>
+          <w:lang w:eastAsia="en-NL"/>
         </w:rPr>
         <w:t>een</w:t>
       </w:r>
@@ -10828,19 +10980,19 @@
           <w:spacing w:val="3"/>
           <w:sz w:val="24"/>
           <w:szCs w:val="24"/>
-          <w:lang w:val="en-NL" w:eastAsia="en-NL"/>
-        </w:rPr>
-        <w:t xml:space="preserve"> </w:t>
-      </w:r>
-      <w:proofErr w:type="spellStart"/>
-      <w:r>
-        <w:rPr>
-          <w:rFonts w:ascii="Lato" w:eastAsia="Times New Roman" w:hAnsi="Lato" w:cs="Times New Roman"/>
-          <w:color w:val="202122"/>
-          <w:spacing w:val="3"/>
-          <w:sz w:val="24"/>
-          <w:szCs w:val="24"/>
-          <w:lang w:val="en-NL" w:eastAsia="en-NL"/>
+          <w:lang w:eastAsia="en-NL"/>
+        </w:rPr>
+        <w:t xml:space="preserve"> </w:t>
+      </w:r>
+      <w:proofErr w:type="spellStart"/>
+      <w:r>
+        <w:rPr>
+          <w:rFonts w:ascii="Lato" w:eastAsia="Times New Roman" w:hAnsi="Lato" w:cs="Times New Roman"/>
+          <w:color w:val="202122"/>
+          <w:spacing w:val="3"/>
+          <w:sz w:val="24"/>
+          <w:szCs w:val="24"/>
+          <w:lang w:eastAsia="en-NL"/>
         </w:rPr>
         <w:t>beetje</w:t>
       </w:r>
@@ -10852,19 +11004,19 @@
           <w:spacing w:val="3"/>
           <w:sz w:val="24"/>
           <w:szCs w:val="24"/>
-          <w:lang w:val="en-NL" w:eastAsia="en-NL"/>
-        </w:rPr>
-        <w:t xml:space="preserve"> </w:t>
-      </w:r>
-      <w:proofErr w:type="spellStart"/>
-      <w:r>
-        <w:rPr>
-          <w:rFonts w:ascii="Lato" w:eastAsia="Times New Roman" w:hAnsi="Lato" w:cs="Times New Roman"/>
-          <w:color w:val="202122"/>
-          <w:spacing w:val="3"/>
-          <w:sz w:val="24"/>
-          <w:szCs w:val="24"/>
-          <w:lang w:val="en-NL" w:eastAsia="en-NL"/>
+          <w:lang w:eastAsia="en-NL"/>
+        </w:rPr>
+        <w:t xml:space="preserve"> </w:t>
+      </w:r>
+      <w:proofErr w:type="spellStart"/>
+      <w:r>
+        <w:rPr>
+          <w:rFonts w:ascii="Lato" w:eastAsia="Times New Roman" w:hAnsi="Lato" w:cs="Times New Roman"/>
+          <w:color w:val="202122"/>
+          <w:spacing w:val="3"/>
+          <w:sz w:val="24"/>
+          <w:szCs w:val="24"/>
+          <w:lang w:eastAsia="en-NL"/>
         </w:rPr>
         <w:t>verwarrend</w:t>
       </w:r>
@@ -10876,19 +11028,19 @@
           <w:spacing w:val="3"/>
           <w:sz w:val="24"/>
           <w:szCs w:val="24"/>
-          <w:lang w:val="en-NL" w:eastAsia="en-NL"/>
-        </w:rPr>
-        <w:t xml:space="preserve"> </w:t>
-      </w:r>
-      <w:proofErr w:type="spellStart"/>
-      <w:r>
-        <w:rPr>
-          <w:rFonts w:ascii="Lato" w:eastAsia="Times New Roman" w:hAnsi="Lato" w:cs="Times New Roman"/>
-          <w:color w:val="202122"/>
-          <w:spacing w:val="3"/>
-          <w:sz w:val="24"/>
-          <w:szCs w:val="24"/>
-          <w:lang w:val="en-NL" w:eastAsia="en-NL"/>
+          <w:lang w:eastAsia="en-NL"/>
+        </w:rPr>
+        <w:t xml:space="preserve"> </w:t>
+      </w:r>
+      <w:proofErr w:type="spellStart"/>
+      <w:r>
+        <w:rPr>
+          <w:rFonts w:ascii="Lato" w:eastAsia="Times New Roman" w:hAnsi="Lato" w:cs="Times New Roman"/>
+          <w:color w:val="202122"/>
+          <w:spacing w:val="3"/>
+          <w:sz w:val="24"/>
+          <w:szCs w:val="24"/>
+          <w:lang w:eastAsia="en-NL"/>
         </w:rPr>
         <w:t>als</w:t>
       </w:r>
@@ -10900,7 +11052,7 @@
           <w:spacing w:val="3"/>
           <w:sz w:val="24"/>
           <w:szCs w:val="24"/>
-          <w:lang w:val="en-NL" w:eastAsia="en-NL"/>
+          <w:lang w:eastAsia="en-NL"/>
         </w:rPr>
         <w:t xml:space="preserve"> je </w:t>
       </w:r>
@@ -10912,7 +11064,7 @@
           <w:spacing w:val="3"/>
           <w:sz w:val="24"/>
           <w:szCs w:val="24"/>
-          <w:lang w:val="en-NL" w:eastAsia="en-NL"/>
+          <w:lang w:eastAsia="en-NL"/>
         </w:rPr>
         <w:t>verder</w:t>
       </w:r>
@@ -10924,19 +11076,19 @@
           <w:spacing w:val="3"/>
           <w:sz w:val="24"/>
           <w:szCs w:val="24"/>
-          <w:lang w:val="en-NL" w:eastAsia="en-NL"/>
-        </w:rPr>
-        <w:t xml:space="preserve"> </w:t>
-      </w:r>
-      <w:proofErr w:type="spellStart"/>
-      <w:r>
-        <w:rPr>
-          <w:rFonts w:ascii="Lato" w:eastAsia="Times New Roman" w:hAnsi="Lato" w:cs="Times New Roman"/>
-          <w:color w:val="202122"/>
-          <w:spacing w:val="3"/>
-          <w:sz w:val="24"/>
-          <w:szCs w:val="24"/>
-          <w:lang w:val="en-NL" w:eastAsia="en-NL"/>
+          <w:lang w:eastAsia="en-NL"/>
+        </w:rPr>
+        <w:t xml:space="preserve"> </w:t>
+      </w:r>
+      <w:proofErr w:type="spellStart"/>
+      <w:r>
+        <w:rPr>
+          <w:rFonts w:ascii="Lato" w:eastAsia="Times New Roman" w:hAnsi="Lato" w:cs="Times New Roman"/>
+          <w:color w:val="202122"/>
+          <w:spacing w:val="3"/>
+          <w:sz w:val="24"/>
+          <w:szCs w:val="24"/>
+          <w:lang w:eastAsia="en-NL"/>
         </w:rPr>
         <w:t>gaat</w:t>
       </w:r>
@@ -10948,7 +11100,7 @@
           <w:spacing w:val="3"/>
           <w:sz w:val="24"/>
           <w:szCs w:val="24"/>
-          <w:lang w:val="en-NL" w:eastAsia="en-NL"/>
+          <w:lang w:eastAsia="en-NL"/>
         </w:rPr>
         <w:t xml:space="preserve"> met </w:t>
       </w:r>
@@ -10960,7 +11112,7 @@
           <w:spacing w:val="3"/>
           <w:sz w:val="24"/>
           <w:szCs w:val="24"/>
-          <w:lang w:val="en-NL" w:eastAsia="en-NL"/>
+          <w:lang w:eastAsia="en-NL"/>
         </w:rPr>
         <w:t>lezen</w:t>
       </w:r>
@@ -10972,7 +11124,7 @@
           <w:spacing w:val="3"/>
           <w:sz w:val="24"/>
           <w:szCs w:val="24"/>
-          <w:lang w:val="en-NL" w:eastAsia="en-NL"/>
+          <w:lang w:eastAsia="en-NL"/>
         </w:rPr>
         <w:t xml:space="preserve">. Dus </w:t>
       </w:r>
@@ -10984,7 +11136,7 @@
           <w:spacing w:val="3"/>
           <w:sz w:val="24"/>
           <w:szCs w:val="24"/>
-          <w:lang w:val="en-NL" w:eastAsia="en-NL"/>
+          <w:lang w:eastAsia="en-NL"/>
         </w:rPr>
         <w:t>misschien</w:t>
       </w:r>
@@ -10996,7 +11148,7 @@
           <w:spacing w:val="3"/>
           <w:sz w:val="24"/>
           <w:szCs w:val="24"/>
-          <w:lang w:val="en-NL" w:eastAsia="en-NL"/>
+          <w:lang w:eastAsia="en-NL"/>
         </w:rPr>
         <w:t xml:space="preserve"> in intro al </w:t>
       </w:r>
@@ -11008,7 +11160,7 @@
           <w:spacing w:val="3"/>
           <w:sz w:val="24"/>
           <w:szCs w:val="24"/>
-          <w:lang w:val="en-NL" w:eastAsia="en-NL"/>
+          <w:lang w:eastAsia="en-NL"/>
         </w:rPr>
         <w:t>kunstwerken</w:t>
       </w:r>
@@ -11020,19 +11172,19 @@
           <w:spacing w:val="3"/>
           <w:sz w:val="24"/>
           <w:szCs w:val="24"/>
-          <w:lang w:val="en-NL" w:eastAsia="en-NL"/>
-        </w:rPr>
-        <w:t xml:space="preserve"> </w:t>
-      </w:r>
-      <w:proofErr w:type="spellStart"/>
-      <w:r>
-        <w:rPr>
-          <w:rFonts w:ascii="Lato" w:eastAsia="Times New Roman" w:hAnsi="Lato" w:cs="Times New Roman"/>
-          <w:color w:val="202122"/>
-          <w:spacing w:val="3"/>
-          <w:sz w:val="24"/>
-          <w:szCs w:val="24"/>
-          <w:lang w:val="en-NL" w:eastAsia="en-NL"/>
+          <w:lang w:eastAsia="en-NL"/>
+        </w:rPr>
+        <w:t xml:space="preserve"> </w:t>
+      </w:r>
+      <w:proofErr w:type="spellStart"/>
+      <w:r>
+        <w:rPr>
+          <w:rFonts w:ascii="Lato" w:eastAsia="Times New Roman" w:hAnsi="Lato" w:cs="Times New Roman"/>
+          <w:color w:val="202122"/>
+          <w:spacing w:val="3"/>
+          <w:sz w:val="24"/>
+          <w:szCs w:val="24"/>
+          <w:lang w:eastAsia="en-NL"/>
         </w:rPr>
         <w:t>introduceren</w:t>
       </w:r>
@@ -11044,19 +11196,19 @@
           <w:spacing w:val="3"/>
           <w:sz w:val="24"/>
           <w:szCs w:val="24"/>
-          <w:lang w:val="en-NL" w:eastAsia="en-NL"/>
-        </w:rPr>
-        <w:t xml:space="preserve"> </w:t>
-      </w:r>
-      <w:proofErr w:type="spellStart"/>
-      <w:r>
-        <w:rPr>
-          <w:rFonts w:ascii="Lato" w:eastAsia="Times New Roman" w:hAnsi="Lato" w:cs="Times New Roman"/>
-          <w:color w:val="202122"/>
-          <w:spacing w:val="3"/>
-          <w:sz w:val="24"/>
-          <w:szCs w:val="24"/>
-          <w:lang w:val="en-NL" w:eastAsia="en-NL"/>
+          <w:lang w:eastAsia="en-NL"/>
+        </w:rPr>
+        <w:t xml:space="preserve"> </w:t>
+      </w:r>
+      <w:proofErr w:type="spellStart"/>
+      <w:r>
+        <w:rPr>
+          <w:rFonts w:ascii="Lato" w:eastAsia="Times New Roman" w:hAnsi="Lato" w:cs="Times New Roman"/>
+          <w:color w:val="202122"/>
+          <w:spacing w:val="3"/>
+          <w:sz w:val="24"/>
+          <w:szCs w:val="24"/>
+          <w:lang w:eastAsia="en-NL"/>
         </w:rPr>
         <w:t>zodat</w:t>
       </w:r>
@@ -11068,19 +11220,19 @@
           <w:spacing w:val="3"/>
           <w:sz w:val="24"/>
           <w:szCs w:val="24"/>
-          <w:lang w:val="en-NL" w:eastAsia="en-NL"/>
-        </w:rPr>
-        <w:t xml:space="preserve"> </w:t>
-      </w:r>
-      <w:proofErr w:type="spellStart"/>
-      <w:r>
-        <w:rPr>
-          <w:rFonts w:ascii="Lato" w:eastAsia="Times New Roman" w:hAnsi="Lato" w:cs="Times New Roman"/>
-          <w:color w:val="202122"/>
-          <w:spacing w:val="3"/>
-          <w:sz w:val="24"/>
-          <w:szCs w:val="24"/>
-          <w:lang w:val="en-NL" w:eastAsia="en-NL"/>
+          <w:lang w:eastAsia="en-NL"/>
+        </w:rPr>
+        <w:t xml:space="preserve"> </w:t>
+      </w:r>
+      <w:proofErr w:type="spellStart"/>
+      <w:r>
+        <w:rPr>
+          <w:rFonts w:ascii="Lato" w:eastAsia="Times New Roman" w:hAnsi="Lato" w:cs="Times New Roman"/>
+          <w:color w:val="202122"/>
+          <w:spacing w:val="3"/>
+          <w:sz w:val="24"/>
+          <w:szCs w:val="24"/>
+          <w:lang w:eastAsia="en-NL"/>
         </w:rPr>
         <w:t>lezer</w:t>
       </w:r>
@@ -11092,19 +11244,19 @@
           <w:spacing w:val="3"/>
           <w:sz w:val="24"/>
           <w:szCs w:val="24"/>
-          <w:lang w:val="en-NL" w:eastAsia="en-NL"/>
-        </w:rPr>
-        <w:t xml:space="preserve"> </w:t>
-      </w:r>
-      <w:proofErr w:type="spellStart"/>
-      <w:r>
-        <w:rPr>
-          <w:rFonts w:ascii="Lato" w:eastAsia="Times New Roman" w:hAnsi="Lato" w:cs="Times New Roman"/>
-          <w:color w:val="202122"/>
-          <w:spacing w:val="3"/>
-          <w:sz w:val="24"/>
-          <w:szCs w:val="24"/>
-          <w:lang w:val="en-NL" w:eastAsia="en-NL"/>
+          <w:lang w:eastAsia="en-NL"/>
+        </w:rPr>
+        <w:t xml:space="preserve"> </w:t>
+      </w:r>
+      <w:proofErr w:type="spellStart"/>
+      <w:r>
+        <w:rPr>
+          <w:rFonts w:ascii="Lato" w:eastAsia="Times New Roman" w:hAnsi="Lato" w:cs="Times New Roman"/>
+          <w:color w:val="202122"/>
+          <w:spacing w:val="3"/>
+          <w:sz w:val="24"/>
+          <w:szCs w:val="24"/>
+          <w:lang w:eastAsia="en-NL"/>
         </w:rPr>
         <w:t>weet</w:t>
       </w:r>
@@ -11116,7 +11268,7 @@
           <w:spacing w:val="3"/>
           <w:sz w:val="24"/>
           <w:szCs w:val="24"/>
-          <w:lang w:val="en-NL" w:eastAsia="en-NL"/>
+          <w:lang w:eastAsia="en-NL"/>
         </w:rPr>
         <w:t xml:space="preserve"> wat </w:t>
       </w:r>
@@ -11128,7 +11280,7 @@
           <w:spacing w:val="3"/>
           <w:sz w:val="24"/>
           <w:szCs w:val="24"/>
-          <w:lang w:val="en-NL" w:eastAsia="en-NL"/>
+          <w:lang w:eastAsia="en-NL"/>
         </w:rPr>
         <w:t>komt</w:t>
       </w:r>
@@ -11149,7 +11301,7 @@
           <w:spacing w:val="3"/>
           <w:sz w:val="24"/>
           <w:szCs w:val="24"/>
-          <w:lang w:val="en-NL" w:eastAsia="en-NL"/>
+          <w:lang w:eastAsia="en-NL"/>
         </w:rPr>
       </w:pPr>
       <w:proofErr w:type="spellStart"/>
@@ -11160,7 +11312,7 @@
           <w:spacing w:val="3"/>
           <w:sz w:val="24"/>
           <w:szCs w:val="24"/>
-          <w:lang w:val="en-NL" w:eastAsia="en-NL"/>
+          <w:lang w:eastAsia="en-NL"/>
         </w:rPr>
         <w:t>als</w:t>
       </w:r>
@@ -11172,7 +11324,7 @@
           <w:spacing w:val="3"/>
           <w:sz w:val="24"/>
           <w:szCs w:val="24"/>
-          <w:lang w:val="en-NL" w:eastAsia="en-NL"/>
+          <w:lang w:eastAsia="en-NL"/>
         </w:rPr>
         <w:t xml:space="preserve"> je </w:t>
       </w:r>
@@ -11184,7 +11336,7 @@
           <w:spacing w:val="3"/>
           <w:sz w:val="24"/>
           <w:szCs w:val="24"/>
-          <w:lang w:val="en-NL" w:eastAsia="en-NL"/>
+          <w:lang w:eastAsia="en-NL"/>
         </w:rPr>
         <w:t>hier</w:t>
       </w:r>
@@ -11196,7 +11348,7 @@
           <w:spacing w:val="3"/>
           <w:sz w:val="24"/>
           <w:szCs w:val="24"/>
-          <w:lang w:val="en-NL" w:eastAsia="en-NL"/>
+          <w:lang w:eastAsia="en-NL"/>
         </w:rPr>
         <w:t xml:space="preserve"> info over </w:t>
       </w:r>
@@ -11208,7 +11360,7 @@
           <w:spacing w:val="3"/>
           <w:sz w:val="24"/>
           <w:szCs w:val="24"/>
-          <w:lang w:val="en-NL" w:eastAsia="en-NL"/>
+          <w:lang w:eastAsia="en-NL"/>
         </w:rPr>
         <w:t>hebt</w:t>
       </w:r>
@@ -11220,19 +11372,19 @@
           <w:spacing w:val="3"/>
           <w:sz w:val="24"/>
           <w:szCs w:val="24"/>
-          <w:lang w:val="en-NL" w:eastAsia="en-NL"/>
-        </w:rPr>
-        <w:t xml:space="preserve"> </w:t>
-      </w:r>
-      <w:proofErr w:type="spellStart"/>
-      <w:r>
-        <w:rPr>
-          <w:rFonts w:ascii="Lato" w:eastAsia="Times New Roman" w:hAnsi="Lato" w:cs="Times New Roman"/>
-          <w:color w:val="202122"/>
-          <w:spacing w:val="3"/>
-          <w:sz w:val="24"/>
-          <w:szCs w:val="24"/>
-          <w:lang w:val="en-NL" w:eastAsia="en-NL"/>
+          <w:lang w:eastAsia="en-NL"/>
+        </w:rPr>
+        <w:t xml:space="preserve"> </w:t>
+      </w:r>
+      <w:proofErr w:type="spellStart"/>
+      <w:r>
+        <w:rPr>
+          <w:rFonts w:ascii="Lato" w:eastAsia="Times New Roman" w:hAnsi="Lato" w:cs="Times New Roman"/>
+          <w:color w:val="202122"/>
+          <w:spacing w:val="3"/>
+          <w:sz w:val="24"/>
+          <w:szCs w:val="24"/>
+          <w:lang w:eastAsia="en-NL"/>
         </w:rPr>
         <w:t>zou</w:t>
       </w:r>
@@ -11244,19 +11396,19 @@
           <w:spacing w:val="3"/>
           <w:sz w:val="24"/>
           <w:szCs w:val="24"/>
-          <w:lang w:val="en-NL" w:eastAsia="en-NL"/>
-        </w:rPr>
-        <w:t xml:space="preserve"> </w:t>
-      </w:r>
-      <w:proofErr w:type="spellStart"/>
-      <w:r>
-        <w:rPr>
-          <w:rFonts w:ascii="Lato" w:eastAsia="Times New Roman" w:hAnsi="Lato" w:cs="Times New Roman"/>
-          <w:color w:val="202122"/>
-          <w:spacing w:val="3"/>
-          <w:sz w:val="24"/>
-          <w:szCs w:val="24"/>
-          <w:lang w:val="en-NL" w:eastAsia="en-NL"/>
+          <w:lang w:eastAsia="en-NL"/>
+        </w:rPr>
+        <w:t xml:space="preserve"> </w:t>
+      </w:r>
+      <w:proofErr w:type="spellStart"/>
+      <w:r>
+        <w:rPr>
+          <w:rFonts w:ascii="Lato" w:eastAsia="Times New Roman" w:hAnsi="Lato" w:cs="Times New Roman"/>
+          <w:color w:val="202122"/>
+          <w:spacing w:val="3"/>
+          <w:sz w:val="24"/>
+          <w:szCs w:val="24"/>
+          <w:lang w:eastAsia="en-NL"/>
         </w:rPr>
         <w:t>ik</w:t>
       </w:r>
@@ -11268,7 +11420,7 @@
           <w:spacing w:val="3"/>
           <w:sz w:val="24"/>
           <w:szCs w:val="24"/>
-          <w:lang w:val="en-NL" w:eastAsia="en-NL"/>
+          <w:lang w:eastAsia="en-NL"/>
         </w:rPr>
         <w:t xml:space="preserve"> het </w:t>
       </w:r>
@@ -11280,7 +11432,7 @@
           <w:spacing w:val="3"/>
           <w:sz w:val="24"/>
           <w:szCs w:val="24"/>
-          <w:lang w:val="en-NL" w:eastAsia="en-NL"/>
+          <w:lang w:eastAsia="en-NL"/>
         </w:rPr>
         <w:t>fijn</w:t>
       </w:r>
@@ -11292,19 +11444,19 @@
           <w:spacing w:val="3"/>
           <w:sz w:val="24"/>
           <w:szCs w:val="24"/>
-          <w:lang w:val="en-NL" w:eastAsia="en-NL"/>
-        </w:rPr>
-        <w:t xml:space="preserve"> </w:t>
-      </w:r>
-      <w:proofErr w:type="spellStart"/>
-      <w:r>
-        <w:rPr>
-          <w:rFonts w:ascii="Lato" w:eastAsia="Times New Roman" w:hAnsi="Lato" w:cs="Times New Roman"/>
-          <w:color w:val="202122"/>
-          <w:spacing w:val="3"/>
-          <w:sz w:val="24"/>
-          <w:szCs w:val="24"/>
-          <w:lang w:val="en-NL" w:eastAsia="en-NL"/>
+          <w:lang w:eastAsia="en-NL"/>
+        </w:rPr>
+        <w:t xml:space="preserve"> </w:t>
+      </w:r>
+      <w:proofErr w:type="spellStart"/>
+      <w:r>
+        <w:rPr>
+          <w:rFonts w:ascii="Lato" w:eastAsia="Times New Roman" w:hAnsi="Lato" w:cs="Times New Roman"/>
+          <w:color w:val="202122"/>
+          <w:spacing w:val="3"/>
+          <w:sz w:val="24"/>
+          <w:szCs w:val="24"/>
+          <w:lang w:eastAsia="en-NL"/>
         </w:rPr>
         <w:t>vinden</w:t>
       </w:r>
@@ -11316,7 +11468,7 @@
           <w:spacing w:val="3"/>
           <w:sz w:val="24"/>
           <w:szCs w:val="24"/>
-          <w:lang w:val="en-NL" w:eastAsia="en-NL"/>
+          <w:lang w:eastAsia="en-NL"/>
         </w:rPr>
         <w:t xml:space="preserve"> om </w:t>
       </w:r>
@@ -11328,7 +11480,7 @@
           <w:spacing w:val="3"/>
           <w:sz w:val="24"/>
           <w:szCs w:val="24"/>
-          <w:lang w:val="en-NL" w:eastAsia="en-NL"/>
+          <w:lang w:eastAsia="en-NL"/>
         </w:rPr>
         <w:t>te</w:t>
       </w:r>
@@ -11340,19 +11492,19 @@
           <w:spacing w:val="3"/>
           <w:sz w:val="24"/>
           <w:szCs w:val="24"/>
-          <w:lang w:val="en-NL" w:eastAsia="en-NL"/>
-        </w:rPr>
-        <w:t xml:space="preserve"> </w:t>
-      </w:r>
-      <w:proofErr w:type="spellStart"/>
-      <w:r>
-        <w:rPr>
-          <w:rFonts w:ascii="Lato" w:eastAsia="Times New Roman" w:hAnsi="Lato" w:cs="Times New Roman"/>
-          <w:color w:val="202122"/>
-          <w:spacing w:val="3"/>
-          <w:sz w:val="24"/>
-          <w:szCs w:val="24"/>
-          <w:lang w:val="en-NL" w:eastAsia="en-NL"/>
+          <w:lang w:eastAsia="en-NL"/>
+        </w:rPr>
+        <w:t xml:space="preserve"> </w:t>
+      </w:r>
+      <w:proofErr w:type="spellStart"/>
+      <w:r>
+        <w:rPr>
+          <w:rFonts w:ascii="Lato" w:eastAsia="Times New Roman" w:hAnsi="Lato" w:cs="Times New Roman"/>
+          <w:color w:val="202122"/>
+          <w:spacing w:val="3"/>
+          <w:sz w:val="24"/>
+          <w:szCs w:val="24"/>
+          <w:lang w:eastAsia="en-NL"/>
         </w:rPr>
         <w:t>weten</w:t>
       </w:r>
@@ -11364,19 +11516,19 @@
           <w:spacing w:val="3"/>
           <w:sz w:val="24"/>
           <w:szCs w:val="24"/>
-          <w:lang w:val="en-NL" w:eastAsia="en-NL"/>
-        </w:rPr>
-        <w:t xml:space="preserve"> </w:t>
-      </w:r>
-      <w:proofErr w:type="spellStart"/>
-      <w:r>
-        <w:rPr>
-          <w:rFonts w:ascii="Lato" w:eastAsia="Times New Roman" w:hAnsi="Lato" w:cs="Times New Roman"/>
-          <w:color w:val="202122"/>
-          <w:spacing w:val="3"/>
-          <w:sz w:val="24"/>
-          <w:szCs w:val="24"/>
-          <w:lang w:val="en-NL" w:eastAsia="en-NL"/>
+          <w:lang w:eastAsia="en-NL"/>
+        </w:rPr>
+        <w:t xml:space="preserve"> </w:t>
+      </w:r>
+      <w:proofErr w:type="spellStart"/>
+      <w:r>
+        <w:rPr>
+          <w:rFonts w:ascii="Lato" w:eastAsia="Times New Roman" w:hAnsi="Lato" w:cs="Times New Roman"/>
+          <w:color w:val="202122"/>
+          <w:spacing w:val="3"/>
+          <w:sz w:val="24"/>
+          <w:szCs w:val="24"/>
+          <w:lang w:eastAsia="en-NL"/>
         </w:rPr>
         <w:t>waarom</w:t>
       </w:r>
@@ -11388,7 +11540,7 @@
           <w:spacing w:val="3"/>
           <w:sz w:val="24"/>
           <w:szCs w:val="24"/>
-          <w:lang w:val="en-NL" w:eastAsia="en-NL"/>
+          <w:lang w:eastAsia="en-NL"/>
         </w:rPr>
         <w:t xml:space="preserve"> het </w:t>
       </w:r>
@@ -11400,7 +11552,7 @@
           <w:spacing w:val="3"/>
           <w:sz w:val="24"/>
           <w:szCs w:val="24"/>
-          <w:lang w:val="en-NL" w:eastAsia="en-NL"/>
+          <w:lang w:eastAsia="en-NL"/>
         </w:rPr>
         <w:t>juist</w:t>
       </w:r>
@@ -11412,7 +11564,7 @@
           <w:spacing w:val="3"/>
           <w:sz w:val="24"/>
           <w:szCs w:val="24"/>
-          <w:lang w:val="en-NL" w:eastAsia="en-NL"/>
+          <w:lang w:eastAsia="en-NL"/>
         </w:rPr>
         <w:t xml:space="preserve"> nu vet is om </w:t>
       </w:r>
@@ -11424,7 +11576,7 @@
           <w:spacing w:val="3"/>
           <w:sz w:val="24"/>
           <w:szCs w:val="24"/>
-          <w:lang w:val="en-NL" w:eastAsia="en-NL"/>
+          <w:lang w:eastAsia="en-NL"/>
         </w:rPr>
         <w:t>te</w:t>
       </w:r>
@@ -11436,19 +11588,19 @@
           <w:spacing w:val="3"/>
           <w:sz w:val="24"/>
           <w:szCs w:val="24"/>
-          <w:lang w:val="en-NL" w:eastAsia="en-NL"/>
-        </w:rPr>
-        <w:t xml:space="preserve"> </w:t>
-      </w:r>
-      <w:proofErr w:type="spellStart"/>
-      <w:r>
-        <w:rPr>
-          <w:rFonts w:ascii="Lato" w:eastAsia="Times New Roman" w:hAnsi="Lato" w:cs="Times New Roman"/>
-          <w:color w:val="202122"/>
-          <w:spacing w:val="3"/>
-          <w:sz w:val="24"/>
-          <w:szCs w:val="24"/>
-          <w:lang w:val="en-NL" w:eastAsia="en-NL"/>
+          <w:lang w:eastAsia="en-NL"/>
+        </w:rPr>
+        <w:t xml:space="preserve"> </w:t>
+      </w:r>
+      <w:proofErr w:type="spellStart"/>
+      <w:r>
+        <w:rPr>
+          <w:rFonts w:ascii="Lato" w:eastAsia="Times New Roman" w:hAnsi="Lato" w:cs="Times New Roman"/>
+          <w:color w:val="202122"/>
+          <w:spacing w:val="3"/>
+          <w:sz w:val="24"/>
+          <w:szCs w:val="24"/>
+          <w:lang w:eastAsia="en-NL"/>
         </w:rPr>
         <w:t>lezen</w:t>
       </w:r>
@@ -11460,7 +11612,7 @@
           <w:spacing w:val="3"/>
           <w:sz w:val="24"/>
           <w:szCs w:val="24"/>
-          <w:lang w:val="en-NL" w:eastAsia="en-NL"/>
+          <w:lang w:eastAsia="en-NL"/>
         </w:rPr>
         <w:t xml:space="preserve"> over </w:t>
       </w:r>
@@ -11472,7 +11624,7 @@
           <w:spacing w:val="3"/>
           <w:sz w:val="24"/>
           <w:szCs w:val="24"/>
-          <w:lang w:val="en-NL" w:eastAsia="en-NL"/>
+          <w:lang w:eastAsia="en-NL"/>
         </w:rPr>
         <w:t>deze</w:t>
       </w:r>
@@ -11484,19 +11636,19 @@
           <w:spacing w:val="3"/>
           <w:sz w:val="24"/>
           <w:szCs w:val="24"/>
-          <w:lang w:val="en-NL" w:eastAsia="en-NL"/>
-        </w:rPr>
-        <w:t xml:space="preserve"> </w:t>
-      </w:r>
-      <w:proofErr w:type="spellStart"/>
-      <w:r>
-        <w:rPr>
-          <w:rFonts w:ascii="Lato" w:eastAsia="Times New Roman" w:hAnsi="Lato" w:cs="Times New Roman"/>
-          <w:color w:val="202122"/>
-          <w:spacing w:val="3"/>
-          <w:sz w:val="24"/>
-          <w:szCs w:val="24"/>
-          <w:lang w:val="en-NL" w:eastAsia="en-NL"/>
+          <w:lang w:eastAsia="en-NL"/>
+        </w:rPr>
+        <w:t xml:space="preserve"> </w:t>
+      </w:r>
+      <w:proofErr w:type="spellStart"/>
+      <w:r>
+        <w:rPr>
+          <w:rFonts w:ascii="Lato" w:eastAsia="Times New Roman" w:hAnsi="Lato" w:cs="Times New Roman"/>
+          <w:color w:val="202122"/>
+          <w:spacing w:val="3"/>
+          <w:sz w:val="24"/>
+          <w:szCs w:val="24"/>
+          <w:lang w:eastAsia="en-NL"/>
         </w:rPr>
         <w:t>kunstwerken</w:t>
       </w:r>
@@ -11508,7 +11660,7 @@
           <w:spacing w:val="3"/>
           <w:sz w:val="24"/>
           <w:szCs w:val="24"/>
-          <w:lang w:val="en-NL" w:eastAsia="en-NL"/>
+          <w:lang w:eastAsia="en-NL"/>
         </w:rPr>
         <w:t xml:space="preserve">. De </w:t>
       </w:r>
@@ -11520,7 +11672,7 @@
           <w:spacing w:val="3"/>
           <w:sz w:val="24"/>
           <w:szCs w:val="24"/>
-          <w:lang w:val="en-NL" w:eastAsia="en-NL"/>
+          <w:lang w:eastAsia="en-NL"/>
         </w:rPr>
         <w:t>fontein</w:t>
       </w:r>
@@ -11532,7 +11684,7 @@
           <w:spacing w:val="3"/>
           <w:sz w:val="24"/>
           <w:szCs w:val="24"/>
-          <w:lang w:val="en-NL" w:eastAsia="en-NL"/>
+          <w:lang w:eastAsia="en-NL"/>
         </w:rPr>
         <w:t xml:space="preserve"> is al </w:t>
       </w:r>
@@ -11544,7 +11696,7 @@
           <w:spacing w:val="3"/>
           <w:sz w:val="24"/>
           <w:szCs w:val="24"/>
-          <w:lang w:val="en-NL" w:eastAsia="en-NL"/>
+          <w:lang w:eastAsia="en-NL"/>
         </w:rPr>
         <w:t>leuk</w:t>
       </w:r>
@@ -11556,7 +11708,7 @@
           <w:spacing w:val="3"/>
           <w:sz w:val="24"/>
           <w:szCs w:val="24"/>
-          <w:lang w:val="en-NL" w:eastAsia="en-NL"/>
+          <w:lang w:eastAsia="en-NL"/>
         </w:rPr>
         <w:t xml:space="preserve"> om </w:t>
       </w:r>
@@ -11568,7 +11720,7 @@
           <w:spacing w:val="3"/>
           <w:sz w:val="24"/>
           <w:szCs w:val="24"/>
-          <w:lang w:val="en-NL" w:eastAsia="en-NL"/>
+          <w:lang w:eastAsia="en-NL"/>
         </w:rPr>
         <w:t>te</w:t>
       </w:r>
@@ -11580,19 +11732,19 @@
           <w:spacing w:val="3"/>
           <w:sz w:val="24"/>
           <w:szCs w:val="24"/>
-          <w:lang w:val="en-NL" w:eastAsia="en-NL"/>
-        </w:rPr>
-        <w:t xml:space="preserve"> </w:t>
-      </w:r>
-      <w:proofErr w:type="spellStart"/>
-      <w:r>
-        <w:rPr>
-          <w:rFonts w:ascii="Lato" w:eastAsia="Times New Roman" w:hAnsi="Lato" w:cs="Times New Roman"/>
-          <w:color w:val="202122"/>
-          <w:spacing w:val="3"/>
-          <w:sz w:val="24"/>
-          <w:szCs w:val="24"/>
-          <w:lang w:val="en-NL" w:eastAsia="en-NL"/>
+          <w:lang w:eastAsia="en-NL"/>
+        </w:rPr>
+        <w:t xml:space="preserve"> </w:t>
+      </w:r>
+      <w:proofErr w:type="spellStart"/>
+      <w:r>
+        <w:rPr>
+          <w:rFonts w:ascii="Lato" w:eastAsia="Times New Roman" w:hAnsi="Lato" w:cs="Times New Roman"/>
+          <w:color w:val="202122"/>
+          <w:spacing w:val="3"/>
+          <w:sz w:val="24"/>
+          <w:szCs w:val="24"/>
+          <w:lang w:eastAsia="en-NL"/>
         </w:rPr>
         <w:t>weten</w:t>
       </w:r>
@@ -11604,7 +11756,7 @@
           <w:spacing w:val="3"/>
           <w:sz w:val="24"/>
           <w:szCs w:val="24"/>
-          <w:lang w:val="en-NL" w:eastAsia="en-NL"/>
+          <w:lang w:eastAsia="en-NL"/>
         </w:rPr>
         <w:t xml:space="preserve"> want die </w:t>
       </w:r>
@@ -11616,7 +11768,7 @@
           <w:spacing w:val="3"/>
           <w:sz w:val="24"/>
           <w:szCs w:val="24"/>
-          <w:lang w:val="en-NL" w:eastAsia="en-NL"/>
+          <w:lang w:eastAsia="en-NL"/>
         </w:rPr>
         <w:t>kan</w:t>
       </w:r>
@@ -11628,19 +11780,19 @@
           <w:spacing w:val="3"/>
           <w:sz w:val="24"/>
           <w:szCs w:val="24"/>
-          <w:lang w:val="en-NL" w:eastAsia="en-NL"/>
-        </w:rPr>
-        <w:t xml:space="preserve"> </w:t>
-      </w:r>
-      <w:proofErr w:type="spellStart"/>
-      <w:r>
-        <w:rPr>
-          <w:rFonts w:ascii="Lato" w:eastAsia="Times New Roman" w:hAnsi="Lato" w:cs="Times New Roman"/>
-          <w:color w:val="202122"/>
-          <w:spacing w:val="3"/>
-          <w:sz w:val="24"/>
-          <w:szCs w:val="24"/>
-          <w:lang w:val="en-NL" w:eastAsia="en-NL"/>
+          <w:lang w:eastAsia="en-NL"/>
+        </w:rPr>
+        <w:t xml:space="preserve"> </w:t>
+      </w:r>
+      <w:proofErr w:type="spellStart"/>
+      <w:r>
+        <w:rPr>
+          <w:rFonts w:ascii="Lato" w:eastAsia="Times New Roman" w:hAnsi="Lato" w:cs="Times New Roman"/>
+          <w:color w:val="202122"/>
+          <w:spacing w:val="3"/>
+          <w:sz w:val="24"/>
+          <w:szCs w:val="24"/>
+          <w:lang w:eastAsia="en-NL"/>
         </w:rPr>
         <w:t>ik</w:t>
       </w:r>
@@ -11652,19 +11804,19 @@
           <w:spacing w:val="3"/>
           <w:sz w:val="24"/>
           <w:szCs w:val="24"/>
-          <w:lang w:val="en-NL" w:eastAsia="en-NL"/>
-        </w:rPr>
-        <w:t xml:space="preserve"> </w:t>
-      </w:r>
-      <w:proofErr w:type="spellStart"/>
-      <w:r>
-        <w:rPr>
-          <w:rFonts w:ascii="Lato" w:eastAsia="Times New Roman" w:hAnsi="Lato" w:cs="Times New Roman"/>
-          <w:color w:val="202122"/>
-          <w:spacing w:val="3"/>
-          <w:sz w:val="24"/>
-          <w:szCs w:val="24"/>
-          <w:lang w:val="en-NL" w:eastAsia="en-NL"/>
+          <w:lang w:eastAsia="en-NL"/>
+        </w:rPr>
+        <w:t xml:space="preserve"> </w:t>
+      </w:r>
+      <w:proofErr w:type="spellStart"/>
+      <w:r>
+        <w:rPr>
+          <w:rFonts w:ascii="Lato" w:eastAsia="Times New Roman" w:hAnsi="Lato" w:cs="Times New Roman"/>
+          <w:color w:val="202122"/>
+          <w:spacing w:val="3"/>
+          <w:sz w:val="24"/>
+          <w:szCs w:val="24"/>
+          <w:lang w:eastAsia="en-NL"/>
         </w:rPr>
         <w:t>zelf</w:t>
       </w:r>
@@ -11676,19 +11828,19 @@
           <w:spacing w:val="3"/>
           <w:sz w:val="24"/>
           <w:szCs w:val="24"/>
-          <w:lang w:val="en-NL" w:eastAsia="en-NL"/>
-        </w:rPr>
-        <w:t xml:space="preserve"> </w:t>
-      </w:r>
-      <w:proofErr w:type="spellStart"/>
-      <w:r>
-        <w:rPr>
-          <w:rFonts w:ascii="Lato" w:eastAsia="Times New Roman" w:hAnsi="Lato" w:cs="Times New Roman"/>
-          <w:color w:val="202122"/>
-          <w:spacing w:val="3"/>
-          <w:sz w:val="24"/>
-          <w:szCs w:val="24"/>
-          <w:lang w:val="en-NL" w:eastAsia="en-NL"/>
+          <w:lang w:eastAsia="en-NL"/>
+        </w:rPr>
+        <w:t xml:space="preserve"> </w:t>
+      </w:r>
+      <w:proofErr w:type="spellStart"/>
+      <w:r>
+        <w:rPr>
+          <w:rFonts w:ascii="Lato" w:eastAsia="Times New Roman" w:hAnsi="Lato" w:cs="Times New Roman"/>
+          <w:color w:val="202122"/>
+          <w:spacing w:val="3"/>
+          <w:sz w:val="24"/>
+          <w:szCs w:val="24"/>
+          <w:lang w:eastAsia="en-NL"/>
         </w:rPr>
         <w:t>binnenkort</w:t>
       </w:r>
@@ -11700,19 +11852,19 @@
           <w:spacing w:val="3"/>
           <w:sz w:val="24"/>
           <w:szCs w:val="24"/>
-          <w:lang w:val="en-NL" w:eastAsia="en-NL"/>
-        </w:rPr>
-        <w:t xml:space="preserve"> </w:t>
-      </w:r>
-      <w:proofErr w:type="spellStart"/>
-      <w:r>
-        <w:rPr>
-          <w:rFonts w:ascii="Lato" w:eastAsia="Times New Roman" w:hAnsi="Lato" w:cs="Times New Roman"/>
-          <w:color w:val="202122"/>
-          <w:spacing w:val="3"/>
-          <w:sz w:val="24"/>
-          <w:szCs w:val="24"/>
-          <w:lang w:val="en-NL" w:eastAsia="en-NL"/>
+          <w:lang w:eastAsia="en-NL"/>
+        </w:rPr>
+        <w:t xml:space="preserve"> </w:t>
+      </w:r>
+      <w:proofErr w:type="spellStart"/>
+      <w:r>
+        <w:rPr>
+          <w:rFonts w:ascii="Lato" w:eastAsia="Times New Roman" w:hAnsi="Lato" w:cs="Times New Roman"/>
+          <w:color w:val="202122"/>
+          <w:spacing w:val="3"/>
+          <w:sz w:val="24"/>
+          <w:szCs w:val="24"/>
+          <w:lang w:eastAsia="en-NL"/>
         </w:rPr>
         <w:t>gaan</w:t>
       </w:r>
@@ -11724,19 +11876,19 @@
           <w:spacing w:val="3"/>
           <w:sz w:val="24"/>
           <w:szCs w:val="24"/>
-          <w:lang w:val="en-NL" w:eastAsia="en-NL"/>
-        </w:rPr>
-        <w:t xml:space="preserve"> </w:t>
-      </w:r>
-      <w:proofErr w:type="spellStart"/>
-      <w:r>
-        <w:rPr>
-          <w:rFonts w:ascii="Lato" w:eastAsia="Times New Roman" w:hAnsi="Lato" w:cs="Times New Roman"/>
-          <w:color w:val="202122"/>
-          <w:spacing w:val="3"/>
-          <w:sz w:val="24"/>
-          <w:szCs w:val="24"/>
-          <w:lang w:val="en-NL" w:eastAsia="en-NL"/>
+          <w:lang w:eastAsia="en-NL"/>
+        </w:rPr>
+        <w:t xml:space="preserve"> </w:t>
+      </w:r>
+      <w:proofErr w:type="spellStart"/>
+      <w:r>
+        <w:rPr>
+          <w:rFonts w:ascii="Lato" w:eastAsia="Times New Roman" w:hAnsi="Lato" w:cs="Times New Roman"/>
+          <w:color w:val="202122"/>
+          <w:spacing w:val="3"/>
+          <w:sz w:val="24"/>
+          <w:szCs w:val="24"/>
+          <w:lang w:eastAsia="en-NL"/>
         </w:rPr>
         <w:t>zien</w:t>
       </w:r>
@@ -11748,7 +11900,7 @@
           <w:spacing w:val="3"/>
           <w:sz w:val="24"/>
           <w:szCs w:val="24"/>
-          <w:lang w:val="en-NL" w:eastAsia="en-NL"/>
+          <w:lang w:eastAsia="en-NL"/>
         </w:rPr>
         <w:t xml:space="preserve">, maar </w:t>
       </w:r>
@@ -11760,7 +11912,7 @@
           <w:spacing w:val="3"/>
           <w:sz w:val="24"/>
           <w:szCs w:val="24"/>
-          <w:lang w:val="en-NL" w:eastAsia="en-NL"/>
+          <w:lang w:eastAsia="en-NL"/>
         </w:rPr>
         <w:t>denk</w:t>
       </w:r>
@@ -11772,19 +11924,19 @@
           <w:spacing w:val="3"/>
           <w:sz w:val="24"/>
           <w:szCs w:val="24"/>
-          <w:lang w:val="en-NL" w:eastAsia="en-NL"/>
-        </w:rPr>
-        <w:t xml:space="preserve"> </w:t>
-      </w:r>
-      <w:proofErr w:type="spellStart"/>
-      <w:r>
-        <w:rPr>
-          <w:rFonts w:ascii="Lato" w:eastAsia="Times New Roman" w:hAnsi="Lato" w:cs="Times New Roman"/>
-          <w:color w:val="202122"/>
-          <w:spacing w:val="3"/>
-          <w:sz w:val="24"/>
-          <w:szCs w:val="24"/>
-          <w:lang w:val="en-NL" w:eastAsia="en-NL"/>
+          <w:lang w:eastAsia="en-NL"/>
+        </w:rPr>
+        <w:t xml:space="preserve"> </w:t>
+      </w:r>
+      <w:proofErr w:type="spellStart"/>
+      <w:r>
+        <w:rPr>
+          <w:rFonts w:ascii="Lato" w:eastAsia="Times New Roman" w:hAnsi="Lato" w:cs="Times New Roman"/>
+          <w:color w:val="202122"/>
+          <w:spacing w:val="3"/>
+          <w:sz w:val="24"/>
+          <w:szCs w:val="24"/>
+          <w:lang w:eastAsia="en-NL"/>
         </w:rPr>
         <w:t>dat</w:t>
       </w:r>
@@ -11796,7 +11948,7 @@
           <w:spacing w:val="3"/>
           <w:sz w:val="24"/>
           <w:szCs w:val="24"/>
-          <w:lang w:val="en-NL" w:eastAsia="en-NL"/>
+          <w:lang w:eastAsia="en-NL"/>
         </w:rPr>
         <w:t xml:space="preserve"> je </w:t>
       </w:r>
@@ -11808,7 +11960,7 @@
           <w:spacing w:val="3"/>
           <w:sz w:val="24"/>
           <w:szCs w:val="24"/>
-          <w:lang w:val="en-NL" w:eastAsia="en-NL"/>
+          <w:lang w:eastAsia="en-NL"/>
         </w:rPr>
         <w:t>bij</w:t>
       </w:r>
@@ -11820,7 +11972,7 @@
           <w:spacing w:val="3"/>
           <w:sz w:val="24"/>
           <w:szCs w:val="24"/>
-          <w:lang w:val="en-NL" w:eastAsia="en-NL"/>
+          <w:lang w:eastAsia="en-NL"/>
         </w:rPr>
         <w:t xml:space="preserve"> het </w:t>
       </w:r>
@@ -11832,7 +11984,7 @@
           <w:spacing w:val="3"/>
           <w:sz w:val="24"/>
           <w:szCs w:val="24"/>
-          <w:lang w:val="en-NL" w:eastAsia="en-NL"/>
+          <w:lang w:eastAsia="en-NL"/>
         </w:rPr>
         <w:t>ruimteschip</w:t>
       </w:r>
@@ -11844,19 +11996,19 @@
           <w:spacing w:val="3"/>
           <w:sz w:val="24"/>
           <w:szCs w:val="24"/>
-          <w:lang w:val="en-NL" w:eastAsia="en-NL"/>
-        </w:rPr>
-        <w:t xml:space="preserve"> </w:t>
-      </w:r>
-      <w:proofErr w:type="spellStart"/>
-      <w:r>
-        <w:rPr>
-          <w:rFonts w:ascii="Lato" w:eastAsia="Times New Roman" w:hAnsi="Lato" w:cs="Times New Roman"/>
-          <w:color w:val="202122"/>
-          <w:spacing w:val="3"/>
-          <w:sz w:val="24"/>
-          <w:szCs w:val="24"/>
-          <w:lang w:val="en-NL" w:eastAsia="en-NL"/>
+          <w:lang w:eastAsia="en-NL"/>
+        </w:rPr>
+        <w:t xml:space="preserve"> </w:t>
+      </w:r>
+      <w:proofErr w:type="spellStart"/>
+      <w:r>
+        <w:rPr>
+          <w:rFonts w:ascii="Lato" w:eastAsia="Times New Roman" w:hAnsi="Lato" w:cs="Times New Roman"/>
+          <w:color w:val="202122"/>
+          <w:spacing w:val="3"/>
+          <w:sz w:val="24"/>
+          <w:szCs w:val="24"/>
+          <w:lang w:eastAsia="en-NL"/>
         </w:rPr>
         <w:t>misschien</w:t>
       </w:r>
@@ -11868,19 +12020,19 @@
           <w:spacing w:val="3"/>
           <w:sz w:val="24"/>
           <w:szCs w:val="24"/>
-          <w:lang w:val="en-NL" w:eastAsia="en-NL"/>
-        </w:rPr>
-        <w:t xml:space="preserve"> </w:t>
-      </w:r>
-      <w:proofErr w:type="spellStart"/>
-      <w:r>
-        <w:rPr>
-          <w:rFonts w:ascii="Lato" w:eastAsia="Times New Roman" w:hAnsi="Lato" w:cs="Times New Roman"/>
-          <w:color w:val="202122"/>
-          <w:spacing w:val="3"/>
-          <w:sz w:val="24"/>
-          <w:szCs w:val="24"/>
-          <w:lang w:val="en-NL" w:eastAsia="en-NL"/>
+          <w:lang w:eastAsia="en-NL"/>
+        </w:rPr>
+        <w:t xml:space="preserve"> </w:t>
+      </w:r>
+      <w:proofErr w:type="spellStart"/>
+      <w:r>
+        <w:rPr>
+          <w:rFonts w:ascii="Lato" w:eastAsia="Times New Roman" w:hAnsi="Lato" w:cs="Times New Roman"/>
+          <w:color w:val="202122"/>
+          <w:spacing w:val="3"/>
+          <w:sz w:val="24"/>
+          <w:szCs w:val="24"/>
+          <w:lang w:eastAsia="en-NL"/>
         </w:rPr>
         <w:t>ook</w:t>
       </w:r>
@@ -11892,19 +12044,19 @@
           <w:spacing w:val="3"/>
           <w:sz w:val="24"/>
           <w:szCs w:val="24"/>
-          <w:lang w:val="en-NL" w:eastAsia="en-NL"/>
-        </w:rPr>
-        <w:t xml:space="preserve"> </w:t>
-      </w:r>
-      <w:proofErr w:type="spellStart"/>
-      <w:r>
-        <w:rPr>
-          <w:rFonts w:ascii="Lato" w:eastAsia="Times New Roman" w:hAnsi="Lato" w:cs="Times New Roman"/>
-          <w:color w:val="202122"/>
-          <w:spacing w:val="3"/>
-          <w:sz w:val="24"/>
-          <w:szCs w:val="24"/>
-          <w:lang w:val="en-NL" w:eastAsia="en-NL"/>
+          <w:lang w:eastAsia="en-NL"/>
+        </w:rPr>
+        <w:t xml:space="preserve"> </w:t>
+      </w:r>
+      <w:proofErr w:type="spellStart"/>
+      <w:r>
+        <w:rPr>
+          <w:rFonts w:ascii="Lato" w:eastAsia="Times New Roman" w:hAnsi="Lato" w:cs="Times New Roman"/>
+          <w:color w:val="202122"/>
+          <w:spacing w:val="3"/>
+          <w:sz w:val="24"/>
+          <w:szCs w:val="24"/>
+          <w:lang w:eastAsia="en-NL"/>
         </w:rPr>
         <w:t>nog</w:t>
       </w:r>
@@ -11916,19 +12068,19 @@
           <w:spacing w:val="3"/>
           <w:sz w:val="24"/>
           <w:szCs w:val="24"/>
-          <w:lang w:val="en-NL" w:eastAsia="en-NL"/>
-        </w:rPr>
-        <w:t xml:space="preserve"> </w:t>
-      </w:r>
-      <w:proofErr w:type="spellStart"/>
-      <w:r>
-        <w:rPr>
-          <w:rFonts w:ascii="Lato" w:eastAsia="Times New Roman" w:hAnsi="Lato" w:cs="Times New Roman"/>
-          <w:color w:val="202122"/>
-          <w:spacing w:val="3"/>
-          <w:sz w:val="24"/>
-          <w:szCs w:val="24"/>
-          <w:lang w:val="en-NL" w:eastAsia="en-NL"/>
+          <w:lang w:eastAsia="en-NL"/>
+        </w:rPr>
+        <w:t xml:space="preserve"> </w:t>
+      </w:r>
+      <w:proofErr w:type="spellStart"/>
+      <w:r>
+        <w:rPr>
+          <w:rFonts w:ascii="Lato" w:eastAsia="Times New Roman" w:hAnsi="Lato" w:cs="Times New Roman"/>
+          <w:color w:val="202122"/>
+          <w:spacing w:val="3"/>
+          <w:sz w:val="24"/>
+          <w:szCs w:val="24"/>
+          <w:lang w:eastAsia="en-NL"/>
         </w:rPr>
         <w:t>wel</w:t>
       </w:r>
@@ -11940,19 +12092,19 @@
           <w:spacing w:val="3"/>
           <w:sz w:val="24"/>
           <w:szCs w:val="24"/>
-          <w:lang w:val="en-NL" w:eastAsia="en-NL"/>
-        </w:rPr>
-        <w:t xml:space="preserve"> </w:t>
-      </w:r>
-      <w:proofErr w:type="spellStart"/>
-      <w:r>
-        <w:rPr>
-          <w:rFonts w:ascii="Lato" w:eastAsia="Times New Roman" w:hAnsi="Lato" w:cs="Times New Roman"/>
-          <w:color w:val="202122"/>
-          <w:spacing w:val="3"/>
-          <w:sz w:val="24"/>
-          <w:szCs w:val="24"/>
-          <w:lang w:val="en-NL" w:eastAsia="en-NL"/>
+          <w:lang w:eastAsia="en-NL"/>
+        </w:rPr>
+        <w:t xml:space="preserve"> </w:t>
+      </w:r>
+      <w:proofErr w:type="spellStart"/>
+      <w:r>
+        <w:rPr>
+          <w:rFonts w:ascii="Lato" w:eastAsia="Times New Roman" w:hAnsi="Lato" w:cs="Times New Roman"/>
+          <w:color w:val="202122"/>
+          <w:spacing w:val="3"/>
+          <w:sz w:val="24"/>
+          <w:szCs w:val="24"/>
+          <w:lang w:eastAsia="en-NL"/>
         </w:rPr>
         <w:t>een</w:t>
       </w:r>
@@ -11964,19 +12116,19 @@
           <w:spacing w:val="3"/>
           <w:sz w:val="24"/>
           <w:szCs w:val="24"/>
-          <w:lang w:val="en-NL" w:eastAsia="en-NL"/>
-        </w:rPr>
-        <w:t xml:space="preserve"> </w:t>
-      </w:r>
-      <w:proofErr w:type="spellStart"/>
-      <w:r>
-        <w:rPr>
-          <w:rFonts w:ascii="Lato" w:eastAsia="Times New Roman" w:hAnsi="Lato" w:cs="Times New Roman"/>
-          <w:color w:val="202122"/>
-          <w:spacing w:val="3"/>
-          <w:sz w:val="24"/>
-          <w:szCs w:val="24"/>
-          <w:lang w:val="en-NL" w:eastAsia="en-NL"/>
+          <w:lang w:eastAsia="en-NL"/>
+        </w:rPr>
+        <w:t xml:space="preserve"> </w:t>
+      </w:r>
+      <w:proofErr w:type="spellStart"/>
+      <w:r>
+        <w:rPr>
+          <w:rFonts w:ascii="Lato" w:eastAsia="Times New Roman" w:hAnsi="Lato" w:cs="Times New Roman"/>
+          <w:color w:val="202122"/>
+          <w:spacing w:val="3"/>
+          <w:sz w:val="24"/>
+          <w:szCs w:val="24"/>
+          <w:lang w:eastAsia="en-NL"/>
         </w:rPr>
         <w:t>leuke</w:t>
       </w:r>
@@ -11988,7 +12140,7 @@
           <w:spacing w:val="3"/>
           <w:sz w:val="24"/>
           <w:szCs w:val="24"/>
-          <w:lang w:val="en-NL" w:eastAsia="en-NL"/>
+          <w:lang w:eastAsia="en-NL"/>
         </w:rPr>
         <w:t xml:space="preserve"> twist </w:t>
       </w:r>
@@ -12000,7 +12152,7 @@
           <w:spacing w:val="3"/>
           <w:sz w:val="24"/>
           <w:szCs w:val="24"/>
-          <w:lang w:val="en-NL" w:eastAsia="en-NL"/>
+          <w:lang w:eastAsia="en-NL"/>
         </w:rPr>
         <w:t>aan</w:t>
       </w:r>
@@ -12012,19 +12164,19 @@
           <w:spacing w:val="3"/>
           <w:sz w:val="24"/>
           <w:szCs w:val="24"/>
-          <w:lang w:val="en-NL" w:eastAsia="en-NL"/>
-        </w:rPr>
-        <w:t xml:space="preserve"> </w:t>
-      </w:r>
-      <w:proofErr w:type="spellStart"/>
-      <w:r>
-        <w:rPr>
-          <w:rFonts w:ascii="Lato" w:eastAsia="Times New Roman" w:hAnsi="Lato" w:cs="Times New Roman"/>
-          <w:color w:val="202122"/>
-          <w:spacing w:val="3"/>
-          <w:sz w:val="24"/>
-          <w:szCs w:val="24"/>
-          <w:lang w:val="en-NL" w:eastAsia="en-NL"/>
+          <w:lang w:eastAsia="en-NL"/>
+        </w:rPr>
+        <w:t xml:space="preserve"> </w:t>
+      </w:r>
+      <w:proofErr w:type="spellStart"/>
+      <w:r>
+        <w:rPr>
+          <w:rFonts w:ascii="Lato" w:eastAsia="Times New Roman" w:hAnsi="Lato" w:cs="Times New Roman"/>
+          <w:color w:val="202122"/>
+          <w:spacing w:val="3"/>
+          <w:sz w:val="24"/>
+          <w:szCs w:val="24"/>
+          <w:lang w:eastAsia="en-NL"/>
         </w:rPr>
         <w:t>kan</w:t>
       </w:r>
@@ -12036,23 +12188,25 @@
           <w:spacing w:val="3"/>
           <w:sz w:val="24"/>
           <w:szCs w:val="24"/>
-          <w:lang w:val="en-NL" w:eastAsia="en-NL"/>
-        </w:rPr>
-        <w:t xml:space="preserve"> </w:t>
-      </w:r>
-      <w:proofErr w:type="spellStart"/>
-      <w:r>
-        <w:rPr>
-          <w:rFonts w:ascii="Lato" w:eastAsia="Times New Roman" w:hAnsi="Lato" w:cs="Times New Roman"/>
-          <w:color w:val="202122"/>
-          <w:spacing w:val="3"/>
-          <w:sz w:val="24"/>
-          <w:szCs w:val="24"/>
-          <w:lang w:val="en-NL" w:eastAsia="en-NL"/>
+          <w:lang w:eastAsia="en-NL"/>
+        </w:rPr>
+        <w:t xml:space="preserve"> </w:t>
+      </w:r>
+      <w:proofErr w:type="spellStart"/>
+      <w:proofErr w:type="gramStart"/>
+      <w:r>
+        <w:rPr>
+          <w:rFonts w:ascii="Lato" w:eastAsia="Times New Roman" w:hAnsi="Lato" w:cs="Times New Roman"/>
+          <w:color w:val="202122"/>
+          <w:spacing w:val="3"/>
+          <w:sz w:val="24"/>
+          <w:szCs w:val="24"/>
+          <w:lang w:eastAsia="en-NL"/>
         </w:rPr>
         <w:t>geven</w:t>
       </w:r>
       <w:proofErr w:type="spellEnd"/>
+      <w:proofErr w:type="gramEnd"/>
     </w:p>
     <w:p>
       <w:pPr>
@@ -12062,7 +12216,7 @@
           <w:rFonts w:ascii="Calibri" w:eastAsia="Times New Roman" w:hAnsi="Calibri" w:cs="Calibri"/>
           <w:color w:val="202122"/>
           <w:spacing w:val="3"/>
-          <w:lang w:val="en-NL" w:eastAsia="en-NL"/>
+          <w:lang w:eastAsia="en-NL"/>
         </w:rPr>
       </w:pPr>
       <w:r>
@@ -12072,7 +12226,7 @@
           <w:spacing w:val="3"/>
           <w:sz w:val="24"/>
           <w:szCs w:val="24"/>
-          <w:lang w:val="en-NL" w:eastAsia="en-NL"/>
+          <w:lang w:eastAsia="en-NL"/>
         </w:rPr>
         <w:t>Verder:</w:t>
       </w:r>
@@ -12092,7 +12246,7 @@
           <w:spacing w:val="3"/>
           <w:sz w:val="24"/>
           <w:szCs w:val="24"/>
-          <w:lang w:val="en-NL" w:eastAsia="en-NL"/>
+          <w:lang w:eastAsia="en-NL"/>
         </w:rPr>
       </w:pPr>
       <w:r>
@@ -12102,7 +12256,7 @@
           <w:spacing w:val="3"/>
           <w:sz w:val="24"/>
           <w:szCs w:val="24"/>
-          <w:lang w:val="en-NL" w:eastAsia="en-NL"/>
+          <w:lang w:eastAsia="en-NL"/>
         </w:rPr>
         <w:lastRenderedPageBreak/>
         <w:t xml:space="preserve">De </w:t>
@@ -12115,7 +12269,7 @@
           <w:spacing w:val="3"/>
           <w:sz w:val="24"/>
           <w:szCs w:val="24"/>
-          <w:lang w:val="en-NL" w:eastAsia="en-NL"/>
+          <w:lang w:eastAsia="en-NL"/>
         </w:rPr>
         <w:t>alinea’s</w:t>
       </w:r>
@@ -12127,19 +12281,19 @@
           <w:spacing w:val="3"/>
           <w:sz w:val="24"/>
           <w:szCs w:val="24"/>
-          <w:lang w:val="en-NL" w:eastAsia="en-NL"/>
-        </w:rPr>
-        <w:t xml:space="preserve"> </w:t>
-      </w:r>
-      <w:proofErr w:type="spellStart"/>
-      <w:r>
-        <w:rPr>
-          <w:rFonts w:ascii="Lato" w:eastAsia="Times New Roman" w:hAnsi="Lato" w:cs="Times New Roman"/>
-          <w:color w:val="202122"/>
-          <w:spacing w:val="3"/>
-          <w:sz w:val="24"/>
-          <w:szCs w:val="24"/>
-          <w:lang w:val="en-NL" w:eastAsia="en-NL"/>
+          <w:lang w:eastAsia="en-NL"/>
+        </w:rPr>
+        <w:t xml:space="preserve"> </w:t>
+      </w:r>
+      <w:proofErr w:type="spellStart"/>
+      <w:r>
+        <w:rPr>
+          <w:rFonts w:ascii="Lato" w:eastAsia="Times New Roman" w:hAnsi="Lato" w:cs="Times New Roman"/>
+          <w:color w:val="202122"/>
+          <w:spacing w:val="3"/>
+          <w:sz w:val="24"/>
+          <w:szCs w:val="24"/>
+          <w:lang w:eastAsia="en-NL"/>
         </w:rPr>
         <w:t>zijn</w:t>
       </w:r>
@@ -12151,7 +12305,7 @@
           <w:spacing w:val="3"/>
           <w:sz w:val="24"/>
           <w:szCs w:val="24"/>
-          <w:lang w:val="en-NL" w:eastAsia="en-NL"/>
+          <w:lang w:eastAsia="en-NL"/>
         </w:rPr>
         <w:t xml:space="preserve"> wat </w:t>
       </w:r>
@@ -12163,7 +12317,7 @@
           <w:spacing w:val="3"/>
           <w:sz w:val="24"/>
           <w:szCs w:val="24"/>
-          <w:lang w:val="en-NL" w:eastAsia="en-NL"/>
+          <w:lang w:eastAsia="en-NL"/>
         </w:rPr>
         <w:t>uit</w:t>
       </w:r>
@@ -12175,19 +12329,19 @@
           <w:spacing w:val="3"/>
           <w:sz w:val="24"/>
           <w:szCs w:val="24"/>
-          <w:lang w:val="en-NL" w:eastAsia="en-NL"/>
-        </w:rPr>
-        <w:t xml:space="preserve"> </w:t>
-      </w:r>
-      <w:proofErr w:type="spellStart"/>
-      <w:r>
-        <w:rPr>
-          <w:rFonts w:ascii="Lato" w:eastAsia="Times New Roman" w:hAnsi="Lato" w:cs="Times New Roman"/>
-          <w:color w:val="202122"/>
-          <w:spacing w:val="3"/>
-          <w:sz w:val="24"/>
-          <w:szCs w:val="24"/>
-          <w:lang w:val="en-NL" w:eastAsia="en-NL"/>
+          <w:lang w:eastAsia="en-NL"/>
+        </w:rPr>
+        <w:t xml:space="preserve"> </w:t>
+      </w:r>
+      <w:proofErr w:type="spellStart"/>
+      <w:r>
+        <w:rPr>
+          <w:rFonts w:ascii="Lato" w:eastAsia="Times New Roman" w:hAnsi="Lato" w:cs="Times New Roman"/>
+          <w:color w:val="202122"/>
+          <w:spacing w:val="3"/>
+          <w:sz w:val="24"/>
+          <w:szCs w:val="24"/>
+          <w:lang w:eastAsia="en-NL"/>
         </w:rPr>
         <w:t>balans</w:t>
       </w:r>
@@ -12199,7 +12353,7 @@
           <w:spacing w:val="3"/>
           <w:sz w:val="24"/>
           <w:szCs w:val="24"/>
-          <w:lang w:val="en-NL" w:eastAsia="en-NL"/>
+          <w:lang w:eastAsia="en-NL"/>
         </w:rPr>
         <w:t xml:space="preserve">, </w:t>
       </w:r>
@@ -12211,7 +12365,7 @@
           <w:spacing w:val="3"/>
           <w:sz w:val="24"/>
           <w:szCs w:val="24"/>
-          <w:lang w:val="en-NL" w:eastAsia="en-NL"/>
+          <w:lang w:eastAsia="en-NL"/>
         </w:rPr>
         <w:t>bij</w:t>
       </w:r>
@@ -12223,7 +12377,7 @@
           <w:spacing w:val="3"/>
           <w:sz w:val="24"/>
           <w:szCs w:val="24"/>
-          <w:lang w:val="en-NL" w:eastAsia="en-NL"/>
+          <w:lang w:eastAsia="en-NL"/>
         </w:rPr>
         <w:t xml:space="preserve"> Einstein </w:t>
       </w:r>
@@ -12235,7 +12389,7 @@
           <w:spacing w:val="3"/>
           <w:sz w:val="24"/>
           <w:szCs w:val="24"/>
-          <w:lang w:val="en-NL" w:eastAsia="en-NL"/>
+          <w:lang w:eastAsia="en-NL"/>
         </w:rPr>
         <w:t>fontein</w:t>
       </w:r>
@@ -12247,7 +12401,7 @@
           <w:spacing w:val="3"/>
           <w:sz w:val="24"/>
           <w:szCs w:val="24"/>
-          <w:lang w:val="en-NL" w:eastAsia="en-NL"/>
+          <w:lang w:eastAsia="en-NL"/>
         </w:rPr>
         <w:t xml:space="preserve"> heel lang, </w:t>
       </w:r>
@@ -12259,7 +12413,7 @@
           <w:spacing w:val="3"/>
           <w:sz w:val="24"/>
           <w:szCs w:val="24"/>
-          <w:lang w:val="en-NL" w:eastAsia="en-NL"/>
+          <w:lang w:eastAsia="en-NL"/>
         </w:rPr>
         <w:t>daarboven</w:t>
       </w:r>
@@ -12271,19 +12425,19 @@
           <w:spacing w:val="3"/>
           <w:sz w:val="24"/>
           <w:szCs w:val="24"/>
-          <w:lang w:val="en-NL" w:eastAsia="en-NL"/>
-        </w:rPr>
-        <w:t xml:space="preserve"> </w:t>
-      </w:r>
-      <w:proofErr w:type="spellStart"/>
-      <w:r>
-        <w:rPr>
-          <w:rFonts w:ascii="Lato" w:eastAsia="Times New Roman" w:hAnsi="Lato" w:cs="Times New Roman"/>
-          <w:color w:val="202122"/>
-          <w:spacing w:val="3"/>
-          <w:sz w:val="24"/>
-          <w:szCs w:val="24"/>
-          <w:lang w:val="en-NL" w:eastAsia="en-NL"/>
+          <w:lang w:eastAsia="en-NL"/>
+        </w:rPr>
+        <w:t xml:space="preserve"> </w:t>
+      </w:r>
+      <w:proofErr w:type="spellStart"/>
+      <w:r>
+        <w:rPr>
+          <w:rFonts w:ascii="Lato" w:eastAsia="Times New Roman" w:hAnsi="Lato" w:cs="Times New Roman"/>
+          <w:color w:val="202122"/>
+          <w:spacing w:val="3"/>
+          <w:sz w:val="24"/>
+          <w:szCs w:val="24"/>
+          <w:lang w:eastAsia="en-NL"/>
         </w:rPr>
         <w:t>niet</w:t>
       </w:r>
@@ -12295,7 +12449,7 @@
           <w:spacing w:val="3"/>
           <w:sz w:val="24"/>
           <w:szCs w:val="24"/>
-          <w:lang w:val="en-NL" w:eastAsia="en-NL"/>
+          <w:lang w:eastAsia="en-NL"/>
         </w:rPr>
         <w:t xml:space="preserve">. </w:t>
       </w:r>
@@ -12307,7 +12461,7 @@
           <w:spacing w:val="3"/>
           <w:sz w:val="24"/>
           <w:szCs w:val="24"/>
-          <w:lang w:val="en-NL" w:eastAsia="en-NL"/>
+          <w:lang w:eastAsia="en-NL"/>
         </w:rPr>
         <w:t>Probeer</w:t>
       </w:r>
@@ -12319,19 +12473,19 @@
           <w:spacing w:val="3"/>
           <w:sz w:val="24"/>
           <w:szCs w:val="24"/>
-          <w:lang w:val="en-NL" w:eastAsia="en-NL"/>
-        </w:rPr>
-        <w:t xml:space="preserve"> </w:t>
-      </w:r>
-      <w:proofErr w:type="spellStart"/>
-      <w:r>
-        <w:rPr>
-          <w:rFonts w:ascii="Lato" w:eastAsia="Times New Roman" w:hAnsi="Lato" w:cs="Times New Roman"/>
-          <w:color w:val="202122"/>
-          <w:spacing w:val="3"/>
-          <w:sz w:val="24"/>
-          <w:szCs w:val="24"/>
-          <w:lang w:val="en-NL" w:eastAsia="en-NL"/>
+          <w:lang w:eastAsia="en-NL"/>
+        </w:rPr>
+        <w:t xml:space="preserve"> </w:t>
+      </w:r>
+      <w:proofErr w:type="spellStart"/>
+      <w:r>
+        <w:rPr>
+          <w:rFonts w:ascii="Lato" w:eastAsia="Times New Roman" w:hAnsi="Lato" w:cs="Times New Roman"/>
+          <w:color w:val="202122"/>
+          <w:spacing w:val="3"/>
+          <w:sz w:val="24"/>
+          <w:szCs w:val="24"/>
+          <w:lang w:eastAsia="en-NL"/>
         </w:rPr>
         <w:t>een</w:t>
       </w:r>
@@ -12343,19 +12497,19 @@
           <w:spacing w:val="3"/>
           <w:sz w:val="24"/>
           <w:szCs w:val="24"/>
-          <w:lang w:val="en-NL" w:eastAsia="en-NL"/>
-        </w:rPr>
-        <w:t xml:space="preserve"> </w:t>
-      </w:r>
-      <w:proofErr w:type="spellStart"/>
-      <w:r>
-        <w:rPr>
-          <w:rFonts w:ascii="Lato" w:eastAsia="Times New Roman" w:hAnsi="Lato" w:cs="Times New Roman"/>
-          <w:color w:val="202122"/>
-          <w:spacing w:val="3"/>
-          <w:sz w:val="24"/>
-          <w:szCs w:val="24"/>
-          <w:lang w:val="en-NL" w:eastAsia="en-NL"/>
+          <w:lang w:eastAsia="en-NL"/>
+        </w:rPr>
+        <w:t xml:space="preserve"> </w:t>
+      </w:r>
+      <w:proofErr w:type="spellStart"/>
+      <w:r>
+        <w:rPr>
+          <w:rFonts w:ascii="Lato" w:eastAsia="Times New Roman" w:hAnsi="Lato" w:cs="Times New Roman"/>
+          <w:color w:val="202122"/>
+          <w:spacing w:val="3"/>
+          <w:sz w:val="24"/>
+          <w:szCs w:val="24"/>
+          <w:lang w:eastAsia="en-NL"/>
         </w:rPr>
         <w:t>beetje</w:t>
       </w:r>
@@ -12367,19 +12521,19 @@
           <w:spacing w:val="3"/>
           <w:sz w:val="24"/>
           <w:szCs w:val="24"/>
-          <w:lang w:val="en-NL" w:eastAsia="en-NL"/>
-        </w:rPr>
-        <w:t xml:space="preserve"> </w:t>
-      </w:r>
-      <w:proofErr w:type="spellStart"/>
-      <w:r>
-        <w:rPr>
-          <w:rFonts w:ascii="Lato" w:eastAsia="Times New Roman" w:hAnsi="Lato" w:cs="Times New Roman"/>
-          <w:color w:val="202122"/>
-          <w:spacing w:val="3"/>
-          <w:sz w:val="24"/>
-          <w:szCs w:val="24"/>
-          <w:lang w:val="en-NL" w:eastAsia="en-NL"/>
+          <w:lang w:eastAsia="en-NL"/>
+        </w:rPr>
+        <w:t xml:space="preserve"> </w:t>
+      </w:r>
+      <w:proofErr w:type="spellStart"/>
+      <w:r>
+        <w:rPr>
+          <w:rFonts w:ascii="Lato" w:eastAsia="Times New Roman" w:hAnsi="Lato" w:cs="Times New Roman"/>
+          <w:color w:val="202122"/>
+          <w:spacing w:val="3"/>
+          <w:sz w:val="24"/>
+          <w:szCs w:val="24"/>
+          <w:lang w:eastAsia="en-NL"/>
         </w:rPr>
         <w:t>zelfde</w:t>
       </w:r>
@@ -12391,19 +12545,19 @@
           <w:spacing w:val="3"/>
           <w:sz w:val="24"/>
           <w:szCs w:val="24"/>
-          <w:lang w:val="en-NL" w:eastAsia="en-NL"/>
-        </w:rPr>
-        <w:t xml:space="preserve"> </w:t>
-      </w:r>
-      <w:proofErr w:type="spellStart"/>
-      <w:r>
-        <w:rPr>
-          <w:rFonts w:ascii="Lato" w:eastAsia="Times New Roman" w:hAnsi="Lato" w:cs="Times New Roman"/>
-          <w:color w:val="202122"/>
-          <w:spacing w:val="3"/>
-          <w:sz w:val="24"/>
-          <w:szCs w:val="24"/>
-          <w:lang w:val="en-NL" w:eastAsia="en-NL"/>
+          <w:lang w:eastAsia="en-NL"/>
+        </w:rPr>
+        <w:t xml:space="preserve"> </w:t>
+      </w:r>
+      <w:proofErr w:type="spellStart"/>
+      <w:r>
+        <w:rPr>
+          <w:rFonts w:ascii="Lato" w:eastAsia="Times New Roman" w:hAnsi="Lato" w:cs="Times New Roman"/>
+          <w:color w:val="202122"/>
+          <w:spacing w:val="3"/>
+          <w:sz w:val="24"/>
+          <w:szCs w:val="24"/>
+          <w:lang w:eastAsia="en-NL"/>
         </w:rPr>
         <w:t>lengte</w:t>
       </w:r>
@@ -12415,19 +12569,19 @@
           <w:spacing w:val="3"/>
           <w:sz w:val="24"/>
           <w:szCs w:val="24"/>
-          <w:lang w:val="en-NL" w:eastAsia="en-NL"/>
-        </w:rPr>
-        <w:t xml:space="preserve"> </w:t>
-      </w:r>
-      <w:proofErr w:type="spellStart"/>
-      <w:r>
-        <w:rPr>
-          <w:rFonts w:ascii="Lato" w:eastAsia="Times New Roman" w:hAnsi="Lato" w:cs="Times New Roman"/>
-          <w:color w:val="202122"/>
-          <w:spacing w:val="3"/>
-          <w:sz w:val="24"/>
-          <w:szCs w:val="24"/>
-          <w:lang w:val="en-NL" w:eastAsia="en-NL"/>
+          <w:lang w:eastAsia="en-NL"/>
+        </w:rPr>
+        <w:t xml:space="preserve"> </w:t>
+      </w:r>
+      <w:proofErr w:type="spellStart"/>
+      <w:r>
+        <w:rPr>
+          <w:rFonts w:ascii="Lato" w:eastAsia="Times New Roman" w:hAnsi="Lato" w:cs="Times New Roman"/>
+          <w:color w:val="202122"/>
+          <w:spacing w:val="3"/>
+          <w:sz w:val="24"/>
+          <w:szCs w:val="24"/>
+          <w:lang w:eastAsia="en-NL"/>
         </w:rPr>
         <w:t>aan</w:t>
       </w:r>
@@ -12439,19 +12593,19 @@
           <w:spacing w:val="3"/>
           <w:sz w:val="24"/>
           <w:szCs w:val="24"/>
-          <w:lang w:val="en-NL" w:eastAsia="en-NL"/>
-        </w:rPr>
-        <w:t xml:space="preserve"> </w:t>
-      </w:r>
-      <w:proofErr w:type="spellStart"/>
-      <w:r>
-        <w:rPr>
-          <w:rFonts w:ascii="Lato" w:eastAsia="Times New Roman" w:hAnsi="Lato" w:cs="Times New Roman"/>
-          <w:color w:val="202122"/>
-          <w:spacing w:val="3"/>
-          <w:sz w:val="24"/>
-          <w:szCs w:val="24"/>
-          <w:lang w:val="en-NL" w:eastAsia="en-NL"/>
+          <w:lang w:eastAsia="en-NL"/>
+        </w:rPr>
+        <w:t xml:space="preserve"> </w:t>
+      </w:r>
+      <w:proofErr w:type="spellStart"/>
+      <w:r>
+        <w:rPr>
+          <w:rFonts w:ascii="Lato" w:eastAsia="Times New Roman" w:hAnsi="Lato" w:cs="Times New Roman"/>
+          <w:color w:val="202122"/>
+          <w:spacing w:val="3"/>
+          <w:sz w:val="24"/>
+          <w:szCs w:val="24"/>
+          <w:lang w:eastAsia="en-NL"/>
         </w:rPr>
         <w:t>te</w:t>
       </w:r>
@@ -12463,19 +12617,19 @@
           <w:spacing w:val="3"/>
           <w:sz w:val="24"/>
           <w:szCs w:val="24"/>
-          <w:lang w:val="en-NL" w:eastAsia="en-NL"/>
-        </w:rPr>
-        <w:t xml:space="preserve"> </w:t>
-      </w:r>
-      <w:proofErr w:type="spellStart"/>
-      <w:r>
-        <w:rPr>
-          <w:rFonts w:ascii="Lato" w:eastAsia="Times New Roman" w:hAnsi="Lato" w:cs="Times New Roman"/>
-          <w:color w:val="202122"/>
-          <w:spacing w:val="3"/>
-          <w:sz w:val="24"/>
-          <w:szCs w:val="24"/>
-          <w:lang w:val="en-NL" w:eastAsia="en-NL"/>
+          <w:lang w:eastAsia="en-NL"/>
+        </w:rPr>
+        <w:t xml:space="preserve"> </w:t>
+      </w:r>
+      <w:proofErr w:type="spellStart"/>
+      <w:r>
+        <w:rPr>
+          <w:rFonts w:ascii="Lato" w:eastAsia="Times New Roman" w:hAnsi="Lato" w:cs="Times New Roman"/>
+          <w:color w:val="202122"/>
+          <w:spacing w:val="3"/>
+          <w:sz w:val="24"/>
+          <w:szCs w:val="24"/>
+          <w:lang w:eastAsia="en-NL"/>
         </w:rPr>
         <w:t>houden</w:t>
       </w:r>
@@ -12487,19 +12641,19 @@
           <w:spacing w:val="3"/>
           <w:sz w:val="24"/>
           <w:szCs w:val="24"/>
-          <w:lang w:val="en-NL" w:eastAsia="en-NL"/>
-        </w:rPr>
-        <w:t xml:space="preserve"> </w:t>
-      </w:r>
-      <w:proofErr w:type="spellStart"/>
-      <w:r>
-        <w:rPr>
-          <w:rFonts w:ascii="Lato" w:eastAsia="Times New Roman" w:hAnsi="Lato" w:cs="Times New Roman"/>
-          <w:color w:val="202122"/>
-          <w:spacing w:val="3"/>
-          <w:sz w:val="24"/>
-          <w:szCs w:val="24"/>
-          <w:lang w:val="en-NL" w:eastAsia="en-NL"/>
+          <w:lang w:eastAsia="en-NL"/>
+        </w:rPr>
+        <w:t xml:space="preserve"> </w:t>
+      </w:r>
+      <w:proofErr w:type="spellStart"/>
+      <w:r>
+        <w:rPr>
+          <w:rFonts w:ascii="Lato" w:eastAsia="Times New Roman" w:hAnsi="Lato" w:cs="Times New Roman"/>
+          <w:color w:val="202122"/>
+          <w:spacing w:val="3"/>
+          <w:sz w:val="24"/>
+          <w:szCs w:val="24"/>
+          <w:lang w:eastAsia="en-NL"/>
         </w:rPr>
         <w:t>en</w:t>
       </w:r>
@@ -12511,19 +12665,19 @@
           <w:spacing w:val="3"/>
           <w:sz w:val="24"/>
           <w:szCs w:val="24"/>
-          <w:lang w:val="en-NL" w:eastAsia="en-NL"/>
-        </w:rPr>
-        <w:t xml:space="preserve"> </w:t>
-      </w:r>
-      <w:proofErr w:type="spellStart"/>
-      <w:r>
-        <w:rPr>
-          <w:rFonts w:ascii="Lato" w:eastAsia="Times New Roman" w:hAnsi="Lato" w:cs="Times New Roman"/>
-          <w:color w:val="202122"/>
-          <w:spacing w:val="3"/>
-          <w:sz w:val="24"/>
-          <w:szCs w:val="24"/>
-          <w:lang w:val="en-NL" w:eastAsia="en-NL"/>
+          <w:lang w:eastAsia="en-NL"/>
+        </w:rPr>
+        <w:t xml:space="preserve"> </w:t>
+      </w:r>
+      <w:proofErr w:type="spellStart"/>
+      <w:r>
+        <w:rPr>
+          <w:rFonts w:ascii="Lato" w:eastAsia="Times New Roman" w:hAnsi="Lato" w:cs="Times New Roman"/>
+          <w:color w:val="202122"/>
+          <w:spacing w:val="3"/>
+          <w:sz w:val="24"/>
+          <w:szCs w:val="24"/>
+          <w:lang w:eastAsia="en-NL"/>
         </w:rPr>
         <w:t>voeg</w:t>
       </w:r>
@@ -12535,19 +12689,19 @@
           <w:spacing w:val="3"/>
           <w:sz w:val="24"/>
           <w:szCs w:val="24"/>
-          <w:lang w:val="en-NL" w:eastAsia="en-NL"/>
-        </w:rPr>
-        <w:t xml:space="preserve"> </w:t>
-      </w:r>
-      <w:proofErr w:type="spellStart"/>
-      <w:r>
-        <w:rPr>
-          <w:rFonts w:ascii="Lato" w:eastAsia="Times New Roman" w:hAnsi="Lato" w:cs="Times New Roman"/>
-          <w:color w:val="202122"/>
-          <w:spacing w:val="3"/>
-          <w:sz w:val="24"/>
-          <w:szCs w:val="24"/>
-          <w:lang w:val="en-NL" w:eastAsia="en-NL"/>
+          <w:lang w:eastAsia="en-NL"/>
+        </w:rPr>
+        <w:t xml:space="preserve"> </w:t>
+      </w:r>
+      <w:proofErr w:type="spellStart"/>
+      <w:r>
+        <w:rPr>
+          <w:rFonts w:ascii="Lato" w:eastAsia="Times New Roman" w:hAnsi="Lato" w:cs="Times New Roman"/>
+          <w:color w:val="202122"/>
+          <w:spacing w:val="3"/>
+          <w:sz w:val="24"/>
+          <w:szCs w:val="24"/>
+          <w:lang w:eastAsia="en-NL"/>
         </w:rPr>
         <w:t>subkoppen</w:t>
       </w:r>
@@ -12559,7 +12713,7 @@
           <w:spacing w:val="3"/>
           <w:sz w:val="24"/>
           <w:szCs w:val="24"/>
-          <w:lang w:val="en-NL" w:eastAsia="en-NL"/>
+          <w:lang w:eastAsia="en-NL"/>
         </w:rPr>
         <w:t xml:space="preserve"> toe </w:t>
       </w:r>
@@ -12571,7 +12725,7 @@
           <w:spacing w:val="3"/>
           <w:sz w:val="24"/>
           <w:szCs w:val="24"/>
-          <w:lang w:val="en-NL" w:eastAsia="en-NL"/>
+          <w:lang w:eastAsia="en-NL"/>
         </w:rPr>
         <w:t>voor</w:t>
       </w:r>
@@ -12583,19 +12737,19 @@
           <w:spacing w:val="3"/>
           <w:sz w:val="24"/>
           <w:szCs w:val="24"/>
-          <w:lang w:val="en-NL" w:eastAsia="en-NL"/>
-        </w:rPr>
-        <w:t xml:space="preserve"> </w:t>
-      </w:r>
-      <w:proofErr w:type="spellStart"/>
-      <w:r>
-        <w:rPr>
-          <w:rFonts w:ascii="Lato" w:eastAsia="Times New Roman" w:hAnsi="Lato" w:cs="Times New Roman"/>
-          <w:color w:val="202122"/>
-          <w:spacing w:val="3"/>
-          <w:sz w:val="24"/>
-          <w:szCs w:val="24"/>
-          <w:lang w:val="en-NL" w:eastAsia="en-NL"/>
+          <w:lang w:eastAsia="en-NL"/>
+        </w:rPr>
+        <w:t xml:space="preserve"> </w:t>
+      </w:r>
+      <w:proofErr w:type="spellStart"/>
+      <w:r>
+        <w:rPr>
+          <w:rFonts w:ascii="Lato" w:eastAsia="Times New Roman" w:hAnsi="Lato" w:cs="Times New Roman"/>
+          <w:color w:val="202122"/>
+          <w:spacing w:val="3"/>
+          <w:sz w:val="24"/>
+          <w:szCs w:val="24"/>
+          <w:lang w:eastAsia="en-NL"/>
         </w:rPr>
         <w:t>overzichtelijkheid</w:t>
       </w:r>
@@ -12616,7 +12770,7 @@
           <w:spacing w:val="3"/>
           <w:sz w:val="24"/>
           <w:szCs w:val="24"/>
-          <w:lang w:val="en-NL" w:eastAsia="en-NL"/>
+          <w:lang w:eastAsia="en-NL"/>
         </w:rPr>
       </w:pPr>
       <w:proofErr w:type="spellStart"/>
@@ -12627,7 +12781,7 @@
           <w:spacing w:val="3"/>
           <w:sz w:val="24"/>
           <w:szCs w:val="24"/>
-          <w:lang w:val="en-NL" w:eastAsia="en-NL"/>
+          <w:lang w:eastAsia="en-NL"/>
         </w:rPr>
         <w:t>Mengvorm</w:t>
       </w:r>
@@ -12639,19 +12793,19 @@
           <w:spacing w:val="3"/>
           <w:sz w:val="24"/>
           <w:szCs w:val="24"/>
-          <w:lang w:val="en-NL" w:eastAsia="en-NL"/>
-        </w:rPr>
-        <w:t xml:space="preserve"> </w:t>
-      </w:r>
-      <w:proofErr w:type="spellStart"/>
-      <w:r>
-        <w:rPr>
-          <w:rFonts w:ascii="Lato" w:eastAsia="Times New Roman" w:hAnsi="Lato" w:cs="Times New Roman"/>
-          <w:color w:val="202122"/>
-          <w:spacing w:val="3"/>
-          <w:sz w:val="24"/>
-          <w:szCs w:val="24"/>
-          <w:lang w:val="en-NL" w:eastAsia="en-NL"/>
+          <w:lang w:eastAsia="en-NL"/>
+        </w:rPr>
+        <w:t xml:space="preserve"> </w:t>
+      </w:r>
+      <w:proofErr w:type="spellStart"/>
+      <w:r>
+        <w:rPr>
+          <w:rFonts w:ascii="Lato" w:eastAsia="Times New Roman" w:hAnsi="Lato" w:cs="Times New Roman"/>
+          <w:color w:val="202122"/>
+          <w:spacing w:val="3"/>
+          <w:sz w:val="24"/>
+          <w:szCs w:val="24"/>
+          <w:lang w:eastAsia="en-NL"/>
         </w:rPr>
         <w:t>komt</w:t>
       </w:r>
@@ -12663,19 +12817,19 @@
           <w:spacing w:val="3"/>
           <w:sz w:val="24"/>
           <w:szCs w:val="24"/>
-          <w:lang w:val="en-NL" w:eastAsia="en-NL"/>
-        </w:rPr>
-        <w:t xml:space="preserve"> </w:t>
-      </w:r>
-      <w:proofErr w:type="spellStart"/>
-      <w:r>
-        <w:rPr>
-          <w:rFonts w:ascii="Lato" w:eastAsia="Times New Roman" w:hAnsi="Lato" w:cs="Times New Roman"/>
-          <w:color w:val="202122"/>
-          <w:spacing w:val="3"/>
-          <w:sz w:val="24"/>
-          <w:szCs w:val="24"/>
-          <w:lang w:val="en-NL" w:eastAsia="en-NL"/>
+          <w:lang w:eastAsia="en-NL"/>
+        </w:rPr>
+        <w:t xml:space="preserve"> </w:t>
+      </w:r>
+      <w:proofErr w:type="spellStart"/>
+      <w:r>
+        <w:rPr>
+          <w:rFonts w:ascii="Lato" w:eastAsia="Times New Roman" w:hAnsi="Lato" w:cs="Times New Roman"/>
+          <w:color w:val="202122"/>
+          <w:spacing w:val="3"/>
+          <w:sz w:val="24"/>
+          <w:szCs w:val="24"/>
+          <w:lang w:eastAsia="en-NL"/>
         </w:rPr>
         <w:t>duidelijk</w:t>
       </w:r>
@@ -12687,19 +12841,19 @@
           <w:spacing w:val="3"/>
           <w:sz w:val="24"/>
           <w:szCs w:val="24"/>
-          <w:lang w:val="en-NL" w:eastAsia="en-NL"/>
-        </w:rPr>
-        <w:t xml:space="preserve"> </w:t>
-      </w:r>
-      <w:proofErr w:type="spellStart"/>
-      <w:r>
-        <w:rPr>
-          <w:rFonts w:ascii="Lato" w:eastAsia="Times New Roman" w:hAnsi="Lato" w:cs="Times New Roman"/>
-          <w:color w:val="202122"/>
-          <w:spacing w:val="3"/>
-          <w:sz w:val="24"/>
-          <w:szCs w:val="24"/>
-          <w:lang w:val="en-NL" w:eastAsia="en-NL"/>
+          <w:lang w:eastAsia="en-NL"/>
+        </w:rPr>
+        <w:t xml:space="preserve"> </w:t>
+      </w:r>
+      <w:proofErr w:type="spellStart"/>
+      <w:r>
+        <w:rPr>
+          <w:rFonts w:ascii="Lato" w:eastAsia="Times New Roman" w:hAnsi="Lato" w:cs="Times New Roman"/>
+          <w:color w:val="202122"/>
+          <w:spacing w:val="3"/>
+          <w:sz w:val="24"/>
+          <w:szCs w:val="24"/>
+          <w:lang w:eastAsia="en-NL"/>
         </w:rPr>
         <w:t>naar</w:t>
       </w:r>
@@ -12711,19 +12865,19 @@
           <w:spacing w:val="3"/>
           <w:sz w:val="24"/>
           <w:szCs w:val="24"/>
-          <w:lang w:val="en-NL" w:eastAsia="en-NL"/>
-        </w:rPr>
-        <w:t xml:space="preserve"> </w:t>
-      </w:r>
-      <w:proofErr w:type="spellStart"/>
-      <w:r>
-        <w:rPr>
-          <w:rFonts w:ascii="Lato" w:eastAsia="Times New Roman" w:hAnsi="Lato" w:cs="Times New Roman"/>
-          <w:color w:val="202122"/>
-          <w:spacing w:val="3"/>
-          <w:sz w:val="24"/>
-          <w:szCs w:val="24"/>
-          <w:lang w:val="en-NL" w:eastAsia="en-NL"/>
+          <w:lang w:eastAsia="en-NL"/>
+        </w:rPr>
+        <w:t xml:space="preserve"> </w:t>
+      </w:r>
+      <w:proofErr w:type="spellStart"/>
+      <w:r>
+        <w:rPr>
+          <w:rFonts w:ascii="Lato" w:eastAsia="Times New Roman" w:hAnsi="Lato" w:cs="Times New Roman"/>
+          <w:color w:val="202122"/>
+          <w:spacing w:val="3"/>
+          <w:sz w:val="24"/>
+          <w:szCs w:val="24"/>
+          <w:lang w:eastAsia="en-NL"/>
         </w:rPr>
         <w:t>voren</w:t>
       </w:r>
@@ -12735,19 +12889,19 @@
           <w:spacing w:val="3"/>
           <w:sz w:val="24"/>
           <w:szCs w:val="24"/>
-          <w:lang w:val="en-NL" w:eastAsia="en-NL"/>
-        </w:rPr>
-        <w:t xml:space="preserve"> </w:t>
-      </w:r>
-      <w:proofErr w:type="spellStart"/>
-      <w:r>
-        <w:rPr>
-          <w:rFonts w:ascii="Lato" w:eastAsia="Times New Roman" w:hAnsi="Lato" w:cs="Times New Roman"/>
-          <w:color w:val="202122"/>
-          <w:spacing w:val="3"/>
-          <w:sz w:val="24"/>
-          <w:szCs w:val="24"/>
-          <w:lang w:val="en-NL" w:eastAsia="en-NL"/>
+          <w:lang w:eastAsia="en-NL"/>
+        </w:rPr>
+        <w:t xml:space="preserve"> </w:t>
+      </w:r>
+      <w:proofErr w:type="spellStart"/>
+      <w:r>
+        <w:rPr>
+          <w:rFonts w:ascii="Lato" w:eastAsia="Times New Roman" w:hAnsi="Lato" w:cs="Times New Roman"/>
+          <w:color w:val="202122"/>
+          <w:spacing w:val="3"/>
+          <w:sz w:val="24"/>
+          <w:szCs w:val="24"/>
+          <w:lang w:eastAsia="en-NL"/>
         </w:rPr>
         <w:t>en</w:t>
       </w:r>
@@ -12759,7 +12913,7 @@
           <w:spacing w:val="3"/>
           <w:sz w:val="24"/>
           <w:szCs w:val="24"/>
-          <w:lang w:val="en-NL" w:eastAsia="en-NL"/>
+          <w:lang w:eastAsia="en-NL"/>
         </w:rPr>
         <w:t xml:space="preserve"> past </w:t>
       </w:r>
@@ -12771,7 +12925,7 @@
           <w:spacing w:val="3"/>
           <w:sz w:val="24"/>
           <w:szCs w:val="24"/>
-          <w:lang w:val="en-NL" w:eastAsia="en-NL"/>
+          <w:lang w:eastAsia="en-NL"/>
         </w:rPr>
         <w:t>bij</w:t>
       </w:r>
@@ -12783,7 +12937,7 @@
           <w:spacing w:val="3"/>
           <w:sz w:val="24"/>
           <w:szCs w:val="24"/>
-          <w:lang w:val="en-NL" w:eastAsia="en-NL"/>
+          <w:lang w:eastAsia="en-NL"/>
         </w:rPr>
         <w:t xml:space="preserve"> je interview</w:t>
       </w:r>
@@ -12803,7 +12957,7 @@
           <w:spacing w:val="3"/>
           <w:sz w:val="24"/>
           <w:szCs w:val="24"/>
-          <w:lang w:val="en-NL" w:eastAsia="en-NL"/>
+          <w:lang w:eastAsia="en-NL"/>
         </w:rPr>
       </w:pPr>
       <w:proofErr w:type="spellStart"/>
@@ -12814,7 +12968,7 @@
           <w:spacing w:val="3"/>
           <w:sz w:val="24"/>
           <w:szCs w:val="24"/>
-          <w:lang w:val="en-NL" w:eastAsia="en-NL"/>
+          <w:lang w:eastAsia="en-NL"/>
         </w:rPr>
         <w:t>Citaten</w:t>
       </w:r>
@@ -12826,19 +12980,19 @@
           <w:spacing w:val="3"/>
           <w:sz w:val="24"/>
           <w:szCs w:val="24"/>
-          <w:lang w:val="en-NL" w:eastAsia="en-NL"/>
-        </w:rPr>
-        <w:t xml:space="preserve"> </w:t>
-      </w:r>
-      <w:proofErr w:type="spellStart"/>
-      <w:r>
-        <w:rPr>
-          <w:rFonts w:ascii="Lato" w:eastAsia="Times New Roman" w:hAnsi="Lato" w:cs="Times New Roman"/>
-          <w:color w:val="202122"/>
-          <w:spacing w:val="3"/>
-          <w:sz w:val="24"/>
-          <w:szCs w:val="24"/>
-          <w:lang w:val="en-NL" w:eastAsia="en-NL"/>
+          <w:lang w:eastAsia="en-NL"/>
+        </w:rPr>
+        <w:t xml:space="preserve"> </w:t>
+      </w:r>
+      <w:proofErr w:type="spellStart"/>
+      <w:r>
+        <w:rPr>
+          <w:rFonts w:ascii="Lato" w:eastAsia="Times New Roman" w:hAnsi="Lato" w:cs="Times New Roman"/>
+          <w:color w:val="202122"/>
+          <w:spacing w:val="3"/>
+          <w:sz w:val="24"/>
+          <w:szCs w:val="24"/>
+          <w:lang w:eastAsia="en-NL"/>
         </w:rPr>
         <w:t>goed</w:t>
       </w:r>
@@ -12850,19 +13004,19 @@
           <w:spacing w:val="3"/>
           <w:sz w:val="24"/>
           <w:szCs w:val="24"/>
-          <w:lang w:val="en-NL" w:eastAsia="en-NL"/>
-        </w:rPr>
-        <w:t xml:space="preserve"> </w:t>
-      </w:r>
-      <w:proofErr w:type="spellStart"/>
-      <w:r>
-        <w:rPr>
-          <w:rFonts w:ascii="Lato" w:eastAsia="Times New Roman" w:hAnsi="Lato" w:cs="Times New Roman"/>
-          <w:color w:val="202122"/>
-          <w:spacing w:val="3"/>
-          <w:sz w:val="24"/>
-          <w:szCs w:val="24"/>
-          <w:lang w:val="en-NL" w:eastAsia="en-NL"/>
+          <w:lang w:eastAsia="en-NL"/>
+        </w:rPr>
+        <w:t xml:space="preserve"> </w:t>
+      </w:r>
+      <w:proofErr w:type="spellStart"/>
+      <w:r>
+        <w:rPr>
+          <w:rFonts w:ascii="Lato" w:eastAsia="Times New Roman" w:hAnsi="Lato" w:cs="Times New Roman"/>
+          <w:color w:val="202122"/>
+          <w:spacing w:val="3"/>
+          <w:sz w:val="24"/>
+          <w:szCs w:val="24"/>
+          <w:lang w:eastAsia="en-NL"/>
         </w:rPr>
         <w:t>gekozen</w:t>
       </w:r>
@@ -12883,7 +13037,7 @@
           <w:spacing w:val="3"/>
           <w:sz w:val="24"/>
           <w:szCs w:val="24"/>
-          <w:lang w:val="en-NL" w:eastAsia="en-NL"/>
+          <w:lang w:eastAsia="en-NL"/>
         </w:rPr>
       </w:pPr>
       <w:proofErr w:type="spellStart"/>
@@ -12894,7 +13048,7 @@
           <w:spacing w:val="3"/>
           <w:sz w:val="24"/>
           <w:szCs w:val="24"/>
-          <w:lang w:val="en-NL" w:eastAsia="en-NL"/>
+          <w:lang w:eastAsia="en-NL"/>
         </w:rPr>
         <w:t>Voeg</w:t>
       </w:r>
@@ -12906,7 +13060,7 @@
           <w:spacing w:val="3"/>
           <w:sz w:val="24"/>
           <w:szCs w:val="24"/>
-          <w:lang w:val="en-NL" w:eastAsia="en-NL"/>
+          <w:lang w:eastAsia="en-NL"/>
         </w:rPr>
         <w:t xml:space="preserve"> streamer toe</w:t>
       </w:r>
@@ -12919,7 +13073,7 @@
           <w:rFonts w:ascii="Calibri" w:eastAsia="Times New Roman" w:hAnsi="Calibri" w:cs="Calibri"/>
           <w:color w:val="202122"/>
           <w:spacing w:val="3"/>
-          <w:lang w:val="en-NL" w:eastAsia="en-NL"/>
+          <w:lang w:eastAsia="en-NL"/>
         </w:rPr>
       </w:pPr>
       <w:proofErr w:type="spellStart"/>
@@ -12930,7 +13084,7 @@
           <w:spacing w:val="3"/>
           <w:sz w:val="24"/>
           <w:szCs w:val="24"/>
-          <w:lang w:val="en-NL" w:eastAsia="en-NL"/>
+          <w:lang w:eastAsia="en-NL"/>
         </w:rPr>
         <w:t>Zie</w:t>
       </w:r>
@@ -12942,7 +13096,7 @@
           <w:spacing w:val="3"/>
           <w:sz w:val="24"/>
           <w:szCs w:val="24"/>
-          <w:lang w:val="en-NL" w:eastAsia="en-NL"/>
+          <w:lang w:eastAsia="en-NL"/>
         </w:rPr>
         <w:t xml:space="preserve"> doc </w:t>
       </w:r>
@@ -12954,7 +13108,7 @@
           <w:spacing w:val="3"/>
           <w:sz w:val="24"/>
           <w:szCs w:val="24"/>
-          <w:lang w:val="en-NL" w:eastAsia="en-NL"/>
+          <w:lang w:eastAsia="en-NL"/>
         </w:rPr>
         <w:t>verder</w:t>
       </w:r>
@@ -12966,7 +13120,7 @@
           <w:spacing w:val="3"/>
           <w:sz w:val="24"/>
           <w:szCs w:val="24"/>
-          <w:lang w:val="en-NL" w:eastAsia="en-NL"/>
+          <w:lang w:eastAsia="en-NL"/>
         </w:rPr>
         <w:t xml:space="preserve"> </w:t>
       </w:r>
@@ -12978,7 +13132,7 @@
           <w:spacing w:val="3"/>
           <w:sz w:val="24"/>
           <w:szCs w:val="24"/>
-          <w:lang w:val="en-NL" w:eastAsia="en-NL"/>
+          <w:lang w:eastAsia="en-NL"/>
         </w:rPr>
         <w:t>voor</w:t>
       </w:r>
@@ -12990,7 +13144,7 @@
           <w:spacing w:val="3"/>
           <w:sz w:val="24"/>
           <w:szCs w:val="24"/>
-          <w:lang w:val="en-NL" w:eastAsia="en-NL"/>
+          <w:lang w:eastAsia="en-NL"/>
         </w:rPr>
         <w:t xml:space="preserve"> wat </w:t>
       </w:r>
@@ -13002,7 +13156,7 @@
           <w:spacing w:val="3"/>
           <w:sz w:val="24"/>
           <w:szCs w:val="24"/>
-          <w:lang w:val="en-NL" w:eastAsia="en-NL"/>
+          <w:lang w:eastAsia="en-NL"/>
         </w:rPr>
         <w:t>specifieke</w:t>
       </w:r>
@@ -13014,7 +13168,7 @@
           <w:spacing w:val="3"/>
           <w:sz w:val="24"/>
           <w:szCs w:val="24"/>
-          <w:lang w:val="en-NL" w:eastAsia="en-NL"/>
+          <w:lang w:eastAsia="en-NL"/>
         </w:rPr>
         <w:t xml:space="preserve"> comments qua taal. Overall: prima </w:t>
       </w:r>
@@ -13026,7 +13180,7 @@
           <w:spacing w:val="3"/>
           <w:sz w:val="24"/>
           <w:szCs w:val="24"/>
-          <w:lang w:val="en-NL" w:eastAsia="en-NL"/>
+          <w:lang w:eastAsia="en-NL"/>
         </w:rPr>
         <w:t>stuk</w:t>
       </w:r>
@@ -13038,7 +13192,7 @@
           <w:spacing w:val="3"/>
           <w:sz w:val="24"/>
           <w:szCs w:val="24"/>
-          <w:lang w:val="en-NL" w:eastAsia="en-NL"/>
+          <w:lang w:eastAsia="en-NL"/>
         </w:rPr>
         <w:t xml:space="preserve">, </w:t>
       </w:r>
@@ -13050,7 +13204,7 @@
           <w:spacing w:val="3"/>
           <w:sz w:val="24"/>
           <w:szCs w:val="24"/>
-          <w:lang w:val="en-NL" w:eastAsia="en-NL"/>
+          <w:lang w:eastAsia="en-NL"/>
         </w:rPr>
         <w:t>veel</w:t>
       </w:r>
@@ -13062,7 +13216,7 @@
           <w:spacing w:val="3"/>
           <w:sz w:val="24"/>
           <w:szCs w:val="24"/>
-          <w:lang w:val="en-NL" w:eastAsia="en-NL"/>
+          <w:lang w:eastAsia="en-NL"/>
         </w:rPr>
         <w:t xml:space="preserve"> </w:t>
       </w:r>
@@ -13074,7 +13228,7 @@
           <w:spacing w:val="3"/>
           <w:sz w:val="24"/>
           <w:szCs w:val="24"/>
-          <w:lang w:val="en-NL" w:eastAsia="en-NL"/>
+          <w:lang w:eastAsia="en-NL"/>
         </w:rPr>
         <w:t>potentie</w:t>
       </w:r>
@@ -13086,7 +13240,7 @@
           <w:spacing w:val="3"/>
           <w:sz w:val="24"/>
           <w:szCs w:val="24"/>
-          <w:lang w:val="en-NL" w:eastAsia="en-NL"/>
+          <w:lang w:eastAsia="en-NL"/>
         </w:rPr>
         <w:t xml:space="preserve"> </w:t>
       </w:r>
@@ -13098,7 +13252,7 @@
           <w:spacing w:val="3"/>
           <w:sz w:val="24"/>
           <w:szCs w:val="24"/>
-          <w:lang w:val="en-NL" w:eastAsia="en-NL"/>
+          <w:lang w:eastAsia="en-NL"/>
         </w:rPr>
         <w:t>en</w:t>
       </w:r>
@@ -13110,7 +13264,7 @@
           <w:spacing w:val="3"/>
           <w:sz w:val="24"/>
           <w:szCs w:val="24"/>
-          <w:lang w:val="en-NL" w:eastAsia="en-NL"/>
+          <w:lang w:eastAsia="en-NL"/>
         </w:rPr>
         <w:t xml:space="preserve"> </w:t>
       </w:r>
@@ -13122,7 +13276,7 @@
           <w:spacing w:val="3"/>
           <w:sz w:val="24"/>
           <w:szCs w:val="24"/>
-          <w:lang w:val="en-NL" w:eastAsia="en-NL"/>
+          <w:lang w:eastAsia="en-NL"/>
         </w:rPr>
         <w:t>ook</w:t>
       </w:r>
@@ -13134,7 +13288,7 @@
           <w:spacing w:val="3"/>
           <w:sz w:val="24"/>
           <w:szCs w:val="24"/>
-          <w:lang w:val="en-NL" w:eastAsia="en-NL"/>
+          <w:lang w:eastAsia="en-NL"/>
         </w:rPr>
         <w:t xml:space="preserve"> </w:t>
       </w:r>
@@ -13146,7 +13300,7 @@
           <w:spacing w:val="3"/>
           <w:sz w:val="24"/>
           <w:szCs w:val="24"/>
-          <w:lang w:val="en-NL" w:eastAsia="en-NL"/>
+          <w:lang w:eastAsia="en-NL"/>
         </w:rPr>
         <w:t>nog</w:t>
       </w:r>
@@ -13158,7 +13312,7 @@
           <w:spacing w:val="3"/>
           <w:sz w:val="24"/>
           <w:szCs w:val="24"/>
-          <w:lang w:val="en-NL" w:eastAsia="en-NL"/>
+          <w:lang w:eastAsia="en-NL"/>
         </w:rPr>
         <w:t xml:space="preserve"> </w:t>
       </w:r>
@@ -13170,7 +13324,7 @@
           <w:spacing w:val="3"/>
           <w:sz w:val="24"/>
           <w:szCs w:val="24"/>
-          <w:lang w:val="en-NL" w:eastAsia="en-NL"/>
+          <w:lang w:eastAsia="en-NL"/>
         </w:rPr>
         <w:t>eens</w:t>
       </w:r>
@@ -13182,7 +13336,7 @@
           <w:spacing w:val="3"/>
           <w:sz w:val="24"/>
           <w:szCs w:val="24"/>
-          <w:lang w:val="en-NL" w:eastAsia="en-NL"/>
+          <w:lang w:eastAsia="en-NL"/>
         </w:rPr>
         <w:t xml:space="preserve"> </w:t>
       </w:r>
@@ -13194,7 +13348,7 @@
           <w:spacing w:val="3"/>
           <w:sz w:val="24"/>
           <w:szCs w:val="24"/>
-          <w:lang w:val="en-NL" w:eastAsia="en-NL"/>
+          <w:lang w:eastAsia="en-NL"/>
         </w:rPr>
         <w:t>begrijpelijk</w:t>
       </w:r>
@@ -13206,7 +13360,7 @@
           <w:spacing w:val="3"/>
           <w:sz w:val="24"/>
           <w:szCs w:val="24"/>
-          <w:lang w:val="en-NL" w:eastAsia="en-NL"/>
+          <w:lang w:eastAsia="en-NL"/>
         </w:rPr>
         <w:t xml:space="preserve"> </w:t>
       </w:r>
@@ -13218,7 +13372,7 @@
           <w:spacing w:val="3"/>
           <w:sz w:val="24"/>
           <w:szCs w:val="24"/>
-          <w:lang w:val="en-NL" w:eastAsia="en-NL"/>
+          <w:lang w:eastAsia="en-NL"/>
         </w:rPr>
         <w:t>voor</w:t>
       </w:r>
@@ -13230,7 +13384,7 @@
           <w:spacing w:val="3"/>
           <w:sz w:val="24"/>
           <w:szCs w:val="24"/>
-          <w:lang w:val="en-NL" w:eastAsia="en-NL"/>
+          <w:lang w:eastAsia="en-NL"/>
         </w:rPr>
         <w:t xml:space="preserve"> </w:t>
       </w:r>
@@ -13242,7 +13396,7 @@
           <w:spacing w:val="3"/>
           <w:sz w:val="24"/>
           <w:szCs w:val="24"/>
-          <w:lang w:val="en-NL" w:eastAsia="en-NL"/>
+          <w:lang w:eastAsia="en-NL"/>
         </w:rPr>
         <w:t>iemand</w:t>
       </w:r>
@@ -13254,7 +13408,7 @@
           <w:spacing w:val="3"/>
           <w:sz w:val="24"/>
           <w:szCs w:val="24"/>
-          <w:lang w:val="en-NL" w:eastAsia="en-NL"/>
+          <w:lang w:eastAsia="en-NL"/>
         </w:rPr>
         <w:t xml:space="preserve"> </w:t>
       </w:r>
@@ -13266,7 +13420,7 @@
           <w:spacing w:val="3"/>
           <w:sz w:val="24"/>
           <w:szCs w:val="24"/>
-          <w:lang w:val="en-NL" w:eastAsia="en-NL"/>
+          <w:lang w:eastAsia="en-NL"/>
         </w:rPr>
         <w:t>als</w:t>
       </w:r>
@@ -13278,7 +13432,7 @@
           <w:spacing w:val="3"/>
           <w:sz w:val="24"/>
           <w:szCs w:val="24"/>
-          <w:lang w:val="en-NL" w:eastAsia="en-NL"/>
+          <w:lang w:eastAsia="en-NL"/>
         </w:rPr>
         <w:t xml:space="preserve"> </w:t>
       </w:r>
@@ -13290,7 +13444,7 @@
           <w:spacing w:val="3"/>
           <w:sz w:val="24"/>
           <w:szCs w:val="24"/>
-          <w:lang w:val="en-NL" w:eastAsia="en-NL"/>
+          <w:lang w:eastAsia="en-NL"/>
         </w:rPr>
         <w:t>ik</w:t>
       </w:r>
@@ -13302,7 +13456,7 @@
           <w:spacing w:val="3"/>
           <w:sz w:val="24"/>
           <w:szCs w:val="24"/>
-          <w:lang w:val="en-NL" w:eastAsia="en-NL"/>
+          <w:lang w:eastAsia="en-NL"/>
         </w:rPr>
         <w:t xml:space="preserve"> die </w:t>
       </w:r>
@@ -13314,7 +13468,7 @@
           <w:spacing w:val="3"/>
           <w:sz w:val="24"/>
           <w:szCs w:val="24"/>
-          <w:lang w:val="en-NL" w:eastAsia="en-NL"/>
+          <w:lang w:eastAsia="en-NL"/>
         </w:rPr>
         <w:t>echt</w:t>
       </w:r>
@@ -13326,7 +13480,7 @@
           <w:spacing w:val="3"/>
           <w:sz w:val="24"/>
           <w:szCs w:val="24"/>
-          <w:lang w:val="en-NL" w:eastAsia="en-NL"/>
+          <w:lang w:eastAsia="en-NL"/>
         </w:rPr>
         <w:t xml:space="preserve"> </w:t>
       </w:r>
@@ -13338,7 +13492,7 @@
           <w:spacing w:val="3"/>
           <w:sz w:val="24"/>
           <w:szCs w:val="24"/>
-          <w:lang w:val="en-NL" w:eastAsia="en-NL"/>
+          <w:lang w:eastAsia="en-NL"/>
         </w:rPr>
         <w:t>een</w:t>
       </w:r>
@@ -13350,7 +13504,7 @@
           <w:spacing w:val="3"/>
           <w:sz w:val="24"/>
           <w:szCs w:val="24"/>
-          <w:lang w:val="en-NL" w:eastAsia="en-NL"/>
+          <w:lang w:eastAsia="en-NL"/>
         </w:rPr>
         <w:t xml:space="preserve"> leek is op </w:t>
       </w:r>
@@ -13362,7 +13516,7 @@
           <w:spacing w:val="3"/>
           <w:sz w:val="24"/>
           <w:szCs w:val="24"/>
-          <w:lang w:val="en-NL" w:eastAsia="en-NL"/>
+          <w:lang w:eastAsia="en-NL"/>
         </w:rPr>
         <w:t>dit</w:t>
       </w:r>
@@ -13374,7 +13528,7 @@
           <w:spacing w:val="3"/>
           <w:sz w:val="24"/>
           <w:szCs w:val="24"/>
-          <w:lang w:val="en-NL" w:eastAsia="en-NL"/>
+          <w:lang w:eastAsia="en-NL"/>
         </w:rPr>
         <w:t xml:space="preserve"> </w:t>
       </w:r>
@@ -13386,7 +13540,7 @@
           <w:spacing w:val="3"/>
           <w:sz w:val="24"/>
           <w:szCs w:val="24"/>
-          <w:lang w:val="en-NL" w:eastAsia="en-NL"/>
+          <w:lang w:eastAsia="en-NL"/>
         </w:rPr>
         <w:t>gebied</w:t>
       </w:r>
@@ -13398,7 +13552,7 @@
           <w:spacing w:val="3"/>
           <w:sz w:val="24"/>
           <w:szCs w:val="24"/>
-          <w:lang w:val="en-NL" w:eastAsia="en-NL"/>
+          <w:lang w:eastAsia="en-NL"/>
         </w:rPr>
         <w:t xml:space="preserve"> ;)</w:t>
       </w:r>
@@ -13409,7 +13563,7 @@
           <w:rFonts w:ascii="Simplistic Sans" w:eastAsia="Times New Roman" w:hAnsi="Simplistic Sans" w:cs="Times New Roman"/>
           <w:sz w:val="24"/>
           <w:szCs w:val="24"/>
-          <w:lang w:val="en-NL" w:eastAsia="en-NL"/>
+          <w:lang w:eastAsia="en-NL"/>
         </w:rPr>
       </w:pPr>
     </w:p>
@@ -13419,7 +13573,7 @@
           <w:rFonts w:ascii="Simplistic Sans" w:eastAsia="Times New Roman" w:hAnsi="Simplistic Sans" w:cs="Times New Roman"/>
           <w:sz w:val="24"/>
           <w:szCs w:val="24"/>
-          <w:lang w:val="en-NL" w:eastAsia="en-NL"/>
+          <w:lang w:eastAsia="en-NL"/>
         </w:rPr>
       </w:pPr>
     </w:p>
@@ -13429,7 +13583,7 @@
           <w:rFonts w:ascii="Simplistic Sans" w:eastAsia="Times New Roman" w:hAnsi="Simplistic Sans" w:cs="Times New Roman"/>
           <w:sz w:val="24"/>
           <w:szCs w:val="24"/>
-          <w:lang w:val="en-NL" w:eastAsia="en-NL"/>
+          <w:lang w:eastAsia="en-NL"/>
         </w:rPr>
       </w:pPr>
     </w:p>
@@ -13439,7 +13593,7 @@
           <w:rFonts w:ascii="Simplistic Sans" w:eastAsia="Times New Roman" w:hAnsi="Simplistic Sans" w:cs="Times New Roman"/>
           <w:sz w:val="24"/>
           <w:szCs w:val="24"/>
-          <w:lang w:val="en-NL" w:eastAsia="en-NL"/>
+          <w:lang w:eastAsia="en-NL"/>
         </w:rPr>
       </w:pPr>
     </w:p>
@@ -13449,7 +13603,7 @@
           <w:rFonts w:ascii="Simplistic Sans" w:eastAsia="Times New Roman" w:hAnsi="Simplistic Sans" w:cs="Times New Roman"/>
           <w:sz w:val="24"/>
           <w:szCs w:val="24"/>
-          <w:lang w:val="en-US" w:eastAsia="en-NL"/>
+          <w:lang w:val="nl-NL" w:eastAsia="en-NL"/>
         </w:rPr>
       </w:pPr>
       <w:r>
@@ -13457,7 +13611,7 @@
           <w:rFonts w:ascii="Simplistic Sans" w:eastAsia="Times New Roman" w:hAnsi="Simplistic Sans" w:cs="Times New Roman"/>
           <w:sz w:val="24"/>
           <w:szCs w:val="24"/>
-          <w:lang w:val="en-US" w:eastAsia="en-NL"/>
+          <w:lang w:val="nl-NL" w:eastAsia="en-NL"/>
         </w:rPr>
         <w:t xml:space="preserve">Paul: </w:t>
       </w:r>

</xml_diff>

<commit_message>
vault backup: 2023-10-20 09:20:07
</commit_message>
<xml_diff>
--- a/Vakken/Journalistieke en Redactionele Vaardigheden/Interview/V2_Interview Vincent Icke Artikel.docx
+++ b/Vakken/Journalistieke en Redactionele Vaardigheden/Interview/V2_Interview Vincent Icke Artikel.docx
@@ -42,54 +42,50 @@
     </w:p>
     <w:p>
       <w:pPr>
-        <w:spacing w:before="100" w:beforeAutospacing="1" w:after="100" w:afterAutospacing="1" w:line="240" w:lineRule="auto"/>
-        <w:outlineLvl w:val="1"/>
-        <w:rPr>
-          <w:rFonts w:ascii="Simplistic Sans" w:eastAsia="Times New Roman" w:hAnsi="Simplistic Sans" w:cs="Times New Roman"/>
-          <w:b/>
-          <w:bCs/>
+        <w:pStyle w:val="Heading1"/>
+        <w:rPr>
+          <w:rFonts w:ascii="Simplistic Sans" w:hAnsi="Simplistic Sans"/>
+          <w:b w:val="0"/>
+          <w:bCs w:val="0"/>
           <w:sz w:val="36"/>
           <w:szCs w:val="36"/>
-          <w:lang w:val="nl-NL" w:eastAsia="en-NL"/>
+          <w:lang w:val="nl-NL"/>
         </w:rPr>
       </w:pPr>
       <w:r>
         <w:rPr>
-          <w:rFonts w:ascii="Simplistic Sans" w:eastAsia="Times New Roman" w:hAnsi="Simplistic Sans" w:cs="Times New Roman"/>
-          <w:b/>
-          <w:bCs/>
+          <w:rFonts w:ascii="Simplistic Sans" w:hAnsi="Simplistic Sans"/>
           <w:sz w:val="36"/>
           <w:szCs w:val="36"/>
-          <w:lang w:val="nl-NL" w:eastAsia="en-NL"/>
+          <w:lang w:val="nl-NL"/>
         </w:rPr>
         <w:t>Kosmische Inspiratie:</w:t>
       </w:r>
       <w:r>
         <w:rPr>
-          <w:rFonts w:ascii="Simplistic Sans" w:eastAsia="Times New Roman" w:hAnsi="Simplistic Sans" w:cs="Times New Roman"/>
-          <w:b/>
-          <w:bCs/>
+          <w:rFonts w:ascii="Simplistic Sans" w:hAnsi="Simplistic Sans"/>
+          <w:b w:val="0"/>
+          <w:bCs w:val="0"/>
           <w:sz w:val="36"/>
           <w:szCs w:val="36"/>
-          <w:lang w:val="nl-NL" w:eastAsia="en-NL"/>
-        </w:rPr>
-        <w:t xml:space="preserve"> </w:t>
-      </w:r>
-      <w:r>
-        <w:rPr>
-          <w:rFonts w:ascii="Simplistic Sans" w:eastAsia="Times New Roman" w:hAnsi="Simplistic Sans" w:cs="Times New Roman"/>
-          <w:b/>
-          <w:bCs/>
+          <w:lang w:val="nl-NL"/>
+        </w:rPr>
+        <w:t xml:space="preserve"> </w:t>
+      </w:r>
+      <w:r>
+        <w:rPr>
+          <w:rFonts w:ascii="Simplistic Sans" w:hAnsi="Simplistic Sans"/>
+          <w:b w:val="0"/>
+          <w:bCs w:val="0"/>
           <w:sz w:val="36"/>
           <w:szCs w:val="36"/>
-          <w:lang w:val="nl-NL" w:eastAsia="en-NL"/>
+          <w:lang w:val="nl-NL"/>
         </w:rPr>
         <w:t>Het Heelal beter begrijpen door kunst</w:t>
       </w:r>
     </w:p>
     <w:p>
       <w:pPr>
-        <w:spacing w:before="100" w:beforeAutospacing="1" w:after="100" w:afterAutospacing="1" w:line="240" w:lineRule="auto"/>
         <w:rPr>
           <w:rFonts w:ascii="Simplistic Sans" w:eastAsia="Times New Roman" w:hAnsi="Simplistic Sans" w:cs="Times New Roman"/>
           <w:sz w:val="24"/>
@@ -186,7 +182,6 @@
     </w:p>
     <w:p>
       <w:pPr>
-        <w:spacing w:before="100" w:beforeAutospacing="1" w:after="100" w:afterAutospacing="1" w:line="240" w:lineRule="auto"/>
         <w:rPr>
           <w:rFonts w:ascii="Simplistic Sans" w:eastAsia="Times New Roman" w:hAnsi="Simplistic Sans" w:cs="Times New Roman"/>
           <w:sz w:val="24"/>
@@ -266,7 +261,6 @@
     </w:p>
     <w:p>
       <w:pPr>
-        <w:spacing w:before="100" w:beforeAutospacing="1" w:after="100" w:afterAutospacing="1" w:line="240" w:lineRule="auto"/>
         <w:rPr>
           <w:rFonts w:ascii="Simplistic Sans" w:eastAsia="Times New Roman" w:hAnsi="Simplistic Sans" w:cs="Times New Roman"/>
           <w:sz w:val="24"/>
@@ -423,7 +417,7 @@
                     </pic:cNvPicPr>
                   </pic:nvPicPr>
                   <pic:blipFill>
-                    <a:blip r:embed="rId9" cstate="print">
+                    <a:blip r:embed="rId10" cstate="print">
                       <a:extLst>
                         <a:ext uri="{28A0092B-C50C-407E-A947-70E740481C1C}">
                           <a14:useLocalDpi xmlns:a14="http://schemas.microsoft.com/office/drawing/2010/main" val="0"/>
@@ -489,25 +483,22 @@
     </w:p>
     <w:p>
       <w:pPr>
-        <w:spacing w:before="100" w:beforeAutospacing="1" w:after="100" w:afterAutospacing="1" w:line="240" w:lineRule="auto"/>
-        <w:outlineLvl w:val="2"/>
-        <w:rPr>
-          <w:rFonts w:ascii="Simplistic Sans" w:eastAsia="Times New Roman" w:hAnsi="Simplistic Sans" w:cs="Times New Roman"/>
-          <w:b/>
-          <w:bCs/>
+        <w:pStyle w:val="Heading2"/>
+        <w:rPr>
+          <w:rFonts w:ascii="Simplistic Sans" w:hAnsi="Simplistic Sans"/>
+          <w:b w:val="0"/>
+          <w:bCs w:val="0"/>
           <w:sz w:val="27"/>
           <w:szCs w:val="27"/>
-          <w:lang w:val="nl-NL" w:eastAsia="en-NL"/>
+          <w:lang w:val="nl-NL"/>
         </w:rPr>
       </w:pPr>
       <w:r>
         <w:rPr>
-          <w:rFonts w:ascii="Simplistic Sans" w:eastAsia="Times New Roman" w:hAnsi="Simplistic Sans" w:cs="Times New Roman"/>
-          <w:b/>
-          <w:bCs/>
+          <w:rFonts w:ascii="Simplistic Sans" w:hAnsi="Simplistic Sans"/>
           <w:sz w:val="27"/>
           <w:szCs w:val="27"/>
-          <w:lang w:val="nl-NL" w:eastAsia="en-NL"/>
+          <w:lang w:val="nl-NL"/>
         </w:rPr>
         <w:lastRenderedPageBreak/>
         <w:t xml:space="preserve">Ruimte als vriend in </w:t>
@@ -515,24 +506,20 @@
       <w:proofErr w:type="spellStart"/>
       <w:r>
         <w:rPr>
-          <w:rFonts w:ascii="Simplistic Sans" w:eastAsia="Times New Roman" w:hAnsi="Simplistic Sans" w:cs="Times New Roman"/>
-          <w:b/>
-          <w:bCs/>
+          <w:rFonts w:ascii="Simplistic Sans" w:hAnsi="Simplistic Sans"/>
           <w:sz w:val="27"/>
           <w:szCs w:val="27"/>
-          <w:lang w:val="nl-NL" w:eastAsia="en-NL"/>
+          <w:lang w:val="nl-NL"/>
         </w:rPr>
         <w:t>Icke’s</w:t>
       </w:r>
       <w:proofErr w:type="spellEnd"/>
       <w:r>
         <w:rPr>
-          <w:rFonts w:ascii="Simplistic Sans" w:eastAsia="Times New Roman" w:hAnsi="Simplistic Sans" w:cs="Times New Roman"/>
-          <w:b/>
-          <w:bCs/>
+          <w:rFonts w:ascii="Simplistic Sans" w:hAnsi="Simplistic Sans"/>
           <w:sz w:val="27"/>
           <w:szCs w:val="27"/>
-          <w:lang w:val="nl-NL" w:eastAsia="en-NL"/>
+          <w:lang w:val="nl-NL"/>
         </w:rPr>
         <w:t xml:space="preserve"> ruimteschip</w:t>
       </w:r>
@@ -574,7 +561,7 @@
         </w:rPr>
         <w:t>”, je hoeft maar naar het ISS (</w:t>
       </w:r>
-      <w:hyperlink r:id="rId10" w:tgtFrame="_blank" w:history="1">
+      <w:hyperlink r:id="rId11" w:tgtFrame="_blank" w:history="1">
         <w:r>
           <w:rPr>
             <w:rFonts w:ascii="Simplistic Sans" w:eastAsia="Times New Roman" w:hAnsi="Simplistic Sans" w:cs="Times New Roman"/>
@@ -1039,7 +1026,7 @@
         </w:rPr>
         <w:t xml:space="preserve">. Deze werveling in de ruimte betekent dat we gebruikmaken van het zogenaamde </w:t>
       </w:r>
-      <w:hyperlink r:id="rId11" w:tgtFrame="_blank" w:history="1">
+      <w:hyperlink r:id="rId12" w:tgtFrame="_blank" w:history="1">
         <w:r>
           <w:rPr>
             <w:rFonts w:ascii="Simplistic Sans" w:eastAsia="Times New Roman" w:hAnsi="Simplistic Sans" w:cs="Times New Roman"/>
@@ -1133,25 +1120,22 @@
     </w:p>
     <w:p>
       <w:pPr>
-        <w:spacing w:before="100" w:beforeAutospacing="1" w:after="100" w:afterAutospacing="1" w:line="240" w:lineRule="auto"/>
-        <w:outlineLvl w:val="2"/>
-        <w:rPr>
-          <w:rFonts w:ascii="Simplistic Sans" w:eastAsia="Times New Roman" w:hAnsi="Simplistic Sans" w:cs="Times New Roman"/>
-          <w:b/>
-          <w:bCs/>
+        <w:pStyle w:val="Heading2"/>
+        <w:rPr>
+          <w:rFonts w:ascii="Simplistic Sans" w:hAnsi="Simplistic Sans"/>
+          <w:b w:val="0"/>
+          <w:bCs w:val="0"/>
           <w:sz w:val="27"/>
           <w:szCs w:val="27"/>
-          <w:lang w:val="nl-NL" w:eastAsia="en-NL"/>
+          <w:lang w:val="nl-NL"/>
         </w:rPr>
       </w:pPr>
       <w:r>
         <w:rPr>
-          <w:rFonts w:ascii="Simplistic Sans" w:eastAsia="Times New Roman" w:hAnsi="Simplistic Sans" w:cs="Times New Roman"/>
-          <w:b/>
-          <w:bCs/>
+          <w:rFonts w:ascii="Simplistic Sans" w:hAnsi="Simplistic Sans"/>
           <w:sz w:val="27"/>
           <w:szCs w:val="27"/>
-          <w:lang w:val="nl-NL" w:eastAsia="en-NL"/>
+          <w:lang w:val="nl-NL"/>
         </w:rPr>
         <w:lastRenderedPageBreak/>
         <w:t>Einstein Fontein</w:t>
@@ -1196,7 +1180,7 @@
                     </pic:cNvPicPr>
                   </pic:nvPicPr>
                   <pic:blipFill>
-                    <a:blip r:embed="rId12" cstate="print">
+                    <a:blip r:embed="rId13" cstate="print">
                       <a:extLst>
                         <a:ext uri="{28A0092B-C50C-407E-A947-70E740481C1C}">
                           <a14:useLocalDpi xmlns:a14="http://schemas.microsoft.com/office/drawing/2010/main" val="0"/>
@@ -1545,77 +1529,68 @@
     </w:p>
     <w:p>
       <w:pPr>
-        <w:spacing w:before="100" w:beforeAutospacing="1" w:after="100" w:afterAutospacing="1" w:line="240" w:lineRule="auto"/>
-        <w:outlineLvl w:val="2"/>
-        <w:rPr>
-          <w:rFonts w:ascii="Simplistic Sans" w:eastAsia="Times New Roman" w:hAnsi="Simplistic Sans" w:cs="Times New Roman"/>
-          <w:b/>
-          <w:bCs/>
+        <w:pStyle w:val="Heading2"/>
+        <w:rPr>
+          <w:rFonts w:ascii="Simplistic Sans" w:hAnsi="Simplistic Sans"/>
+          <w:b w:val="0"/>
+          <w:bCs w:val="0"/>
           <w:sz w:val="27"/>
           <w:szCs w:val="27"/>
           <w:highlight w:val="yellow"/>
-          <w:lang w:val="nl-NL" w:eastAsia="en-NL"/>
+          <w:lang w:val="nl-NL"/>
         </w:rPr>
       </w:pPr>
       <w:r>
         <w:rPr>
-          <w:rFonts w:ascii="Simplistic Sans" w:eastAsia="Times New Roman" w:hAnsi="Simplistic Sans" w:cs="Times New Roman"/>
-          <w:b/>
-          <w:bCs/>
+          <w:rFonts w:ascii="Simplistic Sans" w:hAnsi="Simplistic Sans"/>
           <w:sz w:val="27"/>
           <w:szCs w:val="27"/>
           <w:highlight w:val="yellow"/>
-          <w:lang w:val="nl-NL" w:eastAsia="en-NL"/>
+          <w:lang w:val="nl-NL"/>
         </w:rPr>
         <w:t xml:space="preserve">Hoe komt </w:t>
       </w:r>
       <w:proofErr w:type="spellStart"/>
       <w:r>
         <w:rPr>
-          <w:rFonts w:ascii="Simplistic Sans" w:eastAsia="Times New Roman" w:hAnsi="Simplistic Sans" w:cs="Times New Roman"/>
-          <w:b/>
-          <w:bCs/>
+          <w:rFonts w:ascii="Simplistic Sans" w:hAnsi="Simplistic Sans"/>
+          <w:b w:val="0"/>
+          <w:bCs w:val="0"/>
           <w:sz w:val="27"/>
           <w:szCs w:val="27"/>
           <w:highlight w:val="yellow"/>
-          <w:lang w:val="nl-NL" w:eastAsia="en-NL"/>
+          <w:lang w:val="nl-NL"/>
         </w:rPr>
         <w:t>Icke</w:t>
       </w:r>
       <w:proofErr w:type="spellEnd"/>
       <w:r>
         <w:rPr>
-          <w:rFonts w:ascii="Simplistic Sans" w:eastAsia="Times New Roman" w:hAnsi="Simplistic Sans" w:cs="Times New Roman"/>
-          <w:b/>
-          <w:bCs/>
+          <w:rFonts w:ascii="Simplistic Sans" w:hAnsi="Simplistic Sans"/>
           <w:sz w:val="27"/>
           <w:szCs w:val="27"/>
           <w:highlight w:val="yellow"/>
-          <w:lang w:val="nl-NL" w:eastAsia="en-NL"/>
+          <w:lang w:val="nl-NL"/>
         </w:rPr>
         <w:t xml:space="preserve"> aan </w:t>
       </w:r>
       <w:r>
         <w:rPr>
-          <w:rFonts w:ascii="Simplistic Sans" w:eastAsia="Times New Roman" w:hAnsi="Simplistic Sans" w:cs="Times New Roman"/>
-          <w:b/>
-          <w:bCs/>
+          <w:rFonts w:ascii="Simplistic Sans" w:hAnsi="Simplistic Sans"/>
           <w:sz w:val="27"/>
           <w:szCs w:val="27"/>
           <w:highlight w:val="yellow"/>
-          <w:lang w:val="nl-NL" w:eastAsia="en-NL"/>
+          <w:lang w:val="nl-NL"/>
         </w:rPr>
         <w:t>Alien Art</w:t>
       </w:r>
       <w:r>
         <w:rPr>
-          <w:rFonts w:ascii="Simplistic Sans" w:eastAsia="Times New Roman" w:hAnsi="Simplistic Sans" w:cs="Times New Roman"/>
-          <w:b/>
-          <w:bCs/>
+          <w:rFonts w:ascii="Simplistic Sans" w:hAnsi="Simplistic Sans"/>
           <w:sz w:val="27"/>
           <w:szCs w:val="27"/>
           <w:highlight w:val="yellow"/>
-          <w:lang w:val="nl-NL" w:eastAsia="en-NL"/>
+          <w:lang w:val="nl-NL"/>
         </w:rPr>
         <w:t>?</w:t>
       </w:r>
@@ -1663,7 +1638,7 @@
                     <pic:cNvPicPr/>
                   </pic:nvPicPr>
                   <pic:blipFill>
-                    <a:blip r:embed="rId13" cstate="print">
+                    <a:blip r:embed="rId14" cstate="print">
                       <a:extLst>
                         <a:ext uri="{28A0092B-C50C-407E-A947-70E740481C1C}">
                           <a14:useLocalDpi xmlns:a14="http://schemas.microsoft.com/office/drawing/2010/main" val="0"/>
@@ -8147,7 +8122,7 @@
         </w:rPr>
         <w:t>&gt; Let op hoofdlettergebruik: </w:t>
       </w:r>
-      <w:hyperlink r:id="rId14" w:history="1">
+      <w:hyperlink r:id="rId15" w:history="1">
         <w:r>
           <w:rPr>
             <w:rStyle w:val="Hyperlink"/>
@@ -8328,7 +8303,7 @@
         </w:rPr>
         <w:t xml:space="preserve"> punten): </w:t>
       </w:r>
-      <w:hyperlink r:id="rId15" w:history="1">
+      <w:hyperlink r:id="rId16" w:history="1">
         <w:r>
           <w:rPr>
             <w:rStyle w:val="Hyperlink"/>
@@ -16574,4 +16549,16 @@
     </a:ext>
   </a:extLst>
 </a:theme>
+</file>
+
+<file path=customXml/item1.xml><?xml version="1.0" encoding="utf-8"?>
+<b:Sources xmlns:b="http://schemas.openxmlformats.org/officeDocument/2006/bibliography" xmlns="http://schemas.openxmlformats.org/officeDocument/2006/bibliography" SelectedStyle="\APASixthEditionOfficeOnline.xsl" StyleName="APA" Version="6"/>
+</file>
+
+<file path=customXml/itemProps1.xml><?xml version="1.0" encoding="utf-8"?>
+<ds:datastoreItem xmlns:ds="http://schemas.openxmlformats.org/officeDocument/2006/customXml" ds:itemID="{B89B44F4-637B-49F1-B775-5DF740C141B3}">
+  <ds:schemaRefs>
+    <ds:schemaRef ds:uri="http://schemas.openxmlformats.org/officeDocument/2006/bibliography"/>
+  </ds:schemaRefs>
+</ds:datastoreItem>
 </file>
</xml_diff>

<commit_message>
vault backup: 2023-10-20 10:50:21
</commit_message>
<xml_diff>
--- a/Vakken/Journalistieke en Redactionele Vaardigheden/Interview/V2_Interview Vincent Icke Artikel.docx
+++ b/Vakken/Journalistieke en Redactionele Vaardigheden/Interview/V2_Interview Vincent Icke Artikel.docx
@@ -476,7 +476,6 @@
           <w:bCs w:val="0"/>
           <w:sz w:val="27"/>
           <w:szCs w:val="27"/>
-          <w:lang w:val="nl-NL"/>
         </w:rPr>
       </w:pPr>
       <w:commentRangeStart w:id="4"/>
@@ -488,7 +487,7 @@
           <w:lang w:val="nl-NL"/>
         </w:rPr>
         <w:lastRenderedPageBreak/>
-        <w:t>Ruimte als vriend in Icke’s ruimteschip</w:t>
+        <w:t>Ruimte als vriend in Ickes ruimteschip</w:t>
       </w:r>
       <w:commentRangeEnd w:id="4"/>
       <w:r>
@@ -734,7 +733,25 @@
           <w:szCs w:val="24"/>
           <w:lang w:val="nl-NL" w:eastAsia="en-NL"/>
         </w:rPr>
-        <w:t xml:space="preserve"> “Voor mensen is de ruimte de gevaarlijkste plek van allemaal”. Neem een willekeurige plek op onze planeet, of het nu het hoogste punt van de Mount Everest is of het meest zuidelijke puntje van de Zuidpool. Het is altijd nog aangenamer en </w:t>
+        <w:t xml:space="preserve"> “Voor mensen is de ruimte de gevaarlijkste plek van allemaal”</w:t>
+      </w:r>
+      <w:r>
+        <w:rPr>
+          <w:rFonts w:ascii="Simplistic Sans" w:eastAsia="Times New Roman" w:hAnsi="Simplistic Sans" w:cs="Times New Roman"/>
+          <w:sz w:val="24"/>
+          <w:szCs w:val="24"/>
+          <w:lang w:val="nl-NL" w:eastAsia="en-NL"/>
+        </w:rPr>
+        <w:t xml:space="preserve"> legt Icke uit</w:t>
+      </w:r>
+      <w:r>
+        <w:rPr>
+          <w:rFonts w:ascii="Simplistic Sans" w:eastAsia="Times New Roman" w:hAnsi="Simplistic Sans" w:cs="Times New Roman"/>
+          <w:sz w:val="24"/>
+          <w:szCs w:val="24"/>
+          <w:lang w:val="nl-NL" w:eastAsia="en-NL"/>
+        </w:rPr>
+        <w:t xml:space="preserve">. </w:t>
       </w:r>
       <w:commentRangeStart w:id="7"/>
       <w:r>
@@ -744,8 +761,25 @@
           <w:szCs w:val="24"/>
           <w:lang w:val="nl-NL" w:eastAsia="en-NL"/>
         </w:rPr>
+        <w:t xml:space="preserve">Neem een willekeurige plek op onze planeet, of het nu het hoogste punt van de Mount Everest is of het meest zuidelijke puntje van de Zuidpool. Het is altijd nog aangenamer en </w:t>
+      </w:r>
+      <w:commentRangeStart w:id="8"/>
+      <w:r>
+        <w:rPr>
+          <w:rFonts w:ascii="Simplistic Sans" w:eastAsia="Times New Roman" w:hAnsi="Simplistic Sans" w:cs="Times New Roman"/>
+          <w:sz w:val="24"/>
+          <w:szCs w:val="24"/>
+          <w:lang w:val="nl-NL" w:eastAsia="en-NL"/>
+        </w:rPr>
         <w:t>comfortabeler dan de ruimte.</w:t>
       </w:r>
+      <w:commentRangeEnd w:id="7"/>
+      <w:r>
+        <w:rPr>
+          <w:rStyle w:val="CommentReference"/>
+        </w:rPr>
+        <w:commentReference w:id="7"/>
+      </w:r>
     </w:p>
     <w:p>
       <w:pPr>
@@ -766,12 +800,12 @@
         </w:rPr>
         <w:t>“Als je mij op het</w:t>
       </w:r>
-      <w:commentRangeEnd w:id="7"/>
+      <w:commentRangeEnd w:id="8"/>
       <w:r>
         <w:rPr>
           <w:rStyle w:val="CommentReference"/>
         </w:rPr>
-        <w:commentReference w:id="7"/>
+        <w:commentReference w:id="8"/>
       </w:r>
       <w:r>
         <w:rPr>
@@ -798,7 +832,25 @@
           <w:szCs w:val="24"/>
           <w:lang w:val="nl-NL" w:eastAsia="en-NL"/>
         </w:rPr>
-        <w:t>jas of zonder winterjas, hou ik het geen 3 minuten vol. Dan ben ik morsdood.”</w:t>
+        <w:t xml:space="preserve">jas of zonder winterjas, hou ik het geen </w:t>
+      </w:r>
+      <w:r>
+        <w:rPr>
+          <w:rFonts w:ascii="Simplistic Sans" w:eastAsia="Times New Roman" w:hAnsi="Simplistic Sans" w:cs="Times New Roman"/>
+          <w:sz w:val="24"/>
+          <w:szCs w:val="24"/>
+          <w:lang w:val="nl-NL" w:eastAsia="en-NL"/>
+        </w:rPr>
+        <w:t>drie</w:t>
+      </w:r>
+      <w:r>
+        <w:rPr>
+          <w:rFonts w:ascii="Simplistic Sans" w:eastAsia="Times New Roman" w:hAnsi="Simplistic Sans" w:cs="Times New Roman"/>
+          <w:sz w:val="24"/>
+          <w:szCs w:val="24"/>
+          <w:lang w:val="nl-NL" w:eastAsia="en-NL"/>
+        </w:rPr>
+        <w:t xml:space="preserve"> minuten vol. Dan ben ik morsdood.”</w:t>
       </w:r>
     </w:p>
     <w:p>
@@ -818,7 +870,51 @@
           <w:szCs w:val="24"/>
           <w:lang w:val="nl-NL" w:eastAsia="en-NL"/>
         </w:rPr>
-        <w:t xml:space="preserve">Hedendaagse ruimteschepen proberen de ruimte op afstand te houden, legt Icke uit. “Maar stel jij bent nou een beschaving die door de Melkweg kan reizen, dus over een afstand van </w:t>
+        <w:t xml:space="preserve">Hedendaagse ruimteschepen proberen de ruimte op afstand te houden, </w:t>
+      </w:r>
+      <w:commentRangeStart w:id="9"/>
+      <w:r>
+        <w:rPr>
+          <w:rFonts w:ascii="Simplistic Sans" w:eastAsia="Times New Roman" w:hAnsi="Simplistic Sans" w:cs="Times New Roman"/>
+          <w:sz w:val="24"/>
+          <w:szCs w:val="24"/>
+          <w:lang w:val="nl-NL" w:eastAsia="en-NL"/>
+        </w:rPr>
+        <w:t>legt</w:t>
+      </w:r>
+      <w:commentRangeEnd w:id="9"/>
+      <w:r>
+        <w:rPr>
+          <w:rStyle w:val="CommentReference"/>
+        </w:rPr>
+        <w:commentReference w:id="9"/>
+      </w:r>
+      <w:r>
+        <w:rPr>
+          <w:rFonts w:ascii="Simplistic Sans" w:eastAsia="Times New Roman" w:hAnsi="Simplistic Sans" w:cs="Times New Roman"/>
+          <w:sz w:val="24"/>
+          <w:szCs w:val="24"/>
+          <w:lang w:val="nl-NL" w:eastAsia="en-NL"/>
+        </w:rPr>
+        <w:t xml:space="preserve"> Icke uit. “Maar stel</w:t>
+      </w:r>
+      <w:r>
+        <w:rPr>
+          <w:rFonts w:ascii="Simplistic Sans" w:eastAsia="Times New Roman" w:hAnsi="Simplistic Sans" w:cs="Times New Roman"/>
+          <w:sz w:val="24"/>
+          <w:szCs w:val="24"/>
+          <w:lang w:val="nl-NL" w:eastAsia="en-NL"/>
+        </w:rPr>
+        <w:t>:</w:t>
+      </w:r>
+      <w:r>
+        <w:rPr>
+          <w:rFonts w:ascii="Simplistic Sans" w:eastAsia="Times New Roman" w:hAnsi="Simplistic Sans" w:cs="Times New Roman"/>
+          <w:sz w:val="24"/>
+          <w:szCs w:val="24"/>
+          <w:lang w:val="nl-NL" w:eastAsia="en-NL"/>
+        </w:rPr>
+        <w:t xml:space="preserve"> jij bent een beschaving die door de Melkweg kan reizen, dus over een afstand van </w:t>
       </w:r>
       <w:r>
         <w:rPr>
@@ -836,7 +932,24 @@
           <w:szCs w:val="24"/>
           <w:lang w:val="nl-NL" w:eastAsia="en-NL"/>
         </w:rPr>
-        <w:t xml:space="preserve">en lichtjaren”. Dan is de ruimte niet je vijand, maar dan is de ruimte je vriend. </w:t>
+        <w:t xml:space="preserve">en lichtjaren”. </w:t>
+      </w:r>
+      <w:commentRangeStart w:id="10"/>
+      <w:r>
+        <w:rPr>
+          <w:rFonts w:ascii="Simplistic Sans" w:eastAsia="Times New Roman" w:hAnsi="Simplistic Sans" w:cs="Times New Roman"/>
+          <w:sz w:val="24"/>
+          <w:szCs w:val="24"/>
+          <w:lang w:val="nl-NL" w:eastAsia="en-NL"/>
+        </w:rPr>
+        <w:t xml:space="preserve">Dan is de ruimte niet je vijand, maar dan is de ruimte je vriend. </w:t>
+      </w:r>
+      <w:commentRangeEnd w:id="10"/>
+      <w:r>
+        <w:rPr>
+          <w:rStyle w:val="CommentReference"/>
+        </w:rPr>
+        <w:commentReference w:id="10"/>
       </w:r>
     </w:p>
     <w:p>
@@ -856,7 +969,25 @@
           <w:szCs w:val="24"/>
           <w:lang w:val="nl-NL" w:eastAsia="en-NL"/>
         </w:rPr>
-        <w:t>Kijk nu naar de natuur op aarde: vissen en vogels bewegen door zich af te zetten tegen hun omgeving. Het water en de lucht zijn vrienden van zowel de vis als de vogel. “Mijn (interstellaire) ruimteschip beweegt zich voort door zich af te zetten tegen de ruimte”.</w:t>
+        <w:t>Kijk nu naar de natuur op aarde: vissen en vogels bewegen door zich af te zetten tegen hun omgeving. Het water en de lucht zijn vrienden van zowel de vis als de vogel. “Mijn (interstellaire) ruimteschip beweegt zich voort door zich af te zetten tegen de ruimte</w:t>
+      </w:r>
+      <w:r>
+        <w:rPr>
+          <w:rFonts w:ascii="Simplistic Sans" w:eastAsia="Times New Roman" w:hAnsi="Simplistic Sans" w:cs="Times New Roman"/>
+          <w:sz w:val="24"/>
+          <w:szCs w:val="24"/>
+          <w:lang w:val="nl-NL" w:eastAsia="en-NL"/>
+        </w:rPr>
+        <w:t>.</w:t>
+      </w:r>
+      <w:r>
+        <w:rPr>
+          <w:rFonts w:ascii="Simplistic Sans" w:eastAsia="Times New Roman" w:hAnsi="Simplistic Sans" w:cs="Times New Roman"/>
+          <w:sz w:val="24"/>
+          <w:szCs w:val="24"/>
+          <w:lang w:val="nl-NL" w:eastAsia="en-NL"/>
+        </w:rPr>
+        <w:t>”</w:t>
       </w:r>
     </w:p>
     <w:p>
@@ -869,14 +1000,58 @@
           <w:lang w:val="nl-NL" w:eastAsia="en-NL"/>
         </w:rPr>
       </w:pPr>
-      <w:r>
-        <w:rPr>
-          <w:rFonts w:ascii="Simplistic Sans" w:eastAsia="Times New Roman" w:hAnsi="Simplistic Sans" w:cs="Times New Roman"/>
-          <w:sz w:val="24"/>
-          <w:szCs w:val="24"/>
-          <w:lang w:val="nl-NL" w:eastAsia="en-NL"/>
-        </w:rPr>
-        <w:t xml:space="preserve">Neem bijvoorbeeld die vis; hij beweegt door het water, en doordat de vis zijn lichaam beweegt, ontstaat er een soort werveling in het water, ook wel een kielzog genoemd. </w:t>
+      <w:commentRangeStart w:id="11"/>
+      <w:r>
+        <w:rPr>
+          <w:rFonts w:ascii="Simplistic Sans" w:eastAsia="Times New Roman" w:hAnsi="Simplistic Sans" w:cs="Times New Roman"/>
+          <w:sz w:val="24"/>
+          <w:szCs w:val="24"/>
+          <w:lang w:val="nl-NL" w:eastAsia="en-NL"/>
+        </w:rPr>
+        <w:t>Neem bijvoorbeeld die vis</w:t>
+      </w:r>
+      <w:r>
+        <w:rPr>
+          <w:rFonts w:ascii="Simplistic Sans" w:eastAsia="Times New Roman" w:hAnsi="Simplistic Sans" w:cs="Times New Roman"/>
+          <w:sz w:val="24"/>
+          <w:szCs w:val="24"/>
+          <w:lang w:val="nl-NL" w:eastAsia="en-NL"/>
+        </w:rPr>
+        <w:t>.</w:t>
+      </w:r>
+      <w:r>
+        <w:rPr>
+          <w:rFonts w:ascii="Simplistic Sans" w:eastAsia="Times New Roman" w:hAnsi="Simplistic Sans" w:cs="Times New Roman"/>
+          <w:sz w:val="24"/>
+          <w:szCs w:val="24"/>
+          <w:lang w:val="nl-NL" w:eastAsia="en-NL"/>
+        </w:rPr>
+        <w:t xml:space="preserve"> </w:t>
+      </w:r>
+      <w:r>
+        <w:rPr>
+          <w:rFonts w:ascii="Simplistic Sans" w:eastAsia="Times New Roman" w:hAnsi="Simplistic Sans" w:cs="Times New Roman"/>
+          <w:sz w:val="24"/>
+          <w:szCs w:val="24"/>
+          <w:lang w:val="nl-NL" w:eastAsia="en-NL"/>
+        </w:rPr>
+        <w:t>H</w:t>
+      </w:r>
+      <w:r>
+        <w:rPr>
+          <w:rFonts w:ascii="Simplistic Sans" w:eastAsia="Times New Roman" w:hAnsi="Simplistic Sans" w:cs="Times New Roman"/>
+          <w:sz w:val="24"/>
+          <w:szCs w:val="24"/>
+          <w:lang w:val="nl-NL" w:eastAsia="en-NL"/>
+        </w:rPr>
+        <w:t xml:space="preserve">ij beweegt door het water, en doordat de vis zijn lichaam beweegt, ontstaat er een soort werveling in het water, ook wel een kielzog genoemd. </w:t>
+      </w:r>
+      <w:commentRangeEnd w:id="11"/>
+      <w:r>
+        <w:rPr>
+          <w:rStyle w:val="CommentReference"/>
+        </w:rPr>
+        <w:commentReference w:id="11"/>
       </w:r>
     </w:p>
     <w:p>
@@ -898,7 +1073,7 @@
         </w:rPr>
         <w:t xml:space="preserve">'Mijn ruimteschip heeft ook zo'n kielzog in de ruimte,' </w:t>
       </w:r>
-      <w:commentRangeStart w:id="8"/>
+      <w:commentRangeStart w:id="12"/>
       <w:r>
         <w:rPr>
           <w:rFonts w:ascii="Simplistic Sans" w:eastAsia="Times New Roman" w:hAnsi="Simplistic Sans" w:cs="Times New Roman"/>
@@ -908,12 +1083,12 @@
         </w:rPr>
         <w:t>zegt Icke lachend</w:t>
       </w:r>
-      <w:commentRangeEnd w:id="8"/>
+      <w:commentRangeEnd w:id="12"/>
       <w:r>
         <w:rPr>
           <w:rStyle w:val="CommentReference"/>
         </w:rPr>
-        <w:commentReference w:id="8"/>
+        <w:commentReference w:id="12"/>
       </w:r>
       <w:r>
         <w:rPr>
@@ -924,19 +1099,45 @@
         </w:rPr>
         <w:t xml:space="preserve">. Deze werveling in de ruimte betekent dat we gebruikmaken van het zogenaamde </w:t>
       </w:r>
-      <w:hyperlink r:id="rId12" w:tgtFrame="_blank" w:history="1">
-        <w:r>
-          <w:rPr>
-            <w:rFonts w:ascii="Simplistic Sans" w:eastAsia="Times New Roman" w:hAnsi="Simplistic Sans" w:cs="Times New Roman"/>
-            <w:color w:val="0000FF"/>
-            <w:sz w:val="24"/>
-            <w:szCs w:val="24"/>
-            <w:u w:val="single"/>
-            <w:lang w:val="nl-NL" w:eastAsia="en-NL"/>
-          </w:rPr>
-          <w:t>gravitatielenseffect</w:t>
-        </w:r>
-      </w:hyperlink>
+      <w:commentRangeStart w:id="13"/>
+      <w:r>
+        <w:fldChar w:fldCharType="begin"/>
+      </w:r>
+      <w:r>
+        <w:instrText>HYPERLINK "https://nl.wikipedia.org/wiki/Zwaartekrachtlens" \t "_blank"</w:instrText>
+      </w:r>
+      <w:r>
+        <w:fldChar w:fldCharType="separate"/>
+      </w:r>
+      <w:r>
+        <w:rPr>
+          <w:rFonts w:ascii="Simplistic Sans" w:eastAsia="Times New Roman" w:hAnsi="Simplistic Sans" w:cs="Times New Roman"/>
+          <w:color w:val="0000FF"/>
+          <w:sz w:val="24"/>
+          <w:szCs w:val="24"/>
+          <w:u w:val="single"/>
+          <w:lang w:val="nl-NL" w:eastAsia="en-NL"/>
+        </w:rPr>
+        <w:t>gravitatielenseffect</w:t>
+      </w:r>
+      <w:r>
+        <w:rPr>
+          <w:rFonts w:ascii="Simplistic Sans" w:eastAsia="Times New Roman" w:hAnsi="Simplistic Sans" w:cs="Times New Roman"/>
+          <w:color w:val="0000FF"/>
+          <w:sz w:val="24"/>
+          <w:szCs w:val="24"/>
+          <w:u w:val="single"/>
+          <w:lang w:val="nl-NL" w:eastAsia="en-NL"/>
+        </w:rPr>
+        <w:fldChar w:fldCharType="end"/>
+      </w:r>
+      <w:commentRangeEnd w:id="13"/>
+      <w:r>
+        <w:rPr>
+          <w:rStyle w:val="CommentReference"/>
+        </w:rPr>
+        <w:commentReference w:id="13"/>
+      </w:r>
       <w:r>
         <w:rPr>
           <w:rFonts w:ascii="Simplistic Sans" w:eastAsia="Times New Roman" w:hAnsi="Simplistic Sans" w:cs="Times New Roman"/>
@@ -946,31 +1147,23 @@
         </w:rPr>
         <w:t xml:space="preserve">. Het ruimteschip vervormt de ruimte om zich heen, en dit kielzog zorgt ook voor een vervorming van de paden van het licht rondom het object. Dit betekent dus, </w:t>
       </w:r>
-      <w:commentRangeStart w:id="9"/>
-      <w:r>
-        <w:rPr>
-          <w:rFonts w:ascii="Simplistic Sans" w:eastAsia="Times New Roman" w:hAnsi="Simplistic Sans" w:cs="Times New Roman"/>
-          <w:sz w:val="24"/>
-          <w:szCs w:val="24"/>
-          <w:lang w:val="nl-NL" w:eastAsia="en-NL"/>
-        </w:rPr>
-        <w:t>legt Icke uit</w:t>
-      </w:r>
-      <w:commentRangeEnd w:id="9"/>
-      <w:r>
-        <w:rPr>
-          <w:rStyle w:val="CommentReference"/>
-        </w:rPr>
-        <w:commentReference w:id="9"/>
-      </w:r>
-      <w:r>
-        <w:rPr>
-          <w:rFonts w:ascii="Simplistic Sans" w:eastAsia="Times New Roman" w:hAnsi="Simplistic Sans" w:cs="Times New Roman"/>
-          <w:sz w:val="24"/>
-          <w:szCs w:val="24"/>
-          <w:lang w:val="nl-NL" w:eastAsia="en-NL"/>
-        </w:rPr>
-        <w:t>, dat wanneer het ruimteschip voorbijgaat, je een vervorming in het beeld ziet (zie beeld 1).</w:t>
+      <w:r>
+        <w:rPr>
+          <w:rFonts w:ascii="Simplistic Sans" w:eastAsia="Times New Roman" w:hAnsi="Simplistic Sans" w:cs="Times New Roman"/>
+          <w:sz w:val="24"/>
+          <w:szCs w:val="24"/>
+          <w:lang w:val="nl-NL" w:eastAsia="en-NL"/>
+        </w:rPr>
+        <w:t>aldus Icke</w:t>
+      </w:r>
+      <w:r>
+        <w:rPr>
+          <w:rFonts w:ascii="Simplistic Sans" w:eastAsia="Times New Roman" w:hAnsi="Simplistic Sans" w:cs="Times New Roman"/>
+          <w:sz w:val="24"/>
+          <w:szCs w:val="24"/>
+          <w:lang w:val="nl-NL" w:eastAsia="en-NL"/>
+        </w:rPr>
+        <w:t>, dat wanneer het ruimteschip voorbijgaat, je een vervorming in het beeld ziet.</w:t>
       </w:r>
     </w:p>
     <w:p>
@@ -1016,7 +1209,25 @@
           <w:lang w:val="nl-NL"/>
         </w:rPr>
         <w:lastRenderedPageBreak/>
-        <w:t>Einstein Fontein</w:t>
+        <w:t>Einstein</w:t>
+      </w:r>
+      <w:r>
+        <w:rPr>
+          <w:rFonts w:ascii="Simplistic Sans" w:hAnsi="Simplistic Sans"/>
+          <w:sz w:val="27"/>
+          <w:szCs w:val="27"/>
+          <w:lang w:val="nl-NL"/>
+        </w:rPr>
+        <w:t>-f</w:t>
+      </w:r>
+      <w:r>
+        <w:rPr>
+          <w:rFonts w:ascii="Simplistic Sans" w:hAnsi="Simplistic Sans"/>
+          <w:sz w:val="27"/>
+          <w:szCs w:val="27"/>
+          <w:lang w:val="nl-NL"/>
+        </w:rPr>
+        <w:t>ontein</w:t>
       </w:r>
     </w:p>
     <w:p>
@@ -1058,7 +1269,7 @@
                     </pic:cNvPicPr>
                   </pic:nvPicPr>
                   <pic:blipFill>
-                    <a:blip r:embed="rId13" cstate="print">
+                    <a:blip r:embed="rId12" cstate="print">
                       <a:extLst>
                         <a:ext uri="{28A0092B-C50C-407E-A947-70E740481C1C}">
                           <a14:useLocalDpi xmlns:a14="http://schemas.microsoft.com/office/drawing/2010/main" val="0"/>
@@ -1102,9 +1313,27 @@
           <w:szCs w:val="24"/>
           <w:lang w:val="nl-NL" w:eastAsia="en-NL"/>
         </w:rPr>
-        <w:t xml:space="preserve">In 2024 wordt er ook een fontein geplaatst in Leiden, ontworpen door Icke. </w:t>
-      </w:r>
-      <w:commentRangeStart w:id="10"/>
+        <w:t xml:space="preserve">In 2024 wordt er ook een fontein geplaatst in Leiden, </w:t>
+      </w:r>
+      <w:r>
+        <w:rPr>
+          <w:rFonts w:ascii="Simplistic Sans" w:eastAsia="Times New Roman" w:hAnsi="Simplistic Sans" w:cs="Times New Roman"/>
+          <w:sz w:val="24"/>
+          <w:szCs w:val="24"/>
+          <w:lang w:val="nl-NL" w:eastAsia="en-NL"/>
+        </w:rPr>
+        <w:t>een ontwerp van</w:t>
+      </w:r>
+      <w:r>
+        <w:rPr>
+          <w:rFonts w:ascii="Simplistic Sans" w:eastAsia="Times New Roman" w:hAnsi="Simplistic Sans" w:cs="Times New Roman"/>
+          <w:sz w:val="24"/>
+          <w:szCs w:val="24"/>
+          <w:lang w:val="nl-NL" w:eastAsia="en-NL"/>
+        </w:rPr>
+        <w:t xml:space="preserve"> Icke. </w:t>
+      </w:r>
+      <w:commentRangeStart w:id="14"/>
       <w:r>
         <w:rPr>
           <w:rFonts w:ascii="Simplistic Sans" w:eastAsia="Times New Roman" w:hAnsi="Simplistic Sans" w:cs="Times New Roman"/>
@@ -1114,12 +1343,12 @@
         </w:rPr>
         <w:t xml:space="preserve">Hij legt uit wat de achterliggende wetenschappelijke gedachte achter dit werk is: </w:t>
       </w:r>
-      <w:commentRangeEnd w:id="10"/>
+      <w:commentRangeEnd w:id="14"/>
       <w:r>
         <w:rPr>
           <w:rStyle w:val="CommentReference"/>
         </w:rPr>
-        <w:commentReference w:id="10"/>
+        <w:commentReference w:id="14"/>
       </w:r>
       <w:r>
         <w:rPr>
@@ -1329,6 +1558,33 @@
           <w:lang w:val="nl-NL" w:eastAsia="en-NL"/>
         </w:rPr>
         <w:t>Dit resulteert in een behoorlijk groot waterspektakel."</w:t>
+      </w:r>
+    </w:p>
+    <w:p>
+      <w:pPr>
+        <w:rPr>
+          <w:rFonts w:ascii="Simplistic Sans" w:eastAsia="Times New Roman" w:hAnsi="Simplistic Sans" w:cs="Times New Roman"/>
+          <w:sz w:val="24"/>
+          <w:szCs w:val="24"/>
+          <w:lang w:val="nl-NL" w:eastAsia="en-NL"/>
+        </w:rPr>
+      </w:pPr>
+      <w:commentRangeStart w:id="15"/>
+      <w:r>
+        <w:rPr>
+          <w:rFonts w:ascii="Simplistic Sans" w:eastAsia="Times New Roman" w:hAnsi="Simplistic Sans" w:cs="Times New Roman"/>
+          <w:sz w:val="24"/>
+          <w:szCs w:val="24"/>
+          <w:lang w:val="nl-NL" w:eastAsia="en-NL"/>
+        </w:rPr>
+        <w:t>…</w:t>
+      </w:r>
+      <w:commentRangeEnd w:id="15"/>
+      <w:r>
+        <w:rPr>
+          <w:rStyle w:val="CommentReference"/>
+        </w:rPr>
+        <w:commentReference w:id="15"/>
       </w:r>
     </w:p>
     <w:p>
@@ -1472,7 +1728,7 @@
                     <pic:cNvPicPr/>
                   </pic:nvPicPr>
                   <pic:blipFill>
-                    <a:blip r:embed="rId14" cstate="print">
+                    <a:blip r:embed="rId13" cstate="print">
                       <a:extLst>
                         <a:ext uri="{28A0092B-C50C-407E-A947-70E740481C1C}">
                           <a14:useLocalDpi xmlns:a14="http://schemas.microsoft.com/office/drawing/2010/main" val="0"/>
@@ -2292,7 +2548,7 @@
         </w:rPr>
         <w:t>&gt; Let op hoofdlettergebruik: </w:t>
       </w:r>
-      <w:hyperlink r:id="rId15" w:history="1">
+      <w:hyperlink r:id="rId14" w:history="1">
         <w:r>
           <w:rPr>
             <w:rStyle w:val="Hyperlink"/>
@@ -2347,7 +2603,7 @@
         </w:rPr>
         <w:t>&gt; Let op interpunctie (komma's, aanhalingstekens, dubbele punten): </w:t>
       </w:r>
-      <w:hyperlink r:id="rId16" w:history="1">
+      <w:hyperlink r:id="rId15" w:history="1">
         <w:r>
           <w:rPr>
             <w:rStyle w:val="Hyperlink"/>
@@ -3154,7 +3410,7 @@
       </w:r>
     </w:p>
   </w:comment>
-  <w:comment w:id="7" w:author="Jort Siemes" w:date="2023-10-17T22:23:00Z" w:initials="JS">
+  <w:comment w:id="7" w:author="Siemes, Jort (193186)" w:date="2023-10-20T10:43:00Z" w:initials="JS">
     <w:p>
       <w:pPr>
         <w:pStyle w:val="CommentText"/>
@@ -3166,11 +3422,30 @@
         <w:annotationRef/>
       </w:r>
       <w:r>
+        <w:rPr>
+          <w:lang w:val="nl-NL"/>
+        </w:rPr>
+        <w:t>Maak dit een citaat mooie woorden bij Icke leggen. Zelf complexe dingen neerzetten</w:t>
+      </w:r>
+    </w:p>
+  </w:comment>
+  <w:comment w:id="8" w:author="Jort Siemes" w:date="2023-10-17T22:23:00Z" w:initials="JS">
+    <w:p>
+      <w:pPr>
+        <w:pStyle w:val="CommentText"/>
+      </w:pPr>
+      <w:r>
+        <w:rPr>
+          <w:rStyle w:val="CommentReference"/>
+        </w:rPr>
+        <w:annotationRef/>
+      </w:r>
+      <w:r>
         <w:t>Deze 2 alineas sluiten op elkaar aan (samenvoegen?)</w:t>
       </w:r>
     </w:p>
   </w:comment>
-  <w:comment w:id="8" w:author="Jort Siemes" w:date="2023-10-17T22:56:00Z" w:initials="JS">
+  <w:comment w:id="9" w:author="Siemes, Jort (193186)" w:date="2023-10-20T10:45:00Z" w:initials="JS">
     <w:p>
       <w:pPr>
         <w:pStyle w:val="CommentText"/>
@@ -3182,11 +3457,68 @@
         <w:annotationRef/>
       </w:r>
       <w:r>
+        <w:rPr>
+          <w:lang w:val="nl-NL"/>
+        </w:rPr>
+        <w:t>Zoek hier synoniem voor</w:t>
+      </w:r>
+    </w:p>
+  </w:comment>
+  <w:comment w:id="10" w:author="Siemes, Jort (193186)" w:date="2023-10-20T10:46:00Z" w:initials="JS">
+    <w:p>
+      <w:pPr>
+        <w:pStyle w:val="CommentText"/>
+      </w:pPr>
+      <w:r>
+        <w:rPr>
+          <w:rStyle w:val="CommentReference"/>
+        </w:rPr>
+        <w:annotationRef/>
+      </w:r>
+      <w:r>
+        <w:rPr>
+          <w:color w:val="000000"/>
+        </w:rPr>
+        <w:t>Waarom niet weergegeven als quote? Zijn dit niet zijn woorden?</w:t>
+      </w:r>
+    </w:p>
+  </w:comment>
+  <w:comment w:id="11" w:author="Siemes, Jort (193186)" w:date="2023-10-20T10:47:00Z" w:initials="JS">
+    <w:p>
+      <w:pPr>
+        <w:pStyle w:val="CommentText"/>
+      </w:pPr>
+      <w:r>
+        <w:rPr>
+          <w:rStyle w:val="CommentReference"/>
+        </w:rPr>
+        <w:annotationRef/>
+      </w:r>
+      <w:r>
+        <w:rPr>
+          <w:color w:val="000000"/>
+        </w:rPr>
+        <w:t>Vermijd doorheen je tekst te korte paragrafen. Laat aansluiten wat bij elkaar past. Pas bij een nieuwe gedachte, maak je een nieuwe paragraaf. Kan je ook in de verf zetten door er een (kort) tussenkopje boven te plaatsen</w:t>
+      </w:r>
+    </w:p>
+  </w:comment>
+  <w:comment w:id="12" w:author="Jort Siemes" w:date="2023-10-17T22:56:00Z" w:initials="JS">
+    <w:p>
+      <w:pPr>
+        <w:pStyle w:val="CommentText"/>
+      </w:pPr>
+      <w:r>
+        <w:rPr>
+          <w:rStyle w:val="CommentReference"/>
+        </w:rPr>
+        <w:annotationRef/>
+      </w:r>
+      <w:r>
         <w:t>Waarom gaat hij hier lachen?</w:t>
       </w:r>
     </w:p>
   </w:comment>
-  <w:comment w:id="9" w:author="Jort Siemes" w:date="2023-10-17T22:23:00Z" w:initials="JS">
+  <w:comment w:id="13" w:author="Siemes, Jort (193186)" w:date="2023-10-20T10:47:00Z" w:initials="JS">
     <w:p>
       <w:pPr>
         <w:pStyle w:val="CommentText"/>
@@ -3198,11 +3530,14 @@
         <w:annotationRef/>
       </w:r>
       <w:r>
-        <w:t>Kan weg denk ik</w:t>
+        <w:rPr>
+          <w:color w:val="000000"/>
+        </w:rPr>
+        <w:t>probeer dit kort te duiden in de tekst, niet door een hyperlink. Is pas interessant bij een actua-event of zo</w:t>
       </w:r>
     </w:p>
   </w:comment>
-  <w:comment w:id="10" w:author="Jort Siemes" w:date="2023-10-17T22:24:00Z" w:initials="JS">
+  <w:comment w:id="14" w:author="Jort Siemes" w:date="2023-10-17T22:24:00Z" w:initials="JS">
     <w:p>
       <w:pPr>
         <w:pStyle w:val="CommentText"/>
@@ -3215,6 +3550,25 @@
       </w:r>
       <w:r>
         <w:t>Je begint je citaat met wat het idee is dus wat mij betreft is dit onnodig</w:t>
+      </w:r>
+    </w:p>
+  </w:comment>
+  <w:comment w:id="15" w:author="Siemes, Jort (193186)" w:date="2023-10-20T10:49:00Z" w:initials="JS">
+    <w:p>
+      <w:pPr>
+        <w:pStyle w:val="CommentText"/>
+      </w:pPr>
+      <w:r>
+        <w:rPr>
+          <w:rStyle w:val="CommentReference"/>
+        </w:rPr>
+        <w:annotationRef/>
+      </w:r>
+      <w:r>
+        <w:rPr>
+          <w:color w:val="000000"/>
+        </w:rPr>
+        <w:t>Artikel heeft nood aan een sterk slot, met een mooi citaat</w:t>
       </w:r>
     </w:p>
   </w:comment>
@@ -3230,10 +3584,15 @@
   <w15:commentEx w15:paraId="64D86FDD" w15:done="0"/>
   <w15:commentEx w15:paraId="153D8D6E" w15:done="0"/>
   <w15:commentEx w15:paraId="7A4375AD" w15:done="0"/>
+  <w15:commentEx w15:paraId="4EFE9587" w15:done="0"/>
   <w15:commentEx w15:paraId="2BE1E897" w15:done="0"/>
+  <w15:commentEx w15:paraId="1A3B1F1F" w15:done="0"/>
+  <w15:commentEx w15:paraId="20D49D37" w15:done="0"/>
+  <w15:commentEx w15:paraId="67BA5B87" w15:done="0"/>
   <w15:commentEx w15:paraId="0C050942" w15:done="0"/>
-  <w15:commentEx w15:paraId="3387817F" w15:done="0"/>
+  <w15:commentEx w15:paraId="4377FD61" w15:done="0"/>
   <w15:commentEx w15:paraId="50E98558" w15:done="0"/>
+  <w15:commentEx w15:paraId="79730A0C" w15:done="0"/>
 </w15:commentsEx>
 </file>
 
@@ -3246,10 +3605,15 @@
   <w16cex:commentExtensible w16cex:durableId="78461BE2" w16cex:dateUtc="2023-10-20T08:33:00Z"/>
   <w16cex:commentExtensible w16cex:durableId="41E58A8A" w16cex:dateUtc="2023-10-20T08:34:00Z"/>
   <w16cex:commentExtensible w16cex:durableId="06E4674C" w16cex:dateUtc="2023-10-17T20:22:00Z"/>
+  <w16cex:commentExtensible w16cex:durableId="235692A1" w16cex:dateUtc="2023-10-20T08:43:00Z"/>
   <w16cex:commentExtensible w16cex:durableId="74DC36DF" w16cex:dateUtc="2023-10-17T20:23:00Z"/>
+  <w16cex:commentExtensible w16cex:durableId="2774D437" w16cex:dateUtc="2023-10-20T08:45:00Z"/>
+  <w16cex:commentExtensible w16cex:durableId="4F027D45" w16cex:dateUtc="2023-10-20T08:46:00Z"/>
+  <w16cex:commentExtensible w16cex:durableId="4E6C5D85" w16cex:dateUtc="2023-10-20T08:47:00Z"/>
   <w16cex:commentExtensible w16cex:durableId="70ED3855" w16cex:dateUtc="2023-10-17T20:56:00Z"/>
-  <w16cex:commentExtensible w16cex:durableId="11DC8CC3" w16cex:dateUtc="2023-10-17T20:23:00Z"/>
+  <w16cex:commentExtensible w16cex:durableId="29731764" w16cex:dateUtc="2023-10-20T08:47:00Z"/>
   <w16cex:commentExtensible w16cex:durableId="457BF473" w16cex:dateUtc="2023-10-17T20:24:00Z"/>
+  <w16cex:commentExtensible w16cex:durableId="6C94C830" w16cex:dateUtc="2023-10-20T08:49:00Z"/>
 </w16cex:commentsExtensible>
 </file>
 
@@ -3262,10 +3626,15 @@
   <w16cid:commentId w16cid:paraId="64D86FDD" w16cid:durableId="78461BE2"/>
   <w16cid:commentId w16cid:paraId="153D8D6E" w16cid:durableId="41E58A8A"/>
   <w16cid:commentId w16cid:paraId="7A4375AD" w16cid:durableId="06E4674C"/>
+  <w16cid:commentId w16cid:paraId="4EFE9587" w16cid:durableId="235692A1"/>
   <w16cid:commentId w16cid:paraId="2BE1E897" w16cid:durableId="74DC36DF"/>
+  <w16cid:commentId w16cid:paraId="1A3B1F1F" w16cid:durableId="2774D437"/>
+  <w16cid:commentId w16cid:paraId="20D49D37" w16cid:durableId="4F027D45"/>
+  <w16cid:commentId w16cid:paraId="67BA5B87" w16cid:durableId="4E6C5D85"/>
   <w16cid:commentId w16cid:paraId="0C050942" w16cid:durableId="70ED3855"/>
-  <w16cid:commentId w16cid:paraId="3387817F" w16cid:durableId="11DC8CC3"/>
+  <w16cid:commentId w16cid:paraId="4377FD61" w16cid:durableId="29731764"/>
   <w16cid:commentId w16cid:paraId="50E98558" w16cid:durableId="457BF473"/>
+  <w16cid:commentId w16cid:paraId="79730A0C" w16cid:durableId="6C94C830"/>
 </w16cid:commentsIds>
 </file>
 

</xml_diff>